<commit_message>
Added more stuff. Fixed stuff.
</commit_message>
<xml_diff>
--- a/ReceiptRewards.Documentation/User Experience Guide.docx
+++ b/ReceiptRewards.Documentation/User Experience Guide.docx
@@ -501,7 +501,7 @@
                 <w:noProof/>
                 <w:webHidden/>
               </w:rPr>
-              <w:t>2</w:t>
+              <w:t>3</w:t>
             </w:r>
             <w:r>
               <w:rPr>
@@ -571,7 +571,7 @@
                 <w:noProof/>
                 <w:webHidden/>
               </w:rPr>
-              <w:t>2</w:t>
+              <w:t>3</w:t>
             </w:r>
             <w:r>
               <w:rPr>
@@ -641,7 +641,7 @@
                 <w:noProof/>
                 <w:webHidden/>
               </w:rPr>
-              <w:t>2</w:t>
+              <w:t>3</w:t>
             </w:r>
             <w:r>
               <w:rPr>
@@ -711,7 +711,7 @@
                 <w:noProof/>
                 <w:webHidden/>
               </w:rPr>
-              <w:t>2</w:t>
+              <w:t>3</w:t>
             </w:r>
             <w:r>
               <w:rPr>
@@ -1271,7 +1271,7 @@
                 <w:noProof/>
                 <w:webHidden/>
               </w:rPr>
-              <w:t>5</w:t>
+              <w:t>4</w:t>
             </w:r>
             <w:r>
               <w:rPr>
@@ -1341,7 +1341,7 @@
                 <w:noProof/>
                 <w:webHidden/>
               </w:rPr>
-              <w:t>6</w:t>
+              <w:t>5</w:t>
             </w:r>
             <w:r>
               <w:rPr>
@@ -1411,7 +1411,7 @@
                 <w:noProof/>
                 <w:webHidden/>
               </w:rPr>
-              <w:t>6</w:t>
+              <w:t>5</w:t>
             </w:r>
             <w:r>
               <w:rPr>
@@ -1481,7 +1481,7 @@
                 <w:noProof/>
                 <w:webHidden/>
               </w:rPr>
-              <w:t>6</w:t>
+              <w:t>5</w:t>
             </w:r>
             <w:r>
               <w:rPr>
@@ -1551,7 +1551,7 @@
                 <w:noProof/>
                 <w:webHidden/>
               </w:rPr>
-              <w:t>6</w:t>
+              <w:t>5</w:t>
             </w:r>
             <w:r>
               <w:rPr>
@@ -1621,7 +1621,7 @@
                 <w:noProof/>
                 <w:webHidden/>
               </w:rPr>
-              <w:t>7</w:t>
+              <w:t>6</w:t>
             </w:r>
             <w:r>
               <w:rPr>
@@ -1691,7 +1691,7 @@
                 <w:noProof/>
                 <w:webHidden/>
               </w:rPr>
-              <w:t>7</w:t>
+              <w:t>6</w:t>
             </w:r>
             <w:r>
               <w:rPr>
@@ -1761,7 +1761,7 @@
                 <w:noProof/>
                 <w:webHidden/>
               </w:rPr>
-              <w:t>8</w:t>
+              <w:t>7</w:t>
             </w:r>
             <w:r>
               <w:rPr>
@@ -1831,7 +1831,7 @@
                 <w:noProof/>
                 <w:webHidden/>
               </w:rPr>
-              <w:t>9</w:t>
+              <w:t>8</w:t>
             </w:r>
             <w:r>
               <w:rPr>
@@ -1901,7 +1901,7 @@
                 <w:noProof/>
                 <w:webHidden/>
               </w:rPr>
-              <w:t>10</w:t>
+              <w:t>9</w:t>
             </w:r>
             <w:r>
               <w:rPr>
@@ -1955,10 +1955,7 @@
     </w:p>
     <w:p>
       <w:r>
-        <w:rPr>
-          <w:highlight w:val="yellow"/>
-        </w:rPr>
-        <w:t>@TODO</w:t>
+        <w:t>The purpose of this document is to describe the user interface standards to follow in the development of the front-end aspects of the applications. By doing this, the goal is that there will be a sense of consistency between all the applications.</w:t>
       </w:r>
     </w:p>
     <w:p>
@@ -2289,13 +2286,6 @@
       </w:tr>
     </w:tbl>
     <w:p/>
-    <w:p/>
-    <w:p>
-      <w:r>
-        <w:lastRenderedPageBreak/>
-        <w:br w:type="page"/>
-      </w:r>
-    </w:p>
     <w:p>
       <w:pPr>
         <w:pStyle w:val="Heading1"/>
@@ -2339,11 +2329,14 @@
     <w:p>
       <w:pPr>
         <w:sectPr>
-          <w:headerReference w:type="default" r:id="rId18"/>
-          <w:footerReference w:type="default" r:id="rId19"/>
+          <w:headerReference w:type="even" r:id="rId18"/>
+          <w:headerReference w:type="default" r:id="rId19"/>
+          <w:footerReference w:type="even" r:id="rId20"/>
+          <w:footerReference w:type="default" r:id="rId21"/>
+          <w:headerReference w:type="first" r:id="rId22"/>
+          <w:footerReference w:type="first" r:id="rId23"/>
           <w:pgSz w:w="12240" w:h="15840"/>
           <w:pgMar w:top="1440" w:right="1440" w:bottom="1440" w:left="1440" w:header="288" w:footer="720" w:gutter="0"/>
-          <w:pgNumType w:start="0"/>
           <w:cols w:space="720"/>
           <w:titlePg/>
           <w:docGrid w:linePitch="360"/>
@@ -2354,12 +2347,12 @@
       <w:pPr>
         <w:pStyle w:val="Heading3"/>
       </w:pPr>
-      <w:bookmarkStart w:id="7" w:name="_Toc364857811"/>
+      <w:bookmarkStart w:id="8" w:name="_Toc364857811"/>
       <w:r>
         <w:lastRenderedPageBreak/>
         <w:t>2.1.1 Black and White</w:t>
       </w:r>
-      <w:bookmarkEnd w:id="7"/>
+      <w:bookmarkEnd w:id="8"/>
     </w:p>
     <w:p>
       <w:r>
@@ -2383,7 +2376,7 @@
                     <pic:cNvPicPr/>
                   </pic:nvPicPr>
                   <pic:blipFill>
-                    <a:blip r:embed="rId20">
+                    <a:blip r:embed="rId24">
                       <a:extLst>
                         <a:ext uri="{28A0092B-C50C-407E-A947-70E740481C1C}">
                           <a14:useLocalDpi xmlns:a14="http://schemas.microsoft.com/office/drawing/2010/main" val="0"/>
@@ -2422,7 +2415,7 @@
       <w:pPr>
         <w:pStyle w:val="Heading3"/>
       </w:pPr>
-      <w:bookmarkStart w:id="8" w:name="_Toc364857812"/>
+      <w:bookmarkStart w:id="9" w:name="_Toc364857812"/>
       <w:r>
         <w:lastRenderedPageBreak/>
         <w:t xml:space="preserve">2.1.2 </w:t>
@@ -2430,7 +2423,7 @@
       <w:r>
         <w:t>Color</w:t>
       </w:r>
-      <w:bookmarkEnd w:id="8"/>
+      <w:bookmarkEnd w:id="9"/>
     </w:p>
     <w:p>
       <w:r>
@@ -2499,42 +2492,42 @@
       <w:pPr>
         <w:pStyle w:val="Heading2"/>
       </w:pPr>
-      <w:bookmarkStart w:id="9" w:name="_Toc364857813"/>
+      <w:bookmarkStart w:id="10" w:name="_Toc364857813"/>
       <w:r>
         <w:lastRenderedPageBreak/>
         <w:t>2.1 Elements of Logo</w:t>
-      </w:r>
-      <w:bookmarkEnd w:id="9"/>
-    </w:p>
-    <w:p>
-      <w:r>
-        <w:t>The following section contains the design elements involved in the logo.</w:t>
-      </w:r>
-    </w:p>
-    <w:p>
-      <w:pPr>
-        <w:pStyle w:val="Heading3"/>
-      </w:pPr>
-      <w:bookmarkStart w:id="10" w:name="_Toc364857814"/>
-      <w:r>
-        <w:t>2.1.1 Barcode</w:t>
       </w:r>
       <w:bookmarkEnd w:id="10"/>
     </w:p>
     <w:p>
       <w:r>
-        <w:t>The barcode is very symbolic of the receipts. The barcode can also be an element reused throughout the app</w:t>
+        <w:t>The following section contains the design elements involved in the logo.</w:t>
       </w:r>
     </w:p>
     <w:p>
       <w:pPr>
         <w:pStyle w:val="Heading3"/>
       </w:pPr>
-      <w:bookmarkStart w:id="11" w:name="_Toc364857815"/>
+      <w:bookmarkStart w:id="11" w:name="_Toc364857814"/>
+      <w:r>
+        <w:t>2.1.1 Barcode</w:t>
+      </w:r>
+      <w:bookmarkEnd w:id="11"/>
+    </w:p>
+    <w:p>
+      <w:r>
+        <w:t>The barcode is very symbolic of the receipts. The barcode can also be an element reused throughout the app</w:t>
+      </w:r>
+    </w:p>
+    <w:p>
+      <w:pPr>
+        <w:pStyle w:val="Heading3"/>
+      </w:pPr>
+      <w:bookmarkStart w:id="12" w:name="_Toc364857815"/>
       <w:r>
         <w:t>2.1.2 Arrows</w:t>
       </w:r>
-      <w:bookmarkEnd w:id="11"/>
+      <w:bookmarkEnd w:id="12"/>
     </w:p>
     <w:p>
       <w:r>
@@ -2558,15 +2551,15 @@
       <w:pPr>
         <w:pStyle w:val="Heading2"/>
       </w:pPr>
-      <w:bookmarkStart w:id="12" w:name="_Toc364857816"/>
-      <w:r>
-        <w:rPr>
-          <w:highlight w:val="yellow"/>
-        </w:rPr>
+      <w:bookmarkStart w:id="13" w:name="_Toc364857816"/>
+      <w:r>
         <w:lastRenderedPageBreak/>
-        <w:t>2.9 Prototypes</w:t>
-      </w:r>
-      <w:bookmarkEnd w:id="12"/>
+        <w:t>2.2</w:t>
+      </w:r>
+      <w:r>
+        <w:t xml:space="preserve"> Prototypes</w:t>
+      </w:r>
+      <w:bookmarkEnd w:id="13"/>
     </w:p>
     <w:p>
       <w:r>
@@ -2603,7 +2596,7 @@
                     <pic:cNvPicPr/>
                   </pic:nvPicPr>
                   <pic:blipFill rotWithShape="1">
-                    <a:blip r:embed="rId21">
+                    <a:blip r:embed="rId25">
                       <a:extLst>
                         <a:ext uri="{28A0092B-C50C-407E-A947-70E740481C1C}">
                           <a14:useLocalDpi xmlns:a14="http://schemas.microsoft.com/office/drawing/2010/main" val="0"/>
@@ -2671,7 +2664,7 @@
                     <pic:cNvPicPr/>
                   </pic:nvPicPr>
                   <pic:blipFill rotWithShape="1">
-                    <a:blip r:embed="rId22">
+                    <a:blip r:embed="rId26">
                       <a:extLst>
                         <a:ext uri="{28A0092B-C50C-407E-A947-70E740481C1C}">
                           <a14:useLocalDpi xmlns:a14="http://schemas.microsoft.com/office/drawing/2010/main" val="0"/>
@@ -2739,7 +2732,7 @@
                     <pic:cNvPicPr/>
                   </pic:nvPicPr>
                   <pic:blipFill rotWithShape="1">
-                    <a:blip r:embed="rId23">
+                    <a:blip r:embed="rId27">
                       <a:extLst>
                         <a:ext uri="{28A0092B-C50C-407E-A947-70E740481C1C}">
                           <a14:useLocalDpi xmlns:a14="http://schemas.microsoft.com/office/drawing/2010/main" val="0"/>
@@ -2807,7 +2800,7 @@
                     <pic:cNvPicPr/>
                   </pic:nvPicPr>
                   <pic:blipFill rotWithShape="1">
-                    <a:blip r:embed="rId24">
+                    <a:blip r:embed="rId28">
                       <a:extLst>
                         <a:ext uri="{28A0092B-C50C-407E-A947-70E740481C1C}">
                           <a14:useLocalDpi xmlns:a14="http://schemas.microsoft.com/office/drawing/2010/main" val="0"/>
@@ -2875,7 +2868,7 @@
                     <pic:cNvPicPr/>
                   </pic:nvPicPr>
                   <pic:blipFill rotWithShape="1">
-                    <a:blip r:embed="rId25">
+                    <a:blip r:embed="rId29">
                       <a:extLst>
                         <a:ext uri="{28A0092B-C50C-407E-A947-70E740481C1C}">
                           <a14:useLocalDpi xmlns:a14="http://schemas.microsoft.com/office/drawing/2010/main" val="0"/>
@@ -2945,7 +2938,7 @@
                     <pic:cNvPicPr/>
                   </pic:nvPicPr>
                   <pic:blipFill rotWithShape="1">
-                    <a:blip r:embed="rId26">
+                    <a:blip r:embed="rId30">
                       <a:extLst>
                         <a:ext uri="{28A0092B-C50C-407E-A947-70E740481C1C}">
                           <a14:useLocalDpi xmlns:a14="http://schemas.microsoft.com/office/drawing/2010/main" val="0"/>
@@ -2997,133 +2990,177 @@
       <w:pPr>
         <w:pStyle w:val="Heading1"/>
       </w:pPr>
-      <w:bookmarkStart w:id="13" w:name="_Toc364857817"/>
+      <w:bookmarkStart w:id="14" w:name="_Toc364857817"/>
       <w:r>
         <w:lastRenderedPageBreak/>
         <w:t>3 Fonts</w:t>
-      </w:r>
-      <w:bookmarkEnd w:id="13"/>
-    </w:p>
-    <w:p>
-      <w:r>
-        <w:t>The following section contains all the information about the fonts used in the project.</w:t>
-      </w:r>
-    </w:p>
-    <w:p>
-      <w:pPr>
-        <w:pStyle w:val="Heading2"/>
-      </w:pPr>
-      <w:bookmarkStart w:id="14" w:name="_Toc364857818"/>
-      <w:r>
-        <w:t>3.1 Typefaces</w:t>
       </w:r>
       <w:bookmarkEnd w:id="14"/>
     </w:p>
     <w:p>
       <w:r>
-        <w:rPr>
-          <w:highlight w:val="yellow"/>
-        </w:rPr>
-        <w:t>@TODO: Description</w:t>
+        <w:t>The following section contains all the information about the fonts used in the project.</w:t>
       </w:r>
     </w:p>
     <w:p>
       <w:pPr>
-        <w:pStyle w:val="Heading3"/>
-      </w:pPr>
-      <w:bookmarkStart w:id="15" w:name="_Toc364857819"/>
-      <w:r>
-        <w:t xml:space="preserve">3.1.1 Lucidia </w:t>
-      </w:r>
-      <w:r>
-        <w:t>Console</w:t>
-      </w:r>
-      <w:r>
-        <w:t xml:space="preserve"> (</w:t>
-      </w:r>
-      <w:r>
-        <w:t>Sans</w:t>
-      </w:r>
-      <w:r>
-        <w:t xml:space="preserve"> Serif)</w:t>
+        <w:pStyle w:val="Heading2"/>
+      </w:pPr>
+      <w:bookmarkStart w:id="15" w:name="_Toc364857818"/>
+      <w:r>
+        <w:t>3.1 Typefaces</w:t>
       </w:r>
       <w:bookmarkEnd w:id="15"/>
     </w:p>
     <w:p>
       <w:r>
-        <w:t>We decided to go with the Lucidia Sans because the typeface on receipts is Lucidia Console.</w:t>
-      </w:r>
-      <w:r>
-        <w:t xml:space="preserve"> This is the typeface used in the Receipt Rewards Logo.</w:t>
+        <w:t xml:space="preserve">The Typefaces used throughout the applications and the documentation is very </w:t>
+      </w:r>
+      <w:r>
+        <w:t>important</w:t>
+      </w:r>
+      <w:r>
+        <w:t xml:space="preserve">. The text needs to be consistent </w:t>
+      </w:r>
+      <w:r>
+        <w:t>throughout</w:t>
+      </w:r>
+      <w:r>
+        <w:t xml:space="preserve"> the app. </w:t>
+      </w:r>
+      <w:proofErr w:type="gramStart"/>
+      <w:r>
+        <w:t>Below</w:t>
+      </w:r>
+      <w:proofErr w:type="gramEnd"/>
+      <w:r>
+        <w:t xml:space="preserve"> is a list of both Serif and San Serif font faces. Typically, for Headings, the Sans Serif will be used. Otherwise for body text, the serif font face will work best.</w:t>
       </w:r>
     </w:p>
     <w:p>
       <w:pPr>
         <w:pStyle w:val="Heading3"/>
       </w:pPr>
-      <w:bookmarkStart w:id="16" w:name="_Toc364857820"/>
-      <w:r>
-        <w:t>3.1.2 Lucidia Bright (Serif)</w:t>
+      <w:bookmarkStart w:id="16" w:name="_Toc364857819"/>
+      <w:r>
+        <w:t xml:space="preserve">3.1.1 </w:t>
+      </w:r>
+      <w:proofErr w:type="spellStart"/>
+      <w:r>
+        <w:t>Lucidia</w:t>
+      </w:r>
+      <w:proofErr w:type="spellEnd"/>
+      <w:r>
+        <w:t xml:space="preserve"> </w:t>
+      </w:r>
+      <w:r>
+        <w:t>Console</w:t>
+      </w:r>
+      <w:r>
+        <w:t xml:space="preserve"> (</w:t>
+      </w:r>
+      <w:r>
+        <w:t>Sans</w:t>
+      </w:r>
+      <w:r>
+        <w:t xml:space="preserve"> Serif)</w:t>
       </w:r>
       <w:bookmarkEnd w:id="16"/>
     </w:p>
     <w:p>
       <w:r>
-        <w:t>For a serif font, we will be going with the sister font</w:t>
-      </w:r>
-      <w:r>
-        <w:t xml:space="preserve"> Lucidia Bright for the serif option.</w:t>
+        <w:t xml:space="preserve">We decided to go with the </w:t>
+      </w:r>
+      <w:proofErr w:type="spellStart"/>
+      <w:r>
+        <w:t>Lucidia</w:t>
+      </w:r>
+      <w:proofErr w:type="spellEnd"/>
+      <w:r>
+        <w:t xml:space="preserve"> Sans because the typeface on receipts is </w:t>
+      </w:r>
+      <w:proofErr w:type="spellStart"/>
+      <w:r>
+        <w:t>Lucidia</w:t>
+      </w:r>
+      <w:proofErr w:type="spellEnd"/>
+      <w:r>
+        <w:t xml:space="preserve"> Console.</w:t>
+      </w:r>
+      <w:r>
+        <w:t xml:space="preserve"> This is the typeface used in the Receipt Rewards Logo.</w:t>
       </w:r>
     </w:p>
     <w:p>
-      <w:r>
-        <w:br w:type="page"/>
-      </w:r>
-    </w:p>
-    <w:p>
-      <w:pPr>
-        <w:pStyle w:val="Heading1"/>
-      </w:pPr>
-      <w:bookmarkStart w:id="17" w:name="_Toc364857821"/>
-      <w:r>
-        <w:lastRenderedPageBreak/>
-        <w:t>4 Colors</w:t>
+      <w:pPr>
+        <w:pStyle w:val="Heading3"/>
+      </w:pPr>
+      <w:bookmarkStart w:id="17" w:name="_Toc364857820"/>
+      <w:r>
+        <w:t xml:space="preserve">3.1.2 </w:t>
+      </w:r>
+      <w:proofErr w:type="spellStart"/>
+      <w:r>
+        <w:t>Lucidia</w:t>
+      </w:r>
+      <w:proofErr w:type="spellEnd"/>
+      <w:r>
+        <w:t xml:space="preserve"> Bright (Serif)</w:t>
       </w:r>
       <w:bookmarkEnd w:id="17"/>
     </w:p>
     <w:p>
       <w:r>
-        <w:t xml:space="preserve">This section contains all the colors used in the </w:t>
-      </w:r>
-      <w:r>
-        <w:t>project.</w:t>
+        <w:t>For a serif font, we will be going with the sister font</w:t>
+      </w:r>
+      <w:r>
+        <w:t xml:space="preserve"> </w:t>
+      </w:r>
+      <w:proofErr w:type="spellStart"/>
+      <w:r>
+        <w:t>Lucidia</w:t>
+      </w:r>
+      <w:proofErr w:type="spellEnd"/>
+      <w:r>
+        <w:t xml:space="preserve"> Bright for the serif option.</w:t>
       </w:r>
     </w:p>
     <w:p>
       <w:r>
-        <w:t xml:space="preserve">Note: For the color names, I used the website: </w:t>
-      </w:r>
-      <w:hyperlink r:id="rId27" w:history="1">
-        <w:r>
-          <w:rPr>
-            <w:rStyle w:val="Hyperlink"/>
-          </w:rPr>
-          <w:t>http://www.color-blindness.com/color-name-hue/</w:t>
-        </w:r>
-      </w:hyperlink>
-      <w:r>
-        <w:t xml:space="preserve"> </w:t>
+        <w:br w:type="page"/>
       </w:r>
     </w:p>
     <w:p>
       <w:pPr>
+        <w:pStyle w:val="Heading1"/>
+      </w:pPr>
+      <w:bookmarkStart w:id="18" w:name="_Toc364857821"/>
+      <w:r>
+        <w:lastRenderedPageBreak/>
+        <w:t>4 Colors</w:t>
+      </w:r>
+      <w:bookmarkEnd w:id="18"/>
+    </w:p>
+    <w:p>
+      <w:r>
+        <w:t xml:space="preserve">This section contains all the colors used in the </w:t>
+      </w:r>
+      <w:r>
+        <w:t>project.</w:t>
+      </w:r>
+      <w:r>
+        <w:t xml:space="preserve"> The colors are a schema. The first colors in each row are the main ones. There others are simply a shade to help show of the other colors and have a contrast.</w:t>
+      </w:r>
+    </w:p>
+    <w:p>
+      <w:pPr>
         <w:pStyle w:val="Heading2"/>
       </w:pPr>
-      <w:bookmarkStart w:id="18" w:name="_Toc364857822"/>
+      <w:bookmarkStart w:id="19" w:name="_Toc364857822"/>
       <w:r>
         <w:t>4.1 Purples</w:t>
       </w:r>
-      <w:bookmarkEnd w:id="18"/>
+      <w:bookmarkEnd w:id="19"/>
     </w:p>
     <w:p>
       <w:r>
@@ -3254,12 +3291,63 @@
               <w:pStyle w:val="NoSpacing"/>
             </w:pPr>
             <w:r>
-              <w:pict>
-                <v:rect id="_x0000_s1036" style="width:81.35pt;height:42.05pt;mso-left-percent:-10001;mso-top-percent:-10001;mso-position-horizontal:absolute;mso-position-horizontal-relative:char;mso-position-vertical:absolute;mso-position-vertical-relative:line;mso-left-percent:-10001;mso-top-percent:-10001" fillcolor="#518">
-                  <w10:wrap type="none"/>
-                  <w10:anchorlock/>
-                </v:rect>
-              </w:pict>
+              <w:rPr>
+                <w:noProof/>
+                <w:lang w:eastAsia="en-US"/>
+              </w:rPr>
+              <mc:AlternateContent>
+                <mc:Choice Requires="wps">
+                  <w:drawing>
+                    <wp:inline distT="0" distB="0" distL="0" distR="0">
+                      <wp:extent cx="1033145" cy="534035"/>
+                      <wp:effectExtent l="9525" t="9525" r="5080" b="8890"/>
+                      <wp:docPr id="45" name="Rectangle 12"/>
+                      <wp:cNvGraphicFramePr>
+                        <a:graphicFrameLocks xmlns:a="http://schemas.openxmlformats.org/drawingml/2006/main"/>
+                      </wp:cNvGraphicFramePr>
+                      <a:graphic xmlns:a="http://schemas.openxmlformats.org/drawingml/2006/main">
+                        <a:graphicData uri="http://schemas.microsoft.com/office/word/2010/wordprocessingShape">
+                          <wps:wsp>
+                            <wps:cNvSpPr>
+                              <a:spLocks noChangeArrowheads="1"/>
+                            </wps:cNvSpPr>
+                            <wps:spPr bwMode="auto">
+                              <a:xfrm>
+                                <a:off x="0" y="0"/>
+                                <a:ext cx="1033145" cy="534035"/>
+                              </a:xfrm>
+                              <a:prstGeom prst="rect">
+                                <a:avLst/>
+                              </a:prstGeom>
+                              <a:solidFill>
+                                <a:srgbClr val="551188"/>
+                              </a:solidFill>
+                              <a:ln w="9525">
+                                <a:solidFill>
+                                  <a:srgbClr val="000000"/>
+                                </a:solidFill>
+                                <a:miter lim="800000"/>
+                                <a:headEnd/>
+                                <a:tailEnd/>
+                              </a:ln>
+                            </wps:spPr>
+                            <wps:bodyPr rot="0" vert="horz" wrap="square" lIns="91440" tIns="45720" rIns="91440" bIns="45720" anchor="t" anchorCtr="0" upright="1">
+                              <a:noAutofit/>
+                            </wps:bodyPr>
+                          </wps:wsp>
+                        </a:graphicData>
+                      </a:graphic>
+                    </wp:inline>
+                  </w:drawing>
+                </mc:Choice>
+                <mc:Fallback>
+                  <w:pict>
+                    <v:rect id="Rectangle 12" o:spid="_x0000_s1026" style="width:81.35pt;height:42.05pt;visibility:visible;mso-wrap-style:square;mso-left-percent:-10001;mso-top-percent:-10001;mso-position-horizontal:absolute;mso-position-horizontal-relative:char;mso-position-vertical:absolute;mso-position-vertical-relative:line;mso-left-percent:-10001;mso-top-percent:-10001;v-text-anchor:top" o:gfxdata="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" fillcolor="#518">
+                      <w10:anchorlock/>
+                    </v:rect>
+                  </w:pict>
+                </mc:Fallback>
+              </mc:AlternateContent>
             </w:r>
           </w:p>
         </w:tc>
@@ -3335,12 +3423,63 @@
               <w:pStyle w:val="NoSpacing"/>
             </w:pPr>
             <w:r>
-              <w:pict>
-                <v:rect id="_x0000_s1035" style="width:81.35pt;height:42.05pt;mso-left-percent:-10001;mso-top-percent:-10001;mso-position-horizontal:absolute;mso-position-horizontal-relative:char;mso-position-vertical:absolute;mso-position-vertical-relative:line;mso-left-percent:-10001;mso-top-percent:-10001" fillcolor="#6154a4">
-                  <w10:wrap type="none"/>
-                  <w10:anchorlock/>
-                </v:rect>
-              </w:pict>
+              <w:rPr>
+                <w:noProof/>
+                <w:lang w:eastAsia="en-US"/>
+              </w:rPr>
+              <mc:AlternateContent>
+                <mc:Choice Requires="wps">
+                  <w:drawing>
+                    <wp:inline distT="0" distB="0" distL="0" distR="0">
+                      <wp:extent cx="1033145" cy="534035"/>
+                      <wp:effectExtent l="9525" t="9525" r="5080" b="8890"/>
+                      <wp:docPr id="44" name="Rectangle 11"/>
+                      <wp:cNvGraphicFramePr>
+                        <a:graphicFrameLocks xmlns:a="http://schemas.openxmlformats.org/drawingml/2006/main"/>
+                      </wp:cNvGraphicFramePr>
+                      <a:graphic xmlns:a="http://schemas.openxmlformats.org/drawingml/2006/main">
+                        <a:graphicData uri="http://schemas.microsoft.com/office/word/2010/wordprocessingShape">
+                          <wps:wsp>
+                            <wps:cNvSpPr>
+                              <a:spLocks noChangeArrowheads="1"/>
+                            </wps:cNvSpPr>
+                            <wps:spPr bwMode="auto">
+                              <a:xfrm>
+                                <a:off x="0" y="0"/>
+                                <a:ext cx="1033145" cy="534035"/>
+                              </a:xfrm>
+                              <a:prstGeom prst="rect">
+                                <a:avLst/>
+                              </a:prstGeom>
+                              <a:solidFill>
+                                <a:srgbClr val="6154A4"/>
+                              </a:solidFill>
+                              <a:ln w="9525">
+                                <a:solidFill>
+                                  <a:srgbClr val="000000"/>
+                                </a:solidFill>
+                                <a:miter lim="800000"/>
+                                <a:headEnd/>
+                                <a:tailEnd/>
+                              </a:ln>
+                            </wps:spPr>
+                            <wps:bodyPr rot="0" vert="horz" wrap="square" lIns="91440" tIns="45720" rIns="91440" bIns="45720" anchor="t" anchorCtr="0" upright="1">
+                              <a:noAutofit/>
+                            </wps:bodyPr>
+                          </wps:wsp>
+                        </a:graphicData>
+                      </a:graphic>
+                    </wp:inline>
+                  </w:drawing>
+                </mc:Choice>
+                <mc:Fallback>
+                  <w:pict>
+                    <v:rect id="Rectangle 11" o:spid="_x0000_s1026" style="width:81.35pt;height:42.05pt;visibility:visible;mso-wrap-style:square;mso-left-percent:-10001;mso-top-percent:-10001;mso-position-horizontal:absolute;mso-position-horizontal-relative:char;mso-position-vertical:absolute;mso-position-vertical-relative:line;mso-left-percent:-10001;mso-top-percent:-10001;v-text-anchor:top" o:gfxdata="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" fillcolor="#6154a4">
+                      <w10:anchorlock/>
+                    </v:rect>
+                  </w:pict>
+                </mc:Fallback>
+              </mc:AlternateContent>
             </w:r>
           </w:p>
         </w:tc>
@@ -3414,12 +3553,63 @@
               <w:pStyle w:val="NoSpacing"/>
             </w:pPr>
             <w:r>
-              <w:pict>
-                <v:rect id="_x0000_s1034" style="width:81.35pt;height:42.05pt;mso-left-percent:-10001;mso-top-percent:-10001;mso-position-horizontal:absolute;mso-position-horizontal-relative:char;mso-position-vertical:absolute;mso-position-vertical-relative:line;mso-left-percent:-10001;mso-top-percent:-10001" fillcolor="#bd79f2">
-                  <w10:wrap type="none"/>
-                  <w10:anchorlock/>
-                </v:rect>
-              </w:pict>
+              <w:rPr>
+                <w:noProof/>
+                <w:lang w:eastAsia="en-US"/>
+              </w:rPr>
+              <mc:AlternateContent>
+                <mc:Choice Requires="wps">
+                  <w:drawing>
+                    <wp:inline distT="0" distB="0" distL="0" distR="0">
+                      <wp:extent cx="1033145" cy="534035"/>
+                      <wp:effectExtent l="9525" t="9525" r="5080" b="8890"/>
+                      <wp:docPr id="40" name="Rectangle 10"/>
+                      <wp:cNvGraphicFramePr>
+                        <a:graphicFrameLocks xmlns:a="http://schemas.openxmlformats.org/drawingml/2006/main"/>
+                      </wp:cNvGraphicFramePr>
+                      <a:graphic xmlns:a="http://schemas.openxmlformats.org/drawingml/2006/main">
+                        <a:graphicData uri="http://schemas.microsoft.com/office/word/2010/wordprocessingShape">
+                          <wps:wsp>
+                            <wps:cNvSpPr>
+                              <a:spLocks noChangeArrowheads="1"/>
+                            </wps:cNvSpPr>
+                            <wps:spPr bwMode="auto">
+                              <a:xfrm>
+                                <a:off x="0" y="0"/>
+                                <a:ext cx="1033145" cy="534035"/>
+                              </a:xfrm>
+                              <a:prstGeom prst="rect">
+                                <a:avLst/>
+                              </a:prstGeom>
+                              <a:solidFill>
+                                <a:srgbClr val="BD79F2"/>
+                              </a:solidFill>
+                              <a:ln w="9525">
+                                <a:solidFill>
+                                  <a:srgbClr val="000000"/>
+                                </a:solidFill>
+                                <a:miter lim="800000"/>
+                                <a:headEnd/>
+                                <a:tailEnd/>
+                              </a:ln>
+                            </wps:spPr>
+                            <wps:bodyPr rot="0" vert="horz" wrap="square" lIns="91440" tIns="45720" rIns="91440" bIns="45720" anchor="t" anchorCtr="0" upright="1">
+                              <a:noAutofit/>
+                            </wps:bodyPr>
+                          </wps:wsp>
+                        </a:graphicData>
+                      </a:graphic>
+                    </wp:inline>
+                  </w:drawing>
+                </mc:Choice>
+                <mc:Fallback>
+                  <w:pict>
+                    <v:rect id="Rectangle 10" o:spid="_x0000_s1026" style="width:81.35pt;height:42.05pt;visibility:visible;mso-wrap-style:square;mso-left-percent:-10001;mso-top-percent:-10001;mso-position-horizontal:absolute;mso-position-horizontal-relative:char;mso-position-vertical:absolute;mso-position-vertical-relative:line;mso-left-percent:-10001;mso-top-percent:-10001;v-text-anchor:top" o:gfxdata="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" fillcolor="#bd79f2">
+                      <w10:anchorlock/>
+                    </v:rect>
+                  </w:pict>
+                </mc:Fallback>
+              </mc:AlternateContent>
             </w:r>
           </w:p>
         </w:tc>
@@ -3498,7 +3688,7 @@
       <w:pPr>
         <w:pStyle w:val="Heading2"/>
       </w:pPr>
-      <w:bookmarkStart w:id="19" w:name="_Toc364857823"/>
+      <w:bookmarkStart w:id="20" w:name="_Toc364857823"/>
       <w:r>
         <w:lastRenderedPageBreak/>
         <w:t xml:space="preserve">4.2 </w:t>
@@ -3506,7 +3696,7 @@
       <w:r>
         <w:t>Greens</w:t>
       </w:r>
-      <w:bookmarkEnd w:id="19"/>
+      <w:bookmarkEnd w:id="20"/>
     </w:p>
     <w:p>
       <w:r>
@@ -3643,12 +3833,63 @@
               <w:pStyle w:val="NoSpacing"/>
             </w:pPr>
             <w:r>
-              <w:pict>
-                <v:rect id="_x0000_s1033" style="width:81.35pt;height:42.05pt;mso-left-percent:-10001;mso-top-percent:-10001;mso-position-horizontal:absolute;mso-position-horizontal-relative:char;mso-position-vertical:absolute;mso-position-vertical-relative:line;mso-left-percent:-10001;mso-top-percent:-10001" fillcolor="#98d866">
-                  <w10:wrap type="none"/>
-                  <w10:anchorlock/>
-                </v:rect>
-              </w:pict>
+              <w:rPr>
+                <w:noProof/>
+                <w:lang w:eastAsia="en-US"/>
+              </w:rPr>
+              <mc:AlternateContent>
+                <mc:Choice Requires="wps">
+                  <w:drawing>
+                    <wp:inline distT="0" distB="0" distL="0" distR="0">
+                      <wp:extent cx="1033145" cy="534035"/>
+                      <wp:effectExtent l="9525" t="9525" r="5080" b="8890"/>
+                      <wp:docPr id="39" name="Rectangle 9"/>
+                      <wp:cNvGraphicFramePr>
+                        <a:graphicFrameLocks xmlns:a="http://schemas.openxmlformats.org/drawingml/2006/main"/>
+                      </wp:cNvGraphicFramePr>
+                      <a:graphic xmlns:a="http://schemas.openxmlformats.org/drawingml/2006/main">
+                        <a:graphicData uri="http://schemas.microsoft.com/office/word/2010/wordprocessingShape">
+                          <wps:wsp>
+                            <wps:cNvSpPr>
+                              <a:spLocks noChangeArrowheads="1"/>
+                            </wps:cNvSpPr>
+                            <wps:spPr bwMode="auto">
+                              <a:xfrm>
+                                <a:off x="0" y="0"/>
+                                <a:ext cx="1033145" cy="534035"/>
+                              </a:xfrm>
+                              <a:prstGeom prst="rect">
+                                <a:avLst/>
+                              </a:prstGeom>
+                              <a:solidFill>
+                                <a:srgbClr val="98D866"/>
+                              </a:solidFill>
+                              <a:ln w="9525">
+                                <a:solidFill>
+                                  <a:srgbClr val="000000"/>
+                                </a:solidFill>
+                                <a:miter lim="800000"/>
+                                <a:headEnd/>
+                                <a:tailEnd/>
+                              </a:ln>
+                            </wps:spPr>
+                            <wps:bodyPr rot="0" vert="horz" wrap="square" lIns="91440" tIns="45720" rIns="91440" bIns="45720" anchor="t" anchorCtr="0" upright="1">
+                              <a:noAutofit/>
+                            </wps:bodyPr>
+                          </wps:wsp>
+                        </a:graphicData>
+                      </a:graphic>
+                    </wp:inline>
+                  </w:drawing>
+                </mc:Choice>
+                <mc:Fallback>
+                  <w:pict>
+                    <v:rect id="Rectangle 9" o:spid="_x0000_s1026" style="width:81.35pt;height:42.05pt;visibility:visible;mso-wrap-style:square;mso-left-percent:-10001;mso-top-percent:-10001;mso-position-horizontal:absolute;mso-position-horizontal-relative:char;mso-position-vertical:absolute;mso-position-vertical-relative:line;mso-left-percent:-10001;mso-top-percent:-10001;v-text-anchor:top" o:gfxdata="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" fillcolor="#98d866">
+                      <w10:anchorlock/>
+                    </v:rect>
+                  </w:pict>
+                </mc:Fallback>
+              </mc:AlternateContent>
             </w:r>
           </w:p>
         </w:tc>
@@ -3721,12 +3962,63 @@
               <w:pStyle w:val="NoSpacing"/>
             </w:pPr>
             <w:r>
-              <w:pict>
-                <v:rect id="_x0000_s1032" style="width:81.35pt;height:42.05pt;mso-left-percent:-10001;mso-top-percent:-10001;mso-position-horizontal:absolute;mso-position-horizontal-relative:char;mso-position-vertical:absolute;mso-position-vertical-relative:line;mso-left-percent:-10001;mso-top-percent:-10001" fillcolor="#163300">
-                  <w10:wrap type="none"/>
-                  <w10:anchorlock/>
-                </v:rect>
-              </w:pict>
+              <w:rPr>
+                <w:noProof/>
+                <w:lang w:eastAsia="en-US"/>
+              </w:rPr>
+              <mc:AlternateContent>
+                <mc:Choice Requires="wps">
+                  <w:drawing>
+                    <wp:inline distT="0" distB="0" distL="0" distR="0">
+                      <wp:extent cx="1033145" cy="534035"/>
+                      <wp:effectExtent l="9525" t="9525" r="5080" b="8890"/>
+                      <wp:docPr id="38" name="Rectangle 8"/>
+                      <wp:cNvGraphicFramePr>
+                        <a:graphicFrameLocks xmlns:a="http://schemas.openxmlformats.org/drawingml/2006/main"/>
+                      </wp:cNvGraphicFramePr>
+                      <a:graphic xmlns:a="http://schemas.openxmlformats.org/drawingml/2006/main">
+                        <a:graphicData uri="http://schemas.microsoft.com/office/word/2010/wordprocessingShape">
+                          <wps:wsp>
+                            <wps:cNvSpPr>
+                              <a:spLocks noChangeArrowheads="1"/>
+                            </wps:cNvSpPr>
+                            <wps:spPr bwMode="auto">
+                              <a:xfrm>
+                                <a:off x="0" y="0"/>
+                                <a:ext cx="1033145" cy="534035"/>
+                              </a:xfrm>
+                              <a:prstGeom prst="rect">
+                                <a:avLst/>
+                              </a:prstGeom>
+                              <a:solidFill>
+                                <a:srgbClr val="163300"/>
+                              </a:solidFill>
+                              <a:ln w="9525">
+                                <a:solidFill>
+                                  <a:srgbClr val="000000"/>
+                                </a:solidFill>
+                                <a:miter lim="800000"/>
+                                <a:headEnd/>
+                                <a:tailEnd/>
+                              </a:ln>
+                            </wps:spPr>
+                            <wps:bodyPr rot="0" vert="horz" wrap="square" lIns="91440" tIns="45720" rIns="91440" bIns="45720" anchor="t" anchorCtr="0" upright="1">
+                              <a:noAutofit/>
+                            </wps:bodyPr>
+                          </wps:wsp>
+                        </a:graphicData>
+                      </a:graphic>
+                    </wp:inline>
+                  </w:drawing>
+                </mc:Choice>
+                <mc:Fallback>
+                  <w:pict>
+                    <v:rect id="Rectangle 8" o:spid="_x0000_s1026" style="width:81.35pt;height:42.05pt;visibility:visible;mso-wrap-style:square;mso-left-percent:-10001;mso-top-percent:-10001;mso-position-horizontal:absolute;mso-position-horizontal-relative:char;mso-position-vertical:absolute;mso-position-vertical-relative:line;mso-left-percent:-10001;mso-top-percent:-10001;v-text-anchor:top" o:gfxdata="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" fillcolor="#163300">
+                      <w10:anchorlock/>
+                    </v:rect>
+                  </w:pict>
+                </mc:Fallback>
+              </mc:AlternateContent>
             </w:r>
           </w:p>
         </w:tc>
@@ -3800,12 +4092,63 @@
               <w:pStyle w:val="NoSpacing"/>
             </w:pPr>
             <w:r>
-              <w:pict>
-                <v:rect id="_x0000_s1031" style="width:81.35pt;height:42.05pt;mso-left-percent:-10001;mso-top-percent:-10001;mso-position-horizontal:absolute;mso-position-horizontal-relative:char;mso-position-vertical:absolute;mso-position-vertical-relative:line;mso-left-percent:-10001;mso-top-percent:-10001" fillcolor="#434c3d">
-                  <w10:wrap type="none"/>
-                  <w10:anchorlock/>
-                </v:rect>
-              </w:pict>
+              <w:rPr>
+                <w:noProof/>
+                <w:lang w:eastAsia="en-US"/>
+              </w:rPr>
+              <mc:AlternateContent>
+                <mc:Choice Requires="wps">
+                  <w:drawing>
+                    <wp:inline distT="0" distB="0" distL="0" distR="0">
+                      <wp:extent cx="1033145" cy="534035"/>
+                      <wp:effectExtent l="9525" t="9525" r="5080" b="8890"/>
+                      <wp:docPr id="37" name="Rectangle 7"/>
+                      <wp:cNvGraphicFramePr>
+                        <a:graphicFrameLocks xmlns:a="http://schemas.openxmlformats.org/drawingml/2006/main"/>
+                      </wp:cNvGraphicFramePr>
+                      <a:graphic xmlns:a="http://schemas.openxmlformats.org/drawingml/2006/main">
+                        <a:graphicData uri="http://schemas.microsoft.com/office/word/2010/wordprocessingShape">
+                          <wps:wsp>
+                            <wps:cNvSpPr>
+                              <a:spLocks noChangeArrowheads="1"/>
+                            </wps:cNvSpPr>
+                            <wps:spPr bwMode="auto">
+                              <a:xfrm>
+                                <a:off x="0" y="0"/>
+                                <a:ext cx="1033145" cy="534035"/>
+                              </a:xfrm>
+                              <a:prstGeom prst="rect">
+                                <a:avLst/>
+                              </a:prstGeom>
+                              <a:solidFill>
+                                <a:srgbClr val="434C3D"/>
+                              </a:solidFill>
+                              <a:ln w="9525">
+                                <a:solidFill>
+                                  <a:srgbClr val="000000"/>
+                                </a:solidFill>
+                                <a:miter lim="800000"/>
+                                <a:headEnd/>
+                                <a:tailEnd/>
+                              </a:ln>
+                            </wps:spPr>
+                            <wps:bodyPr rot="0" vert="horz" wrap="square" lIns="91440" tIns="45720" rIns="91440" bIns="45720" anchor="t" anchorCtr="0" upright="1">
+                              <a:noAutofit/>
+                            </wps:bodyPr>
+                          </wps:wsp>
+                        </a:graphicData>
+                      </a:graphic>
+                    </wp:inline>
+                  </w:drawing>
+                </mc:Choice>
+                <mc:Fallback>
+                  <w:pict>
+                    <v:rect id="Rectangle 7" o:spid="_x0000_s1026" style="width:81.35pt;height:42.05pt;visibility:visible;mso-wrap-style:square;mso-left-percent:-10001;mso-top-percent:-10001;mso-position-horizontal:absolute;mso-position-horizontal-relative:char;mso-position-vertical:absolute;mso-position-vertical-relative:line;mso-left-percent:-10001;mso-top-percent:-10001;v-text-anchor:top" o:gfxdata="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" fillcolor="#434c3d">
+                      <w10:anchorlock/>
+                    </v:rect>
+                  </w:pict>
+                </mc:Fallback>
+              </mc:AlternateContent>
             </w:r>
           </w:p>
         </w:tc>
@@ -3878,12 +4221,63 @@
               <w:pStyle w:val="NoSpacing"/>
             </w:pPr>
             <w:r>
-              <w:pict>
-                <v:rect id="_x0000_s1030" style="width:81.35pt;height:42.05pt;mso-left-percent:-10001;mso-top-percent:-10001;mso-position-horizontal:absolute;mso-position-horizontal-relative:char;mso-position-vertical:absolute;mso-position-vertical-relative:line;mso-left-percent:-10001;mso-top-percent:-10001" fillcolor="#2c6600">
-                  <w10:wrap type="none"/>
-                  <w10:anchorlock/>
-                </v:rect>
-              </w:pict>
+              <w:rPr>
+                <w:noProof/>
+                <w:lang w:eastAsia="en-US"/>
+              </w:rPr>
+              <mc:AlternateContent>
+                <mc:Choice Requires="wps">
+                  <w:drawing>
+                    <wp:inline distT="0" distB="0" distL="0" distR="0">
+                      <wp:extent cx="1033145" cy="534035"/>
+                      <wp:effectExtent l="9525" t="9525" r="5080" b="8890"/>
+                      <wp:docPr id="36" name="Rectangle 6"/>
+                      <wp:cNvGraphicFramePr>
+                        <a:graphicFrameLocks xmlns:a="http://schemas.openxmlformats.org/drawingml/2006/main"/>
+                      </wp:cNvGraphicFramePr>
+                      <a:graphic xmlns:a="http://schemas.openxmlformats.org/drawingml/2006/main">
+                        <a:graphicData uri="http://schemas.microsoft.com/office/word/2010/wordprocessingShape">
+                          <wps:wsp>
+                            <wps:cNvSpPr>
+                              <a:spLocks noChangeArrowheads="1"/>
+                            </wps:cNvSpPr>
+                            <wps:spPr bwMode="auto">
+                              <a:xfrm>
+                                <a:off x="0" y="0"/>
+                                <a:ext cx="1033145" cy="534035"/>
+                              </a:xfrm>
+                              <a:prstGeom prst="rect">
+                                <a:avLst/>
+                              </a:prstGeom>
+                              <a:solidFill>
+                                <a:srgbClr val="2C6600"/>
+                              </a:solidFill>
+                              <a:ln w="9525">
+                                <a:solidFill>
+                                  <a:srgbClr val="000000"/>
+                                </a:solidFill>
+                                <a:miter lim="800000"/>
+                                <a:headEnd/>
+                                <a:tailEnd/>
+                              </a:ln>
+                            </wps:spPr>
+                            <wps:bodyPr rot="0" vert="horz" wrap="square" lIns="91440" tIns="45720" rIns="91440" bIns="45720" anchor="t" anchorCtr="0" upright="1">
+                              <a:noAutofit/>
+                            </wps:bodyPr>
+                          </wps:wsp>
+                        </a:graphicData>
+                      </a:graphic>
+                    </wp:inline>
+                  </w:drawing>
+                </mc:Choice>
+                <mc:Fallback>
+                  <w:pict>
+                    <v:rect id="Rectangle 6" o:spid="_x0000_s1026" style="width:81.35pt;height:42.05pt;visibility:visible;mso-wrap-style:square;mso-left-percent:-10001;mso-top-percent:-10001;mso-position-horizontal:absolute;mso-position-horizontal-relative:char;mso-position-vertical:absolute;mso-position-vertical-relative:line;mso-left-percent:-10001;mso-top-percent:-10001;v-text-anchor:top" o:gfxdata="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" fillcolor="#2c6600">
+                      <w10:anchorlock/>
+                    </v:rect>
+                  </w:pict>
+                </mc:Fallback>
+              </mc:AlternateContent>
             </w:r>
           </w:p>
         </w:tc>
@@ -3957,12 +4351,63 @@
               <w:pStyle w:val="NoSpacing"/>
             </w:pPr>
             <w:r>
-              <w:pict>
-                <v:rect id="_x0000_s1029" style="width:81.35pt;height:42.05pt;mso-left-percent:-10001;mso-top-percent:-10001;mso-position-horizontal:absolute;mso-position-horizontal-relative:char;mso-position-vertical:absolute;mso-position-vertical-relative:line;mso-left-percent:-10001;mso-top-percent:-10001" fillcolor="#49a800">
-                  <w10:wrap type="none"/>
-                  <w10:anchorlock/>
-                </v:rect>
-              </w:pict>
+              <w:rPr>
+                <w:noProof/>
+                <w:lang w:eastAsia="en-US"/>
+              </w:rPr>
+              <mc:AlternateContent>
+                <mc:Choice Requires="wps">
+                  <w:drawing>
+                    <wp:inline distT="0" distB="0" distL="0" distR="0">
+                      <wp:extent cx="1033145" cy="534035"/>
+                      <wp:effectExtent l="9525" t="9525" r="5080" b="8890"/>
+                      <wp:docPr id="35" name="Rectangle 5"/>
+                      <wp:cNvGraphicFramePr>
+                        <a:graphicFrameLocks xmlns:a="http://schemas.openxmlformats.org/drawingml/2006/main"/>
+                      </wp:cNvGraphicFramePr>
+                      <a:graphic xmlns:a="http://schemas.openxmlformats.org/drawingml/2006/main">
+                        <a:graphicData uri="http://schemas.microsoft.com/office/word/2010/wordprocessingShape">
+                          <wps:wsp>
+                            <wps:cNvSpPr>
+                              <a:spLocks noChangeArrowheads="1"/>
+                            </wps:cNvSpPr>
+                            <wps:spPr bwMode="auto">
+                              <a:xfrm>
+                                <a:off x="0" y="0"/>
+                                <a:ext cx="1033145" cy="534035"/>
+                              </a:xfrm>
+                              <a:prstGeom prst="rect">
+                                <a:avLst/>
+                              </a:prstGeom>
+                              <a:solidFill>
+                                <a:srgbClr val="49A800"/>
+                              </a:solidFill>
+                              <a:ln w="9525">
+                                <a:solidFill>
+                                  <a:srgbClr val="000000"/>
+                                </a:solidFill>
+                                <a:miter lim="800000"/>
+                                <a:headEnd/>
+                                <a:tailEnd/>
+                              </a:ln>
+                            </wps:spPr>
+                            <wps:bodyPr rot="0" vert="horz" wrap="square" lIns="91440" tIns="45720" rIns="91440" bIns="45720" anchor="t" anchorCtr="0" upright="1">
+                              <a:noAutofit/>
+                            </wps:bodyPr>
+                          </wps:wsp>
+                        </a:graphicData>
+                      </a:graphic>
+                    </wp:inline>
+                  </w:drawing>
+                </mc:Choice>
+                <mc:Fallback>
+                  <w:pict>
+                    <v:rect id="Rectangle 5" o:spid="_x0000_s1026" style="width:81.35pt;height:42.05pt;visibility:visible;mso-wrap-style:square;mso-left-percent:-10001;mso-top-percent:-10001;mso-position-horizontal:absolute;mso-position-horizontal-relative:char;mso-position-vertical:absolute;mso-position-vertical-relative:line;mso-left-percent:-10001;mso-top-percent:-10001;v-text-anchor:top" o:gfxdata="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" fillcolor="#49a800">
+                      <w10:anchorlock/>
+                    </v:rect>
+                  </w:pict>
+                </mc:Fallback>
+              </mc:AlternateContent>
             </w:r>
           </w:p>
         </w:tc>
@@ -4041,12 +4486,12 @@
       <w:pPr>
         <w:pStyle w:val="Heading2"/>
       </w:pPr>
-      <w:bookmarkStart w:id="20" w:name="_Toc364857824"/>
+      <w:bookmarkStart w:id="21" w:name="_Toc364857824"/>
       <w:r>
         <w:lastRenderedPageBreak/>
         <w:t>4.3 Neutrals</w:t>
       </w:r>
-      <w:bookmarkEnd w:id="20"/>
+      <w:bookmarkEnd w:id="21"/>
     </w:p>
     <w:p>
       <w:r>
@@ -4168,12 +4613,63 @@
               <w:pStyle w:val="NoSpacing"/>
             </w:pPr>
             <w:r>
-              <w:pict>
-                <v:rect id="_x0000_s1028" style="width:81.35pt;height:42.05pt;mso-left-percent:-10001;mso-top-percent:-10001;mso-position-horizontal:absolute;mso-position-horizontal-relative:char;mso-position-vertical:absolute;mso-position-vertical-relative:line;mso-left-percent:-10001;mso-top-percent:-10001" fillcolor="#2b2b2b">
-                  <w10:wrap type="none"/>
-                  <w10:anchorlock/>
-                </v:rect>
-              </w:pict>
+              <w:rPr>
+                <w:noProof/>
+                <w:lang w:eastAsia="en-US"/>
+              </w:rPr>
+              <mc:AlternateContent>
+                <mc:Choice Requires="wps">
+                  <w:drawing>
+                    <wp:inline distT="0" distB="0" distL="0" distR="0">
+                      <wp:extent cx="1033145" cy="534035"/>
+                      <wp:effectExtent l="9525" t="9525" r="5080" b="8890"/>
+                      <wp:docPr id="34" name="Rectangle 4"/>
+                      <wp:cNvGraphicFramePr>
+                        <a:graphicFrameLocks xmlns:a="http://schemas.openxmlformats.org/drawingml/2006/main"/>
+                      </wp:cNvGraphicFramePr>
+                      <a:graphic xmlns:a="http://schemas.openxmlformats.org/drawingml/2006/main">
+                        <a:graphicData uri="http://schemas.microsoft.com/office/word/2010/wordprocessingShape">
+                          <wps:wsp>
+                            <wps:cNvSpPr>
+                              <a:spLocks noChangeArrowheads="1"/>
+                            </wps:cNvSpPr>
+                            <wps:spPr bwMode="auto">
+                              <a:xfrm>
+                                <a:off x="0" y="0"/>
+                                <a:ext cx="1033145" cy="534035"/>
+                              </a:xfrm>
+                              <a:prstGeom prst="rect">
+                                <a:avLst/>
+                              </a:prstGeom>
+                              <a:solidFill>
+                                <a:srgbClr val="2B2B2B"/>
+                              </a:solidFill>
+                              <a:ln w="9525">
+                                <a:solidFill>
+                                  <a:srgbClr val="000000"/>
+                                </a:solidFill>
+                                <a:miter lim="800000"/>
+                                <a:headEnd/>
+                                <a:tailEnd/>
+                              </a:ln>
+                            </wps:spPr>
+                            <wps:bodyPr rot="0" vert="horz" wrap="square" lIns="91440" tIns="45720" rIns="91440" bIns="45720" anchor="t" anchorCtr="0" upright="1">
+                              <a:noAutofit/>
+                            </wps:bodyPr>
+                          </wps:wsp>
+                        </a:graphicData>
+                      </a:graphic>
+                    </wp:inline>
+                  </w:drawing>
+                </mc:Choice>
+                <mc:Fallback>
+                  <w:pict>
+                    <v:rect id="Rectangle 4" o:spid="_x0000_s1026" style="width:81.35pt;height:42.05pt;visibility:visible;mso-wrap-style:square;mso-left-percent:-10001;mso-top-percent:-10001;mso-position-horizontal:absolute;mso-position-horizontal-relative:char;mso-position-vertical:absolute;mso-position-vertical-relative:line;mso-left-percent:-10001;mso-top-percent:-10001;v-text-anchor:top" o:gfxdata="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" fillcolor="#2b2b2b">
+                      <w10:anchorlock/>
+                    </v:rect>
+                  </w:pict>
+                </mc:Fallback>
+              </mc:AlternateContent>
             </w:r>
           </w:p>
         </w:tc>
@@ -4246,12 +4742,63 @@
               <w:pStyle w:val="NoSpacing"/>
             </w:pPr>
             <w:r>
-              <w:pict>
-                <v:rect id="_x0000_s1027" style="width:81.35pt;height:42.05pt;mso-left-percent:-10001;mso-top-percent:-10001;mso-position-horizontal:absolute;mso-position-horizontal-relative:char;mso-position-vertical:absolute;mso-position-vertical-relative:line;mso-left-percent:-10001;mso-top-percent:-10001" fillcolor="#daddd7">
-                  <w10:wrap type="none"/>
-                  <w10:anchorlock/>
-                </v:rect>
-              </w:pict>
+              <w:rPr>
+                <w:noProof/>
+                <w:lang w:eastAsia="en-US"/>
+              </w:rPr>
+              <mc:AlternateContent>
+                <mc:Choice Requires="wps">
+                  <w:drawing>
+                    <wp:inline distT="0" distB="0" distL="0" distR="0">
+                      <wp:extent cx="1033145" cy="534035"/>
+                      <wp:effectExtent l="9525" t="9525" r="5080" b="8890"/>
+                      <wp:docPr id="33" name="Rectangle 3"/>
+                      <wp:cNvGraphicFramePr>
+                        <a:graphicFrameLocks xmlns:a="http://schemas.openxmlformats.org/drawingml/2006/main"/>
+                      </wp:cNvGraphicFramePr>
+                      <a:graphic xmlns:a="http://schemas.openxmlformats.org/drawingml/2006/main">
+                        <a:graphicData uri="http://schemas.microsoft.com/office/word/2010/wordprocessingShape">
+                          <wps:wsp>
+                            <wps:cNvSpPr>
+                              <a:spLocks noChangeArrowheads="1"/>
+                            </wps:cNvSpPr>
+                            <wps:spPr bwMode="auto">
+                              <a:xfrm>
+                                <a:off x="0" y="0"/>
+                                <a:ext cx="1033145" cy="534035"/>
+                              </a:xfrm>
+                              <a:prstGeom prst="rect">
+                                <a:avLst/>
+                              </a:prstGeom>
+                              <a:solidFill>
+                                <a:srgbClr val="DADDD7"/>
+                              </a:solidFill>
+                              <a:ln w="9525">
+                                <a:solidFill>
+                                  <a:srgbClr val="000000"/>
+                                </a:solidFill>
+                                <a:miter lim="800000"/>
+                                <a:headEnd/>
+                                <a:tailEnd/>
+                              </a:ln>
+                            </wps:spPr>
+                            <wps:bodyPr rot="0" vert="horz" wrap="square" lIns="91440" tIns="45720" rIns="91440" bIns="45720" anchor="t" anchorCtr="0" upright="1">
+                              <a:noAutofit/>
+                            </wps:bodyPr>
+                          </wps:wsp>
+                        </a:graphicData>
+                      </a:graphic>
+                    </wp:inline>
+                  </w:drawing>
+                </mc:Choice>
+                <mc:Fallback>
+                  <w:pict>
+                    <v:rect id="Rectangle 3" o:spid="_x0000_s1026" style="width:81.35pt;height:42.05pt;visibility:visible;mso-wrap-style:square;mso-left-percent:-10001;mso-top-percent:-10001;mso-position-horizontal:absolute;mso-position-horizontal-relative:char;mso-position-vertical:absolute;mso-position-vertical-relative:line;mso-left-percent:-10001;mso-top-percent:-10001;v-text-anchor:top" o:gfxdata="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" fillcolor="#daddd7">
+                      <w10:anchorlock/>
+                    </v:rect>
+                  </w:pict>
+                </mc:Fallback>
+              </mc:AlternateContent>
             </w:r>
           </w:p>
         </w:tc>
@@ -4325,12 +4872,63 @@
               <w:pStyle w:val="NoSpacing"/>
             </w:pPr>
             <w:r>
-              <w:pict>
-                <v:rect id="_x0000_s1026" style="width:81.35pt;height:42.05pt;mso-left-percent:-10001;mso-top-percent:-10001;mso-position-horizontal:absolute;mso-position-horizontal-relative:char;mso-position-vertical:absolute;mso-position-vertical-relative:line;mso-left-percent:-10001;mso-top-percent:-10001" fillcolor="#111011">
-                  <w10:wrap type="none"/>
-                  <w10:anchorlock/>
-                </v:rect>
-              </w:pict>
+              <w:rPr>
+                <w:noProof/>
+                <w:lang w:eastAsia="en-US"/>
+              </w:rPr>
+              <mc:AlternateContent>
+                <mc:Choice Requires="wps">
+                  <w:drawing>
+                    <wp:inline distT="0" distB="0" distL="0" distR="0">
+                      <wp:extent cx="1033145" cy="534035"/>
+                      <wp:effectExtent l="9525" t="9525" r="5080" b="8890"/>
+                      <wp:docPr id="32" name="Rectangle 2"/>
+                      <wp:cNvGraphicFramePr>
+                        <a:graphicFrameLocks xmlns:a="http://schemas.openxmlformats.org/drawingml/2006/main"/>
+                      </wp:cNvGraphicFramePr>
+                      <a:graphic xmlns:a="http://schemas.openxmlformats.org/drawingml/2006/main">
+                        <a:graphicData uri="http://schemas.microsoft.com/office/word/2010/wordprocessingShape">
+                          <wps:wsp>
+                            <wps:cNvSpPr>
+                              <a:spLocks noChangeArrowheads="1"/>
+                            </wps:cNvSpPr>
+                            <wps:spPr bwMode="auto">
+                              <a:xfrm>
+                                <a:off x="0" y="0"/>
+                                <a:ext cx="1033145" cy="534035"/>
+                              </a:xfrm>
+                              <a:prstGeom prst="rect">
+                                <a:avLst/>
+                              </a:prstGeom>
+                              <a:solidFill>
+                                <a:srgbClr val="111011"/>
+                              </a:solidFill>
+                              <a:ln w="9525">
+                                <a:solidFill>
+                                  <a:srgbClr val="000000"/>
+                                </a:solidFill>
+                                <a:miter lim="800000"/>
+                                <a:headEnd/>
+                                <a:tailEnd/>
+                              </a:ln>
+                            </wps:spPr>
+                            <wps:bodyPr rot="0" vert="horz" wrap="square" lIns="91440" tIns="45720" rIns="91440" bIns="45720" anchor="t" anchorCtr="0" upright="1">
+                              <a:noAutofit/>
+                            </wps:bodyPr>
+                          </wps:wsp>
+                        </a:graphicData>
+                      </a:graphic>
+                    </wp:inline>
+                  </w:drawing>
+                </mc:Choice>
+                <mc:Fallback>
+                  <w:pict>
+                    <v:rect id="Rectangle 2" o:spid="_x0000_s1026" style="width:81.35pt;height:42.05pt;visibility:visible;mso-wrap-style:square;mso-left-percent:-10001;mso-top-percent:-10001;mso-position-horizontal:absolute;mso-position-horizontal-relative:char;mso-position-vertical:absolute;mso-position-vertical-relative:line;mso-left-percent:-10001;mso-top-percent:-10001;v-text-anchor:top" o:gfxdata="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" fillcolor="#111011">
+                      <w10:anchorlock/>
+                    </v:rect>
+                  </w:pict>
+                </mc:Fallback>
+              </mc:AlternateContent>
             </w:r>
           </w:p>
         </w:tc>
@@ -4400,24 +4998,16 @@
       <w:pPr>
         <w:pStyle w:val="Heading1"/>
       </w:pPr>
-      <w:bookmarkStart w:id="21" w:name="_Toc364857825"/>
+      <w:bookmarkStart w:id="22" w:name="_Toc364857825"/>
       <w:r>
         <w:lastRenderedPageBreak/>
         <w:t>5 Design Elements</w:t>
       </w:r>
-      <w:bookmarkEnd w:id="21"/>
+      <w:bookmarkEnd w:id="22"/>
     </w:p>
     <w:p>
       <w:r>
         <w:t>This contains elements that are used throughout the entire project. The elements are reused throughout the application to provide unity.</w:t>
-      </w:r>
-    </w:p>
-    <w:p>
-      <w:r>
-        <w:rPr>
-          <w:highlight w:val="yellow"/>
-        </w:rPr>
-        <w:t>@TODO: This entire Section</w:t>
       </w:r>
     </w:p>
     <w:p>
@@ -4433,12 +5023,106 @@
         </w:rPr>
         <w:t>@TODO: Create GUI Elements section about the elements of the Windows Phone and the Android Application.</w:t>
       </w:r>
-      <w:bookmarkStart w:id="22" w:name="_GoBack"/>
-      <w:bookmarkEnd w:id="22"/>
+    </w:p>
+    <w:p>
+      <w:pPr>
+        <w:pStyle w:val="Heading2"/>
+      </w:pPr>
+      <w:r>
+        <w:t>5.1 Windows Phone</w:t>
+      </w:r>
+    </w:p>
+    <w:p>
+      <w:r>
+        <w:t>The Windows Phone OS has a very distinctive user experience</w:t>
+      </w:r>
+      <w:proofErr w:type="gramStart"/>
+      <w:r>
+        <w:t>..</w:t>
+      </w:r>
+      <w:proofErr w:type="gramEnd"/>
+      <w:r>
+        <w:t xml:space="preserve"> To keep up to date and utilize these elements, a list below will describe in more detail what to look for and use in the front-end of the Windows Phone Application.</w:t>
+      </w:r>
+    </w:p>
+    <w:p>
+      <w:pPr>
+        <w:pStyle w:val="Heading3"/>
+      </w:pPr>
+      <w:r>
+        <w:t>5.1.1 Panorama View</w:t>
+      </w:r>
+    </w:p>
+    <w:p>
+      <w:r>
+        <w:t xml:space="preserve">The first main UX element that will be utilized is the Panorama View. The panorama view is unique as it can be considered a very long page of </w:t>
+      </w:r>
+      <w:r>
+        <w:t>which</w:t>
+      </w:r>
+      <w:r>
+        <w:t xml:space="preserve"> the phone can slide to see more content. The pages work by adding Panorama Items to the Panorama view. These items are the </w:t>
+      </w:r>
+      <w:r>
+        <w:t>actually things that display to the user. The function of the user is in contain and hold the sever Panorama Items to create a very distinctive view.</w:t>
+      </w:r>
+    </w:p>
+    <w:p>
       <w:r>
         <w:rPr>
-          <w:highlight w:val="yellow"/>
+          <w:noProof/>
+          <w:lang w:eastAsia="en-US"/>
         </w:rPr>
+        <w:drawing>
+          <wp:inline distT="0" distB="0" distL="0" distR="0" wp14:anchorId="40D5EB1B" wp14:editId="69A94672">
+            <wp:extent cx="5418161" cy="3072141"/>
+            <wp:effectExtent l="0" t="0" r="0" b="0"/>
+            <wp:docPr id="27" name="Picture 27"/>
+            <wp:cNvGraphicFramePr>
+              <a:graphicFrameLocks xmlns:a="http://schemas.openxmlformats.org/drawingml/2006/main" noChangeAspect="1"/>
+            </wp:cNvGraphicFramePr>
+            <a:graphic xmlns:a="http://schemas.openxmlformats.org/drawingml/2006/main">
+              <a:graphicData uri="http://schemas.openxmlformats.org/drawingml/2006/picture">
+                <pic:pic xmlns:pic="http://schemas.openxmlformats.org/drawingml/2006/picture">
+                  <pic:nvPicPr>
+                    <pic:cNvPr id="0" name="Picture 12"/>
+                    <pic:cNvPicPr>
+                      <a:picLocks noChangeAspect="1" noChangeArrowheads="1"/>
+                    </pic:cNvPicPr>
+                  </pic:nvPicPr>
+                  <pic:blipFill>
+                    <a:blip r:embed="rId31">
+                      <a:extLst>
+                        <a:ext uri="{28A0092B-C50C-407E-A947-70E740481C1C}">
+                          <a14:useLocalDpi xmlns:a14="http://schemas.microsoft.com/office/drawing/2010/main" val="0"/>
+                        </a:ext>
+                      </a:extLst>
+                    </a:blip>
+                    <a:srcRect/>
+                    <a:stretch>
+                      <a:fillRect/>
+                    </a:stretch>
+                  </pic:blipFill>
+                  <pic:spPr bwMode="auto">
+                    <a:xfrm>
+                      <a:off x="0" y="0"/>
+                      <a:ext cx="5418447" cy="3072303"/>
+                    </a:xfrm>
+                    <a:prstGeom prst="rect">
+                      <a:avLst/>
+                    </a:prstGeom>
+                    <a:noFill/>
+                    <a:ln>
+                      <a:noFill/>
+                    </a:ln>
+                  </pic:spPr>
+                </pic:pic>
+              </a:graphicData>
+            </a:graphic>
+          </wp:inline>
+        </w:drawing>
+      </w:r>
+      <w:r>
         <w:br w:type="page"/>
       </w:r>
     </w:p>
@@ -4459,12 +5143,12 @@
     <w:p>
       <w:pPr>
         <w:sectPr>
-          <w:headerReference w:type="default" r:id="rId28"/>
-          <w:footerReference w:type="default" r:id="rId29"/>
+          <w:headerReference w:type="default" r:id="rId32"/>
+          <w:footerReference w:type="default" r:id="rId33"/>
           <w:type w:val="continuous"/>
           <w:pgSz w:w="12240" w:h="15840"/>
           <w:pgMar w:top="1440" w:right="1440" w:bottom="1440" w:left="1440" w:header="288" w:footer="720" w:gutter="0"/>
-          <w:pgNumType w:start="0"/>
+          <w:pgNumType w:start="3"/>
           <w:cols w:space="720"/>
           <w:titlePg/>
           <w:docGrid w:linePitch="360"/>
@@ -4516,7 +5200,6 @@
           <w:type w:val="continuous"/>
           <w:pgSz w:w="12240" w:h="15840"/>
           <w:pgMar w:top="1440" w:right="1440" w:bottom="1440" w:left="1440" w:header="288" w:footer="720" w:gutter="0"/>
-          <w:pgNumType w:start="0"/>
           <w:cols w:space="720"/>
           <w:titlePg/>
           <w:docGrid w:linePitch="360"/>
@@ -4554,295 +5237,6 @@
                 <pic:pic xmlns:pic="http://schemas.openxmlformats.org/drawingml/2006/picture">
                   <pic:nvPicPr>
                     <pic:cNvPr id="0" name="dashboard.png"/>
-                    <pic:cNvPicPr/>
-                  </pic:nvPicPr>
-                  <pic:blipFill>
-                    <a:blip r:embed="rId30">
-                      <a:extLst>
-                        <a:ext uri="{28A0092B-C50C-407E-A947-70E740481C1C}">
-                          <a14:useLocalDpi xmlns:a14="http://schemas.microsoft.com/office/drawing/2010/main" val="0"/>
-                        </a:ext>
-                      </a:extLst>
-                    </a:blip>
-                    <a:stretch>
-                      <a:fillRect/>
-                    </a:stretch>
-                  </pic:blipFill>
-                  <pic:spPr>
-                    <a:xfrm>
-                      <a:off x="0" y="0"/>
-                      <a:ext cx="2371725" cy="4752975"/>
-                    </a:xfrm>
-                    <a:prstGeom prst="rect">
-                      <a:avLst/>
-                    </a:prstGeom>
-                  </pic:spPr>
-                </pic:pic>
-              </a:graphicData>
-            </a:graphic>
-          </wp:inline>
-        </w:drawing>
-      </w:r>
-    </w:p>
-    <w:p>
-      <w:r>
-        <w:t>This is the dashboard or main menu page. From here, the use will be able to get to all the functionality of the system.</w:t>
-      </w:r>
-    </w:p>
-    <w:p>
-      <w:pPr>
-        <w:pStyle w:val="Heading3"/>
-      </w:pPr>
-      <w:r>
-        <w:lastRenderedPageBreak/>
-        <w:t>6.</w:t>
-      </w:r>
-      <w:r>
-        <w:t>1.2 Register Page</w:t>
-      </w:r>
-    </w:p>
-    <w:p>
-      <w:r>
-        <w:rPr>
-          <w:noProof/>
-          <w:lang w:eastAsia="en-US"/>
-        </w:rPr>
-        <w:drawing>
-          <wp:inline distT="0" distB="0" distL="0" distR="0" wp14:anchorId="1103A4F6" wp14:editId="53DC237E">
-            <wp:extent cx="2371724" cy="4752975"/>
-            <wp:effectExtent l="0" t="0" r="0" b="0"/>
-            <wp:docPr id="12" name="Picture 12"/>
-            <wp:cNvGraphicFramePr>
-              <a:graphicFrameLocks xmlns:a="http://schemas.openxmlformats.org/drawingml/2006/main" noChangeAspect="1"/>
-            </wp:cNvGraphicFramePr>
-            <a:graphic xmlns:a="http://schemas.openxmlformats.org/drawingml/2006/main">
-              <a:graphicData uri="http://schemas.openxmlformats.org/drawingml/2006/picture">
-                <pic:pic xmlns:pic="http://schemas.openxmlformats.org/drawingml/2006/picture">
-                  <pic:nvPicPr>
-                    <pic:cNvPr id="0" name="dashboard.png"/>
-                    <pic:cNvPicPr/>
-                  </pic:nvPicPr>
-                  <pic:blipFill>
-                    <a:blip r:embed="rId31">
-                      <a:extLst>
-                        <a:ext uri="{28A0092B-C50C-407E-A947-70E740481C1C}">
-                          <a14:useLocalDpi xmlns:a14="http://schemas.microsoft.com/office/drawing/2010/main" val="0"/>
-                        </a:ext>
-                      </a:extLst>
-                    </a:blip>
-                    <a:stretch>
-                      <a:fillRect/>
-                    </a:stretch>
-                  </pic:blipFill>
-                  <pic:spPr>
-                    <a:xfrm>
-                      <a:off x="0" y="0"/>
-                      <a:ext cx="2371724" cy="4752975"/>
-                    </a:xfrm>
-                    <a:prstGeom prst="rect">
-                      <a:avLst/>
-                    </a:prstGeom>
-                  </pic:spPr>
-                </pic:pic>
-              </a:graphicData>
-            </a:graphic>
-          </wp:inline>
-        </w:drawing>
-      </w:r>
-    </w:p>
-    <w:p>
-      <w:r>
-        <w:t>This is a register page so that an anonymous user can register and create a user account for them.</w:t>
-      </w:r>
-    </w:p>
-    <w:p>
-      <w:pPr>
-        <w:pStyle w:val="Heading3"/>
-      </w:pPr>
-      <w:r>
-        <w:rPr>
-          <w:rFonts w:asciiTheme="minorHAnsi" w:eastAsiaTheme="minorHAnsi" w:hAnsiTheme="minorHAnsi" w:cstheme="minorBidi"/>
-          <w:bCs/>
-          <w:color w:val="000000"/>
-        </w:rPr>
-        <w:br w:type="page"/>
-      </w:r>
-      <w:r>
-        <w:lastRenderedPageBreak/>
-        <w:t>6</w:t>
-      </w:r>
-      <w:r>
-        <w:t>.1.3 Login Page</w:t>
-      </w:r>
-    </w:p>
-    <w:p>
-      <w:r>
-        <w:rPr>
-          <w:noProof/>
-          <w:lang w:eastAsia="en-US"/>
-        </w:rPr>
-        <w:drawing>
-          <wp:inline distT="0" distB="0" distL="0" distR="0" wp14:anchorId="3F4A8678" wp14:editId="29158070">
-            <wp:extent cx="2371724" cy="4752975"/>
-            <wp:effectExtent l="0" t="0" r="0" b="0"/>
-            <wp:docPr id="10" name="Picture 10"/>
-            <wp:cNvGraphicFramePr>
-              <a:graphicFrameLocks xmlns:a="http://schemas.openxmlformats.org/drawingml/2006/main" noChangeAspect="1"/>
-            </wp:cNvGraphicFramePr>
-            <a:graphic xmlns:a="http://schemas.openxmlformats.org/drawingml/2006/main">
-              <a:graphicData uri="http://schemas.openxmlformats.org/drawingml/2006/picture">
-                <pic:pic xmlns:pic="http://schemas.openxmlformats.org/drawingml/2006/picture">
-                  <pic:nvPicPr>
-                    <pic:cNvPr id="0" name="search.png"/>
-                    <pic:cNvPicPr/>
-                  </pic:nvPicPr>
-                  <pic:blipFill>
-                    <a:blip r:embed="rId32">
-                      <a:extLst>
-                        <a:ext uri="{28A0092B-C50C-407E-A947-70E740481C1C}">
-                          <a14:useLocalDpi xmlns:a14="http://schemas.microsoft.com/office/drawing/2010/main" val="0"/>
-                        </a:ext>
-                      </a:extLst>
-                    </a:blip>
-                    <a:stretch>
-                      <a:fillRect/>
-                    </a:stretch>
-                  </pic:blipFill>
-                  <pic:spPr>
-                    <a:xfrm>
-                      <a:off x="0" y="0"/>
-                      <a:ext cx="2371724" cy="4752975"/>
-                    </a:xfrm>
-                    <a:prstGeom prst="rect">
-                      <a:avLst/>
-                    </a:prstGeom>
-                  </pic:spPr>
-                </pic:pic>
-              </a:graphicData>
-            </a:graphic>
-          </wp:inline>
-        </w:drawing>
-      </w:r>
-    </w:p>
-    <w:p>
-      <w:r>
-        <w:t xml:space="preserve">The login page </w:t>
-      </w:r>
-      <w:r>
-        <w:t>provides the functionality for the user to be able to login to their user account.</w:t>
-      </w:r>
-    </w:p>
-    <w:p>
-      <w:pPr>
-        <w:pStyle w:val="Heading3"/>
-      </w:pPr>
-      <w:r>
-        <w:br w:type="column"/>
-      </w:r>
-      <w:r>
-        <w:lastRenderedPageBreak/>
-        <w:t>6</w:t>
-      </w:r>
-      <w:r>
-        <w:t>.1.4 Login Welcome</w:t>
-      </w:r>
-    </w:p>
-    <w:p>
-      <w:r>
-        <w:rPr>
-          <w:noProof/>
-          <w:lang w:eastAsia="en-US"/>
-        </w:rPr>
-        <w:drawing>
-          <wp:inline distT="0" distB="0" distL="0" distR="0" wp14:anchorId="38ED102B" wp14:editId="79922665">
-            <wp:extent cx="2371724" cy="4752975"/>
-            <wp:effectExtent l="0" t="0" r="0" b="0"/>
-            <wp:docPr id="11" name="Picture 11"/>
-            <wp:cNvGraphicFramePr>
-              <a:graphicFrameLocks xmlns:a="http://schemas.openxmlformats.org/drawingml/2006/main" noChangeAspect="1"/>
-            </wp:cNvGraphicFramePr>
-            <a:graphic xmlns:a="http://schemas.openxmlformats.org/drawingml/2006/main">
-              <a:graphicData uri="http://schemas.openxmlformats.org/drawingml/2006/picture">
-                <pic:pic xmlns:pic="http://schemas.openxmlformats.org/drawingml/2006/picture">
-                  <pic:nvPicPr>
-                    <pic:cNvPr id="0" name="search_results.png"/>
-                    <pic:cNvPicPr/>
-                  </pic:nvPicPr>
-                  <pic:blipFill>
-                    <a:blip r:embed="rId33">
-                      <a:extLst>
-                        <a:ext uri="{28A0092B-C50C-407E-A947-70E740481C1C}">
-                          <a14:useLocalDpi xmlns:a14="http://schemas.microsoft.com/office/drawing/2010/main" val="0"/>
-                        </a:ext>
-                      </a:extLst>
-                    </a:blip>
-                    <a:stretch>
-                      <a:fillRect/>
-                    </a:stretch>
-                  </pic:blipFill>
-                  <pic:spPr>
-                    <a:xfrm>
-                      <a:off x="0" y="0"/>
-                      <a:ext cx="2371724" cy="4752975"/>
-                    </a:xfrm>
-                    <a:prstGeom prst="rect">
-                      <a:avLst/>
-                    </a:prstGeom>
-                  </pic:spPr>
-                </pic:pic>
-              </a:graphicData>
-            </a:graphic>
-          </wp:inline>
-        </w:drawing>
-      </w:r>
-    </w:p>
-    <w:p>
-      <w:pPr>
-        <w:rPr>
-          <w:b/>
-        </w:rPr>
-      </w:pPr>
-      <w:r>
-        <w:t>This is the welcome page for the user.</w:t>
-      </w:r>
-      <w:r>
-        <w:rPr>
-          <w:b/>
-        </w:rPr>
-        <w:br w:type="page"/>
-      </w:r>
-    </w:p>
-    <w:p>
-      <w:pPr>
-        <w:pStyle w:val="Heading3"/>
-      </w:pPr>
-      <w:r>
-        <w:lastRenderedPageBreak/>
-        <w:t>6.1.</w:t>
-      </w:r>
-      <w:r>
-        <w:t>5 Search</w:t>
-      </w:r>
-    </w:p>
-    <w:p>
-      <w:r>
-        <w:rPr>
-          <w:noProof/>
-          <w:lang w:eastAsia="en-US"/>
-        </w:rPr>
-        <w:drawing>
-          <wp:inline distT="0" distB="0" distL="0" distR="0" wp14:anchorId="76D7FCA8" wp14:editId="57049E8F">
-            <wp:extent cx="2371725" cy="4752975"/>
-            <wp:effectExtent l="0" t="0" r="0" b="0"/>
-            <wp:docPr id="13" name="Picture 13"/>
-            <wp:cNvGraphicFramePr>
-              <a:graphicFrameLocks xmlns:a="http://schemas.openxmlformats.org/drawingml/2006/main" noChangeAspect="1"/>
-            </wp:cNvGraphicFramePr>
-            <a:graphic xmlns:a="http://schemas.openxmlformats.org/drawingml/2006/main">
-              <a:graphicData uri="http://schemas.openxmlformats.org/drawingml/2006/picture">
-                <pic:pic xmlns:pic="http://schemas.openxmlformats.org/drawingml/2006/picture">
-                  <pic:nvPicPr>
-                    <pic:cNvPr id="0" name="search.png"/>
                     <pic:cNvPicPr/>
                   </pic:nvPicPr>
                   <pic:blipFill>
@@ -4875,27 +5269,19 @@
     </w:p>
     <w:p>
       <w:r>
-        <w:t>The search gives the user a search box and advanced options to be able to search for companies and surveys.</w:t>
+        <w:t>This is the dashboard or main menu page. From here, the use will be able to get to all the functionality of the system.</w:t>
       </w:r>
     </w:p>
     <w:p>
-      <w:r>
-        <w:t>Upon searching, it will display the search result page.</w:t>
-      </w:r>
-    </w:p>
-    <w:p>
       <w:pPr>
         <w:pStyle w:val="Heading3"/>
       </w:pPr>
       <w:r>
-        <w:br w:type="column"/>
-      </w:r>
-      <w:r>
         <w:lastRenderedPageBreak/>
-        <w:t>6</w:t>
-      </w:r>
-      <w:r>
-        <w:t>.1.6 Search Results</w:t>
+        <w:t>6.</w:t>
+      </w:r>
+      <w:r>
+        <w:t>1.2 Register Page</w:t>
       </w:r>
     </w:p>
     <w:p>
@@ -4905,10 +5291,10 @@
           <w:lang w:eastAsia="en-US"/>
         </w:rPr>
         <w:drawing>
-          <wp:inline distT="0" distB="0" distL="0" distR="0" wp14:anchorId="6743B295" wp14:editId="2B26E7C8">
-            <wp:extent cx="2371725" cy="4752975"/>
+          <wp:inline distT="0" distB="0" distL="0" distR="0" wp14:anchorId="1103A4F6" wp14:editId="53DC237E">
+            <wp:extent cx="2371724" cy="4752975"/>
             <wp:effectExtent l="0" t="0" r="0" b="0"/>
-            <wp:docPr id="14" name="Picture 14"/>
+            <wp:docPr id="12" name="Picture 12"/>
             <wp:cNvGraphicFramePr>
               <a:graphicFrameLocks xmlns:a="http://schemas.openxmlformats.org/drawingml/2006/main" noChangeAspect="1"/>
             </wp:cNvGraphicFramePr>
@@ -4916,7 +5302,7 @@
               <a:graphicData uri="http://schemas.openxmlformats.org/drawingml/2006/picture">
                 <pic:pic xmlns:pic="http://schemas.openxmlformats.org/drawingml/2006/picture">
                   <pic:nvPicPr>
-                    <pic:cNvPr id="0" name="search_results.png"/>
+                    <pic:cNvPr id="0" name="dashboard.png"/>
                     <pic:cNvPicPr/>
                   </pic:nvPicPr>
                   <pic:blipFill>
@@ -4934,7 +5320,7 @@
                   <pic:spPr>
                     <a:xfrm>
                       <a:off x="0" y="0"/>
-                      <a:ext cx="2371725" cy="4752975"/>
+                      <a:ext cx="2371724" cy="4752975"/>
                     </a:xfrm>
                     <a:prstGeom prst="rect">
                       <a:avLst/>
@@ -4949,27 +5335,27 @@
     </w:p>
     <w:p>
       <w:r>
-        <w:t>This is the search results page. The result will be of companies and surveys. They can select an item and go to either the Company Page or the Survey Page.</w:t>
+        <w:t>This is a register page so that an anonymous user can register and create a user account for them.</w:t>
       </w:r>
     </w:p>
     <w:p>
       <w:pPr>
-        <w:spacing w:line="276" w:lineRule="auto"/>
-      </w:pPr>
-      <w:r>
+        <w:pStyle w:val="Heading3"/>
+      </w:pPr>
+      <w:r>
+        <w:rPr>
+          <w:rFonts w:asciiTheme="minorHAnsi" w:eastAsiaTheme="minorHAnsi" w:hAnsiTheme="minorHAnsi" w:cstheme="minorBidi"/>
+          <w:bCs/>
+          <w:color w:val="000000"/>
+        </w:rPr>
         <w:br w:type="page"/>
       </w:r>
-    </w:p>
-    <w:p>
-      <w:pPr>
-        <w:pStyle w:val="Heading3"/>
-      </w:pPr>
       <w:r>
         <w:lastRenderedPageBreak/>
         <w:t>6</w:t>
       </w:r>
       <w:r>
-        <w:t>.1.7 Company List</w:t>
+        <w:t>.1.3 Login Page</w:t>
       </w:r>
     </w:p>
     <w:p>
@@ -4979,10 +5365,10 @@
           <w:lang w:eastAsia="en-US"/>
         </w:rPr>
         <w:drawing>
-          <wp:inline distT="0" distB="0" distL="0" distR="0" wp14:anchorId="45C52ADB" wp14:editId="380A000E">
+          <wp:inline distT="0" distB="0" distL="0" distR="0" wp14:anchorId="3F4A8678" wp14:editId="29158070">
             <wp:extent cx="2371724" cy="4752975"/>
             <wp:effectExtent l="0" t="0" r="0" b="0"/>
-            <wp:docPr id="15" name="Picture 15"/>
+            <wp:docPr id="10" name="Picture 10"/>
             <wp:cNvGraphicFramePr>
               <a:graphicFrameLocks xmlns:a="http://schemas.openxmlformats.org/drawingml/2006/main" noChangeAspect="1"/>
             </wp:cNvGraphicFramePr>
@@ -5023,24 +5409,25 @@
     </w:p>
     <w:p>
       <w:r>
-        <w:t>The company list page is used to display a list of all the companies to the user.</w:t>
+        <w:t xml:space="preserve">The login page </w:t>
+      </w:r>
+      <w:r>
+        <w:t>provides the functionality for the user to be able to login to their user account.</w:t>
       </w:r>
     </w:p>
     <w:p>
-      <w:r>
-        <w:t>From here, a user can select a company to view which will display the company page to the user.</w:t>
-      </w:r>
-    </w:p>
-    <w:p>
       <w:pPr>
         <w:pStyle w:val="Heading3"/>
       </w:pPr>
+      <w:r>
+        <w:br w:type="column"/>
+      </w:r>
       <w:r>
         <w:lastRenderedPageBreak/>
         <w:t>6</w:t>
       </w:r>
       <w:r>
-        <w:t>.1.8 Company Page</w:t>
+        <w:t>.1.4 Login Welcome</w:t>
       </w:r>
     </w:p>
     <w:p>
@@ -5050,10 +5437,10 @@
           <w:lang w:eastAsia="en-US"/>
         </w:rPr>
         <w:drawing>
-          <wp:inline distT="0" distB="0" distL="0" distR="0" wp14:anchorId="0ADAFDAB" wp14:editId="0E4252A1">
+          <wp:inline distT="0" distB="0" distL="0" distR="0" wp14:anchorId="38ED102B" wp14:editId="79922665">
             <wp:extent cx="2371724" cy="4752975"/>
             <wp:effectExtent l="0" t="0" r="0" b="0"/>
-            <wp:docPr id="16" name="Picture 16"/>
+            <wp:docPr id="11" name="Picture 11"/>
             <wp:cNvGraphicFramePr>
               <a:graphicFrameLocks xmlns:a="http://schemas.openxmlformats.org/drawingml/2006/main" noChangeAspect="1"/>
             </wp:cNvGraphicFramePr>
@@ -5093,33 +5480,31 @@
       </w:r>
     </w:p>
     <w:p>
-      <w:r>
-        <w:t>The company page is the page which displays all the information about a company to the user.</w:t>
+      <w:pPr>
+        <w:rPr>
+          <w:b/>
+        </w:rPr>
+      </w:pPr>
+      <w:r>
+        <w:t>This is the welcome page for the user.</w:t>
+      </w:r>
+      <w:r>
+        <w:rPr>
+          <w:b/>
+        </w:rPr>
+        <w:br w:type="page"/>
       </w:r>
     </w:p>
     <w:p>
-      <w:r>
-        <w:t>From this page, a user can also navigate the survey corresponding to that company.</w:t>
-      </w:r>
-    </w:p>
-    <w:p>
-      <w:pPr>
-        <w:spacing w:line="276" w:lineRule="auto"/>
-      </w:pPr>
-      <w:r>
-        <w:br w:type="page"/>
-      </w:r>
-    </w:p>
-    <w:p>
       <w:pPr>
         <w:pStyle w:val="Heading3"/>
       </w:pPr>
       <w:r>
         <w:lastRenderedPageBreak/>
-        <w:t>6.</w:t>
-      </w:r>
-      <w:r>
-        <w:t>1.9 Featured Company Page</w:t>
+        <w:t>6.1.</w:t>
+      </w:r>
+      <w:r>
+        <w:t>5 Search</w:t>
       </w:r>
     </w:p>
     <w:p>
@@ -5129,10 +5514,10 @@
           <w:lang w:eastAsia="en-US"/>
         </w:rPr>
         <w:drawing>
-          <wp:inline distT="0" distB="0" distL="0" distR="0" wp14:anchorId="3F20AD18" wp14:editId="639D4124">
-            <wp:extent cx="2371724" cy="4752972"/>
+          <wp:inline distT="0" distB="0" distL="0" distR="0" wp14:anchorId="76D7FCA8" wp14:editId="57049E8F">
+            <wp:extent cx="2371725" cy="4752975"/>
             <wp:effectExtent l="0" t="0" r="0" b="0"/>
-            <wp:docPr id="17" name="Picture 17"/>
+            <wp:docPr id="13" name="Picture 13"/>
             <wp:cNvGraphicFramePr>
               <a:graphicFrameLocks xmlns:a="http://schemas.openxmlformats.org/drawingml/2006/main" noChangeAspect="1"/>
             </wp:cNvGraphicFramePr>
@@ -5158,7 +5543,7 @@
                   <pic:spPr>
                     <a:xfrm>
                       <a:off x="0" y="0"/>
-                      <a:ext cx="2371724" cy="4752972"/>
+                      <a:ext cx="2371725" cy="4752975"/>
                     </a:xfrm>
                     <a:prstGeom prst="rect">
                       <a:avLst/>
@@ -5173,19 +5558,27 @@
     </w:p>
     <w:p>
       <w:r>
-        <w:t>The featured company page is a place in the application where a company can pay to be listed in a special section. Kind of like a advertising spot for companies.</w:t>
+        <w:t>The search gives the user a search box and advanced options to be able to search for companies and surveys.</w:t>
       </w:r>
     </w:p>
     <w:p>
+      <w:r>
+        <w:t>Upon searching, it will display the search result page.</w:t>
+      </w:r>
+    </w:p>
+    <w:p>
       <w:pPr>
         <w:pStyle w:val="Heading3"/>
       </w:pPr>
+      <w:r>
+        <w:br w:type="column"/>
+      </w:r>
       <w:r>
         <w:lastRenderedPageBreak/>
         <w:t>6</w:t>
       </w:r>
       <w:r>
-        <w:t>.1.10 Survey Page</w:t>
+        <w:t>.1.6 Search Results</w:t>
       </w:r>
     </w:p>
     <w:p>
@@ -5195,10 +5588,10 @@
           <w:lang w:eastAsia="en-US"/>
         </w:rPr>
         <w:drawing>
-          <wp:inline distT="0" distB="0" distL="0" distR="0" wp14:anchorId="74267844" wp14:editId="02E0ADA3">
-            <wp:extent cx="2371724" cy="4752972"/>
+          <wp:inline distT="0" distB="0" distL="0" distR="0" wp14:anchorId="6743B295" wp14:editId="2B26E7C8">
+            <wp:extent cx="2371725" cy="4752975"/>
             <wp:effectExtent l="0" t="0" r="0" b="0"/>
-            <wp:docPr id="19" name="Picture 19"/>
+            <wp:docPr id="14" name="Picture 14"/>
             <wp:cNvGraphicFramePr>
               <a:graphicFrameLocks xmlns:a="http://schemas.openxmlformats.org/drawingml/2006/main" noChangeAspect="1"/>
             </wp:cNvGraphicFramePr>
@@ -5224,7 +5617,7 @@
                   <pic:spPr>
                     <a:xfrm>
                       <a:off x="0" y="0"/>
-                      <a:ext cx="2371724" cy="4752972"/>
+                      <a:ext cx="2371725" cy="4752975"/>
                     </a:xfrm>
                     <a:prstGeom prst="rect">
                       <a:avLst/>
@@ -5238,43 +5631,15 @@
       </w:r>
     </w:p>
     <w:p>
-      <w:pPr>
-        <w:sectPr>
-          <w:type w:val="continuous"/>
-          <w:pgSz w:w="12240" w:h="15840"/>
-          <w:pgMar w:top="1440" w:right="1440" w:bottom="1440" w:left="1440" w:header="288" w:footer="720" w:gutter="0"/>
-          <w:pgNumType w:start="10"/>
-          <w:cols w:num="2" w:space="720"/>
-          <w:titlePg/>
-          <w:docGrid w:linePitch="360"/>
-        </w:sectPr>
-      </w:pPr>
-      <w:r>
-        <w:t>Survey page provides information regarding the survey and what the reward will be. From here, they can click take survey to move on to filling out the survey.</w:t>
+      <w:r>
+        <w:t>This is the search results page. The result will be of companies and surveys. They can select an item and go to either the Company Page or the Survey Page.</w:t>
       </w:r>
     </w:p>
     <w:p>
       <w:pPr>
         <w:spacing w:line="276" w:lineRule="auto"/>
-        <w:rPr>
-          <w:rFonts w:asciiTheme="majorHAnsi" w:eastAsiaTheme="majorEastAsia" w:hAnsiTheme="majorHAnsi" w:cstheme="majorBidi"/>
-          <w:b/>
-          <w:bCs w:val="0"/>
-          <w:color w:val="102600" w:themeColor="accent1" w:themeShade="BF"/>
-          <w:sz w:val="28"/>
-          <w:szCs w:val="28"/>
-        </w:rPr>
-      </w:pPr>
-      <w:r>
-        <w:rPr>
-          <w:rFonts w:asciiTheme="majorHAnsi" w:eastAsiaTheme="majorEastAsia" w:hAnsiTheme="majorHAnsi" w:cstheme="majorBidi"/>
-          <w:b/>
-          <w:bCs w:val="0"/>
-          <w:color w:val="102600" w:themeColor="accent1" w:themeShade="BF"/>
-          <w:sz w:val="28"/>
-          <w:szCs w:val="28"/>
-        </w:rPr>
-        <w:lastRenderedPageBreak/>
+      </w:pPr>
+      <w:r>
         <w:br w:type="page"/>
       </w:r>
     </w:p>
@@ -5287,7 +5652,7 @@
         <w:t>6</w:t>
       </w:r>
       <w:r>
-        <w:t>.1.11 Survey</w:t>
+        <w:t>.1.7 Company List</w:t>
       </w:r>
     </w:p>
     <w:p>
@@ -5297,10 +5662,10 @@
           <w:lang w:eastAsia="en-US"/>
         </w:rPr>
         <w:drawing>
-          <wp:inline distT="0" distB="0" distL="0" distR="0" wp14:anchorId="55BA00D2" wp14:editId="5BBE48D6">
-            <wp:extent cx="2371724" cy="4752972"/>
+          <wp:inline distT="0" distB="0" distL="0" distR="0" wp14:anchorId="45C52ADB" wp14:editId="380A000E">
+            <wp:extent cx="2371724" cy="4752975"/>
             <wp:effectExtent l="0" t="0" r="0" b="0"/>
-            <wp:docPr id="20" name="Picture 20"/>
+            <wp:docPr id="15" name="Picture 15"/>
             <wp:cNvGraphicFramePr>
               <a:graphicFrameLocks xmlns:a="http://schemas.openxmlformats.org/drawingml/2006/main" noChangeAspect="1"/>
             </wp:cNvGraphicFramePr>
@@ -5326,7 +5691,7 @@
                   <pic:spPr>
                     <a:xfrm>
                       <a:off x="0" y="0"/>
-                      <a:ext cx="2371724" cy="4752972"/>
+                      <a:ext cx="2371724" cy="4752975"/>
                     </a:xfrm>
                     <a:prstGeom prst="rect">
                       <a:avLst/>
@@ -5341,19 +5706,24 @@
     </w:p>
     <w:p>
       <w:r>
-        <w:t>This is the page where they are actually taking the survey and the first question is displayed. They go through these screens until they finish.</w:t>
+        <w:t>The company list page is used to display a list of all the companies to the user.</w:t>
       </w:r>
     </w:p>
     <w:p>
+      <w:r>
+        <w:t>From here, a user can select a company to view which will display the company page to the user.</w:t>
+      </w:r>
+    </w:p>
+    <w:p>
       <w:pPr>
         <w:pStyle w:val="Heading3"/>
       </w:pPr>
       <w:r>
         <w:lastRenderedPageBreak/>
-        <w:t>6.1</w:t>
-      </w:r>
-      <w:r>
-        <w:t>.12 Survey Complete</w:t>
+        <w:t>6</w:t>
+      </w:r>
+      <w:r>
+        <w:t>.1.8 Company Page</w:t>
       </w:r>
     </w:p>
     <w:p>
@@ -5363,10 +5733,10 @@
           <w:lang w:eastAsia="en-US"/>
         </w:rPr>
         <w:drawing>
-          <wp:inline distT="0" distB="0" distL="0" distR="0" wp14:anchorId="1FE4B5FC" wp14:editId="242642F7">
-            <wp:extent cx="2371724" cy="4752972"/>
+          <wp:inline distT="0" distB="0" distL="0" distR="0" wp14:anchorId="0ADAFDAB" wp14:editId="0E4252A1">
+            <wp:extent cx="2371724" cy="4752975"/>
             <wp:effectExtent l="0" t="0" r="0" b="0"/>
-            <wp:docPr id="21" name="Picture 21"/>
+            <wp:docPr id="16" name="Picture 16"/>
             <wp:cNvGraphicFramePr>
               <a:graphicFrameLocks xmlns:a="http://schemas.openxmlformats.org/drawingml/2006/main" noChangeAspect="1"/>
             </wp:cNvGraphicFramePr>
@@ -5392,6 +5762,85 @@
                   <pic:spPr>
                     <a:xfrm>
                       <a:off x="0" y="0"/>
+                      <a:ext cx="2371724" cy="4752975"/>
+                    </a:xfrm>
+                    <a:prstGeom prst="rect">
+                      <a:avLst/>
+                    </a:prstGeom>
+                  </pic:spPr>
+                </pic:pic>
+              </a:graphicData>
+            </a:graphic>
+          </wp:inline>
+        </w:drawing>
+      </w:r>
+    </w:p>
+    <w:p>
+      <w:r>
+        <w:t>The company page is the page which displays all the information about a company to the user.</w:t>
+      </w:r>
+    </w:p>
+    <w:p>
+      <w:r>
+        <w:t>From this page, a user can also navigate the survey corresponding to that company.</w:t>
+      </w:r>
+    </w:p>
+    <w:p>
+      <w:pPr>
+        <w:spacing w:line="276" w:lineRule="auto"/>
+      </w:pPr>
+      <w:r>
+        <w:br w:type="page"/>
+      </w:r>
+    </w:p>
+    <w:p>
+      <w:pPr>
+        <w:pStyle w:val="Heading3"/>
+      </w:pPr>
+      <w:r>
+        <w:lastRenderedPageBreak/>
+        <w:t>6.</w:t>
+      </w:r>
+      <w:r>
+        <w:t>1.9 Featured Company Page</w:t>
+      </w:r>
+    </w:p>
+    <w:p>
+      <w:r>
+        <w:rPr>
+          <w:noProof/>
+          <w:lang w:eastAsia="en-US"/>
+        </w:rPr>
+        <w:drawing>
+          <wp:inline distT="0" distB="0" distL="0" distR="0" wp14:anchorId="3F20AD18" wp14:editId="639D4124">
+            <wp:extent cx="2371724" cy="4752972"/>
+            <wp:effectExtent l="0" t="0" r="0" b="0"/>
+            <wp:docPr id="17" name="Picture 17"/>
+            <wp:cNvGraphicFramePr>
+              <a:graphicFrameLocks xmlns:a="http://schemas.openxmlformats.org/drawingml/2006/main" noChangeAspect="1"/>
+            </wp:cNvGraphicFramePr>
+            <a:graphic xmlns:a="http://schemas.openxmlformats.org/drawingml/2006/main">
+              <a:graphicData uri="http://schemas.openxmlformats.org/drawingml/2006/picture">
+                <pic:pic xmlns:pic="http://schemas.openxmlformats.org/drawingml/2006/picture">
+                  <pic:nvPicPr>
+                    <pic:cNvPr id="0" name="search.png"/>
+                    <pic:cNvPicPr/>
+                  </pic:nvPicPr>
+                  <pic:blipFill>
+                    <a:blip r:embed="rId42">
+                      <a:extLst>
+                        <a:ext uri="{28A0092B-C50C-407E-A947-70E740481C1C}">
+                          <a14:useLocalDpi xmlns:a14="http://schemas.microsoft.com/office/drawing/2010/main" val="0"/>
+                        </a:ext>
+                      </a:extLst>
+                    </a:blip>
+                    <a:stretch>
+                      <a:fillRect/>
+                    </a:stretch>
+                  </pic:blipFill>
+                  <pic:spPr>
+                    <a:xfrm>
+                      <a:off x="0" y="0"/>
                       <a:ext cx="2371724" cy="4752972"/>
                     </a:xfrm>
                     <a:prstGeom prst="rect">
@@ -5406,12 +5855,252 @@
       </w:r>
     </w:p>
     <w:p>
+      <w:r>
+        <w:t xml:space="preserve">The featured company page is a place in the application where a company can pay to be listed in a special section. Kind of like </w:t>
+      </w:r>
+      <w:proofErr w:type="gramStart"/>
+      <w:r>
+        <w:t>a</w:t>
+      </w:r>
+      <w:proofErr w:type="gramEnd"/>
+      <w:r>
+        <w:t xml:space="preserve"> advertising spot for companies.</w:t>
+      </w:r>
+    </w:p>
+    <w:p>
+      <w:pPr>
+        <w:pStyle w:val="Heading3"/>
+      </w:pPr>
+      <w:r>
+        <w:lastRenderedPageBreak/>
+        <w:t>6</w:t>
+      </w:r>
+      <w:r>
+        <w:t>.1.10 Survey Page</w:t>
+      </w:r>
+    </w:p>
+    <w:p>
+      <w:r>
+        <w:rPr>
+          <w:noProof/>
+          <w:lang w:eastAsia="en-US"/>
+        </w:rPr>
+        <w:drawing>
+          <wp:inline distT="0" distB="0" distL="0" distR="0" wp14:anchorId="74267844" wp14:editId="02E0ADA3">
+            <wp:extent cx="2371724" cy="4752972"/>
+            <wp:effectExtent l="0" t="0" r="0" b="0"/>
+            <wp:docPr id="19" name="Picture 19"/>
+            <wp:cNvGraphicFramePr>
+              <a:graphicFrameLocks xmlns:a="http://schemas.openxmlformats.org/drawingml/2006/main" noChangeAspect="1"/>
+            </wp:cNvGraphicFramePr>
+            <a:graphic xmlns:a="http://schemas.openxmlformats.org/drawingml/2006/main">
+              <a:graphicData uri="http://schemas.openxmlformats.org/drawingml/2006/picture">
+                <pic:pic xmlns:pic="http://schemas.openxmlformats.org/drawingml/2006/picture">
+                  <pic:nvPicPr>
+                    <pic:cNvPr id="0" name="search_results.png"/>
+                    <pic:cNvPicPr/>
+                  </pic:nvPicPr>
+                  <pic:blipFill>
+                    <a:blip r:embed="rId43">
+                      <a:extLst>
+                        <a:ext uri="{28A0092B-C50C-407E-A947-70E740481C1C}">
+                          <a14:useLocalDpi xmlns:a14="http://schemas.microsoft.com/office/drawing/2010/main" val="0"/>
+                        </a:ext>
+                      </a:extLst>
+                    </a:blip>
+                    <a:stretch>
+                      <a:fillRect/>
+                    </a:stretch>
+                  </pic:blipFill>
+                  <pic:spPr>
+                    <a:xfrm>
+                      <a:off x="0" y="0"/>
+                      <a:ext cx="2371724" cy="4752972"/>
+                    </a:xfrm>
+                    <a:prstGeom prst="rect">
+                      <a:avLst/>
+                    </a:prstGeom>
+                  </pic:spPr>
+                </pic:pic>
+              </a:graphicData>
+            </a:graphic>
+          </wp:inline>
+        </w:drawing>
+      </w:r>
+    </w:p>
+    <w:p>
       <w:pPr>
         <w:sectPr>
           <w:type w:val="continuous"/>
           <w:pgSz w:w="12240" w:h="15840"/>
           <w:pgMar w:top="1440" w:right="1440" w:bottom="1440" w:left="1440" w:header="288" w:footer="720" w:gutter="0"/>
-          <w:pgNumType w:start="14"/>
+          <w:cols w:num="2" w:space="720"/>
+          <w:titlePg/>
+          <w:docGrid w:linePitch="360"/>
+        </w:sectPr>
+      </w:pPr>
+      <w:r>
+        <w:t>Survey page provides information regarding the survey and what the reward will be. From here, they can click take survey to move on to filling out the survey.</w:t>
+      </w:r>
+    </w:p>
+    <w:p>
+      <w:pPr>
+        <w:spacing w:line="276" w:lineRule="auto"/>
+        <w:rPr>
+          <w:rFonts w:asciiTheme="majorHAnsi" w:eastAsiaTheme="majorEastAsia" w:hAnsiTheme="majorHAnsi" w:cstheme="majorBidi"/>
+          <w:b/>
+          <w:bCs w:val="0"/>
+          <w:color w:val="102600" w:themeColor="accent1" w:themeShade="BF"/>
+          <w:sz w:val="28"/>
+          <w:szCs w:val="28"/>
+        </w:rPr>
+      </w:pPr>
+      <w:r>
+        <w:rPr>
+          <w:rFonts w:asciiTheme="majorHAnsi" w:eastAsiaTheme="majorEastAsia" w:hAnsiTheme="majorHAnsi" w:cstheme="majorBidi"/>
+          <w:b/>
+          <w:bCs w:val="0"/>
+          <w:color w:val="102600" w:themeColor="accent1" w:themeShade="BF"/>
+          <w:sz w:val="28"/>
+          <w:szCs w:val="28"/>
+        </w:rPr>
+        <w:lastRenderedPageBreak/>
+        <w:br w:type="page"/>
+      </w:r>
+    </w:p>
+    <w:p>
+      <w:pPr>
+        <w:pStyle w:val="Heading3"/>
+      </w:pPr>
+      <w:r>
+        <w:lastRenderedPageBreak/>
+        <w:t>6</w:t>
+      </w:r>
+      <w:r>
+        <w:t>.1.11 Survey</w:t>
+      </w:r>
+    </w:p>
+    <w:p>
+      <w:r>
+        <w:rPr>
+          <w:noProof/>
+          <w:lang w:eastAsia="en-US"/>
+        </w:rPr>
+        <w:drawing>
+          <wp:inline distT="0" distB="0" distL="0" distR="0" wp14:anchorId="55BA00D2" wp14:editId="5BBE48D6">
+            <wp:extent cx="2371724" cy="4752972"/>
+            <wp:effectExtent l="0" t="0" r="0" b="0"/>
+            <wp:docPr id="20" name="Picture 20"/>
+            <wp:cNvGraphicFramePr>
+              <a:graphicFrameLocks xmlns:a="http://schemas.openxmlformats.org/drawingml/2006/main" noChangeAspect="1"/>
+            </wp:cNvGraphicFramePr>
+            <a:graphic xmlns:a="http://schemas.openxmlformats.org/drawingml/2006/main">
+              <a:graphicData uri="http://schemas.openxmlformats.org/drawingml/2006/picture">
+                <pic:pic xmlns:pic="http://schemas.openxmlformats.org/drawingml/2006/picture">
+                  <pic:nvPicPr>
+                    <pic:cNvPr id="0" name="search.png"/>
+                    <pic:cNvPicPr/>
+                  </pic:nvPicPr>
+                  <pic:blipFill>
+                    <a:blip r:embed="rId44">
+                      <a:extLst>
+                        <a:ext uri="{28A0092B-C50C-407E-A947-70E740481C1C}">
+                          <a14:useLocalDpi xmlns:a14="http://schemas.microsoft.com/office/drawing/2010/main" val="0"/>
+                        </a:ext>
+                      </a:extLst>
+                    </a:blip>
+                    <a:stretch>
+                      <a:fillRect/>
+                    </a:stretch>
+                  </pic:blipFill>
+                  <pic:spPr>
+                    <a:xfrm>
+                      <a:off x="0" y="0"/>
+                      <a:ext cx="2371724" cy="4752972"/>
+                    </a:xfrm>
+                    <a:prstGeom prst="rect">
+                      <a:avLst/>
+                    </a:prstGeom>
+                  </pic:spPr>
+                </pic:pic>
+              </a:graphicData>
+            </a:graphic>
+          </wp:inline>
+        </w:drawing>
+      </w:r>
+    </w:p>
+    <w:p>
+      <w:r>
+        <w:t>This is the page where they are actually taking the survey and the first question is displayed. They go through these screens until they finish.</w:t>
+      </w:r>
+    </w:p>
+    <w:p>
+      <w:pPr>
+        <w:pStyle w:val="Heading3"/>
+      </w:pPr>
+      <w:r>
+        <w:lastRenderedPageBreak/>
+        <w:t>6.1</w:t>
+      </w:r>
+      <w:r>
+        <w:t>.12 Survey Complete</w:t>
+      </w:r>
+    </w:p>
+    <w:p>
+      <w:r>
+        <w:rPr>
+          <w:noProof/>
+          <w:lang w:eastAsia="en-US"/>
+        </w:rPr>
+        <w:drawing>
+          <wp:inline distT="0" distB="0" distL="0" distR="0" wp14:anchorId="1FE4B5FC" wp14:editId="242642F7">
+            <wp:extent cx="2371724" cy="4752972"/>
+            <wp:effectExtent l="0" t="0" r="0" b="0"/>
+            <wp:docPr id="21" name="Picture 21"/>
+            <wp:cNvGraphicFramePr>
+              <a:graphicFrameLocks xmlns:a="http://schemas.openxmlformats.org/drawingml/2006/main" noChangeAspect="1"/>
+            </wp:cNvGraphicFramePr>
+            <a:graphic xmlns:a="http://schemas.openxmlformats.org/drawingml/2006/main">
+              <a:graphicData uri="http://schemas.openxmlformats.org/drawingml/2006/picture">
+                <pic:pic xmlns:pic="http://schemas.openxmlformats.org/drawingml/2006/picture">
+                  <pic:nvPicPr>
+                    <pic:cNvPr id="0" name="search_results.png"/>
+                    <pic:cNvPicPr/>
+                  </pic:nvPicPr>
+                  <pic:blipFill>
+                    <a:blip r:embed="rId45">
+                      <a:extLst>
+                        <a:ext uri="{28A0092B-C50C-407E-A947-70E740481C1C}">
+                          <a14:useLocalDpi xmlns:a14="http://schemas.microsoft.com/office/drawing/2010/main" val="0"/>
+                        </a:ext>
+                      </a:extLst>
+                    </a:blip>
+                    <a:stretch>
+                      <a:fillRect/>
+                    </a:stretch>
+                  </pic:blipFill>
+                  <pic:spPr>
+                    <a:xfrm>
+                      <a:off x="0" y="0"/>
+                      <a:ext cx="2371724" cy="4752972"/>
+                    </a:xfrm>
+                    <a:prstGeom prst="rect">
+                      <a:avLst/>
+                    </a:prstGeom>
+                  </pic:spPr>
+                </pic:pic>
+              </a:graphicData>
+            </a:graphic>
+          </wp:inline>
+        </w:drawing>
+      </w:r>
+    </w:p>
+    <w:p>
+      <w:pPr>
+        <w:sectPr>
+          <w:type w:val="continuous"/>
+          <w:pgSz w:w="12240" w:h="15840"/>
+          <w:pgMar w:top="1440" w:right="1440" w:bottom="1440" w:left="1440" w:header="288" w:footer="720" w:gutter="0"/>
           <w:cols w:num="2" w:space="720"/>
           <w:titlePg/>
           <w:docGrid w:linePitch="360"/>
@@ -5459,15 +6148,27 @@
   <w:p>
     <w:pPr>
       <w:pStyle w:val="Footer"/>
+    </w:pPr>
+  </w:p>
+</w:ftr>
+</file>
+
+<file path=word/footer2.xml><?xml version="1.0" encoding="utf-8"?>
+<w:ftr xmlns:wpc="http://schemas.microsoft.com/office/word/2010/wordprocessingCanvas" xmlns:mc="http://schemas.openxmlformats.org/markup-compatibility/2006" xmlns:o="urn:schemas-microsoft-com:office:office" xmlns:r="http://schemas.openxmlformats.org/officeDocument/2006/relationships" xmlns:m="http://schemas.openxmlformats.org/officeDocument/2006/math" xmlns:v="urn:schemas-microsoft-com:vml" xmlns:wp14="http://schemas.microsoft.com/office/word/2010/wordprocessingDrawing" xmlns:wp="http://schemas.openxmlformats.org/drawingml/2006/wordprocessingDrawing" xmlns:w10="urn:schemas-microsoft-com:office:word" xmlns:w="http://schemas.openxmlformats.org/wordprocessingml/2006/main" xmlns:w14="http://schemas.microsoft.com/office/word/2010/wordml" xmlns:wpg="http://schemas.microsoft.com/office/word/2010/wordprocessingGroup" xmlns:wpi="http://schemas.microsoft.com/office/word/2010/wordprocessingInk" xmlns:wne="http://schemas.microsoft.com/office/word/2006/wordml" xmlns:wps="http://schemas.microsoft.com/office/word/2010/wordprocessingShape" mc:Ignorable="w14 wp14">
+  <w:p>
+    <w:pPr>
+      <w:pStyle w:val="Footer"/>
       <w:spacing w:line="360" w:lineRule="auto"/>
     </w:pPr>
+    <w:bookmarkStart w:id="7" w:name="_GoBack"/>
+    <w:bookmarkEnd w:id="7"/>
     <w:r>
       <w:rPr>
         <w:noProof/>
         <w:lang w:eastAsia="en-US"/>
       </w:rPr>
       <w:drawing>
-        <wp:anchor distT="0" distB="0" distL="114300" distR="114300" simplePos="0" relativeHeight="251675648" behindDoc="0" locked="0" layoutInCell="1" allowOverlap="1" wp14:anchorId="1A5D7479" wp14:editId="0E4A0AD2">
+        <wp:anchor distT="0" distB="0" distL="114300" distR="114300" simplePos="0" relativeHeight="251654144" behindDoc="0" locked="0" layoutInCell="1" allowOverlap="1" wp14:anchorId="40CD10E3" wp14:editId="160DB6D9">
           <wp:simplePos x="0" y="0"/>
           <wp:positionH relativeFrom="column">
             <wp:posOffset>5029200</wp:posOffset>
@@ -5535,7 +6236,7 @@
         <w:lang w:eastAsia="en-US"/>
       </w:rPr>
       <w:drawing>
-        <wp:anchor distT="0" distB="0" distL="114300" distR="114300" simplePos="0" relativeHeight="251676672" behindDoc="0" locked="0" layoutInCell="1" allowOverlap="1" wp14:anchorId="498DCAFE" wp14:editId="5FB14EA9">
+        <wp:anchor distT="0" distB="0" distL="114300" distR="114300" simplePos="0" relativeHeight="251655168" behindDoc="0" locked="0" layoutInCell="1" allowOverlap="1" wp14:anchorId="272C6944" wp14:editId="6DCF25A6">
           <wp:simplePos x="0" y="0"/>
           <wp:positionH relativeFrom="column">
             <wp:posOffset>5486400</wp:posOffset>
@@ -5615,57 +6316,214 @@
     <w:r>
       <w:rPr>
         <w:noProof/>
-        <w:shd w:val="clear" w:color="auto" w:fill="FFFFFF"/>
+        <w:lang w:eastAsia="en-US"/>
       </w:rPr>
-      <w:pict>
-        <v:shapetype id="_x0000_t202" coordsize="21600,21600" o:spt="202" path="m,l,21600r21600,l21600,xe">
-          <v:stroke joinstyle="miter"/>
-          <v:path gradientshapeok="t" o:connecttype="rect"/>
-        </v:shapetype>
-        <v:shape id="Text Box 56" o:spid="_x0000_s2063" type="#_x0000_t202" style="position:absolute;margin-left:1228pt;margin-top:0;width:118.8pt;height:31.15pt;z-index:251673600;visibility:visible;mso-position-horizontal:right;mso-position-horizontal-relative:margin;mso-position-vertical:top;mso-position-vertical-relative:bottom-margin-area;mso-width-relative:margin;mso-height-relative:margin" o:gfxdata="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" filled="f" stroked="f" strokeweight=".5pt">
-          <v:textbox style="mso-next-textbox:#Text Box 56;mso-fit-shape-to-text:t">
-            <w:txbxContent>
-              <w:p>
-                <w:pPr>
-                  <w:pStyle w:val="Footer"/>
-                  <w:spacing w:line="360" w:lineRule="auto"/>
-                </w:pPr>
-                <w:r>
-                  <w:fldChar w:fldCharType="begin"/>
-                </w:r>
-                <w:r>
-                  <w:instrText xml:space="preserve"> PAGE  \* Arabic  \* MERGEFORMAT </w:instrText>
-                </w:r>
-                <w:r>
-                  <w:fldChar w:fldCharType="separate"/>
-                </w:r>
-                <w:r>
-                  <w:rPr>
-                    <w:noProof/>
-                  </w:rPr>
-                  <w:t>3</w:t>
-                </w:r>
-                <w:r>
-                  <w:fldChar w:fldCharType="end"/>
-                </w:r>
-              </w:p>
-            </w:txbxContent>
-          </v:textbox>
-          <w10:wrap anchorx="margin" anchory="margin"/>
-        </v:shape>
-      </w:pict>
+      <mc:AlternateContent>
+        <mc:Choice Requires="wps">
+          <w:drawing>
+            <wp:anchor distT="0" distB="0" distL="114300" distR="114300" simplePos="0" relativeHeight="251673600" behindDoc="0" locked="0" layoutInCell="1" allowOverlap="1">
+              <wp:simplePos x="0" y="0"/>
+              <wp:positionH relativeFrom="margin">
+                <wp:align>right</wp:align>
+              </wp:positionH>
+              <wp:positionV relativeFrom="bottomMargin">
+                <wp:align>top</wp:align>
+              </wp:positionV>
+              <wp:extent cx="1508760" cy="465455"/>
+              <wp:effectExtent l="0" t="0" r="0" b="4445"/>
+              <wp:wrapNone/>
+              <wp:docPr id="30" name="Text Box 56"/>
+              <wp:cNvGraphicFramePr>
+                <a:graphicFrameLocks xmlns:a="http://schemas.openxmlformats.org/drawingml/2006/main"/>
+              </wp:cNvGraphicFramePr>
+              <a:graphic xmlns:a="http://schemas.openxmlformats.org/drawingml/2006/main">
+                <a:graphicData uri="http://schemas.microsoft.com/office/word/2010/wordprocessingShape">
+                  <wps:wsp>
+                    <wps:cNvSpPr txBox="1">
+                      <a:spLocks/>
+                    </wps:cNvSpPr>
+                    <wps:spPr>
+                      <a:xfrm>
+                        <a:off x="0" y="0"/>
+                        <a:ext cx="1508760" cy="465455"/>
+                      </a:xfrm>
+                      <a:prstGeom prst="rect">
+                        <a:avLst/>
+                      </a:prstGeom>
+                      <a:noFill/>
+                      <a:ln w="6350">
+                        <a:noFill/>
+                      </a:ln>
+                      <a:effectLst/>
+                    </wps:spPr>
+                    <wps:txbx>
+                      <w:txbxContent>
+                        <w:p>
+                          <w:pPr>
+                            <w:pStyle w:val="Footer"/>
+                            <w:spacing w:line="360" w:lineRule="auto"/>
+                          </w:pPr>
+                          <w:r>
+                            <w:fldChar w:fldCharType="begin"/>
+                          </w:r>
+                          <w:r>
+                            <w:instrText xml:space="preserve"> PAGE  \* Arabic  \* MERGEFORMAT </w:instrText>
+                          </w:r>
+                          <w:r>
+                            <w:fldChar w:fldCharType="separate"/>
+                          </w:r>
+                          <w:r>
+                            <w:rPr>
+                              <w:noProof/>
+                            </w:rPr>
+                            <w:t>4</w:t>
+                          </w:r>
+                          <w:r>
+                            <w:fldChar w:fldCharType="end"/>
+                          </w:r>
+                        </w:p>
+                      </w:txbxContent>
+                    </wps:txbx>
+                    <wps:bodyPr rot="0" spcFirstLastPara="0" vertOverflow="overflow" horzOverflow="overflow" vert="horz" wrap="square" lIns="91440" tIns="45720" rIns="91440" bIns="45720" numCol="1" spcCol="0" rtlCol="0" fromWordArt="0" anchor="t" anchorCtr="0" forceAA="0" compatLnSpc="1">
+                      <a:prstTxWarp prst="textNoShape">
+                        <a:avLst/>
+                      </a:prstTxWarp>
+                      <a:spAutoFit/>
+                    </wps:bodyPr>
+                  </wps:wsp>
+                </a:graphicData>
+              </a:graphic>
+              <wp14:sizeRelH relativeFrom="margin">
+                <wp14:pctWidth>0</wp14:pctWidth>
+              </wp14:sizeRelH>
+              <wp14:sizeRelV relativeFrom="margin">
+                <wp14:pctHeight>0</wp14:pctHeight>
+              </wp14:sizeRelV>
+            </wp:anchor>
+          </w:drawing>
+        </mc:Choice>
+        <mc:Fallback>
+          <w:pict>
+            <v:shapetype id="_x0000_t202" coordsize="21600,21600" o:spt="202" path="m,l,21600r21600,l21600,xe">
+              <v:stroke joinstyle="miter"/>
+              <v:path gradientshapeok="t" o:connecttype="rect"/>
+            </v:shapetype>
+            <v:shape id="Text Box 56" o:spid="_x0000_s1026" type="#_x0000_t202" style="position:absolute;margin-left:67.6pt;margin-top:0;width:118.8pt;height:36.65pt;z-index:251673600;visibility:visible;mso-wrap-style:square;mso-width-percent:0;mso-height-percent:0;mso-wrap-distance-left:9pt;mso-wrap-distance-top:0;mso-wrap-distance-right:9pt;mso-wrap-distance-bottom:0;mso-position-horizontal:right;mso-position-horizontal-relative:margin;mso-position-vertical:top;mso-position-vertical-relative:bottom-margin-area;mso-width-percent:0;mso-height-percent:0;mso-width-relative:margin;mso-height-relative:margin;v-text-anchor:top" o:gfxdata="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" filled="f" stroked="f" strokeweight=".5pt">
+              <v:path arrowok="t"/>
+              <v:textbox style="mso-fit-shape-to-text:t">
+                <w:txbxContent>
+                  <w:p>
+                    <w:pPr>
+                      <w:pStyle w:val="Footer"/>
+                      <w:spacing w:line="360" w:lineRule="auto"/>
+                    </w:pPr>
+                    <w:r>
+                      <w:fldChar w:fldCharType="begin"/>
+                    </w:r>
+                    <w:r>
+                      <w:instrText xml:space="preserve"> PAGE  \* Arabic  \* MERGEFORMAT </w:instrText>
+                    </w:r>
+                    <w:r>
+                      <w:fldChar w:fldCharType="separate"/>
+                    </w:r>
+                    <w:r>
+                      <w:rPr>
+                        <w:noProof/>
+                      </w:rPr>
+                      <w:t>4</w:t>
+                    </w:r>
+                    <w:r>
+                      <w:fldChar w:fldCharType="end"/>
+                    </w:r>
+                  </w:p>
+                </w:txbxContent>
+              </v:textbox>
+              <w10:wrap anchorx="margin" anchory="margin"/>
+            </v:shape>
+          </w:pict>
+        </mc:Fallback>
+      </mc:AlternateContent>
     </w:r>
     <w:r>
       <w:rPr>
         <w:noProof/>
         <w:color w:val="163300" w:themeColor="accent1"/>
-        <w:shd w:val="clear" w:color="auto" w:fill="FFFFFF"/>
+        <w:lang w:eastAsia="en-US"/>
       </w:rPr>
-      <w:pict>
-        <v:rect id="Rectangle 58" o:spid="_x0000_s2064" style="position:absolute;margin-left:0;margin-top:0;width:468pt;height:2.85pt;z-index:-251641856;visibility:visible;mso-width-percent:1000;mso-wrap-distance-top:7.2pt;mso-wrap-distance-bottom:7.2pt;mso-position-horizontal:center;mso-position-horizontal-relative:margin;mso-position-vertical:top;mso-position-vertical-relative:bottom-margin-area;mso-width-percent:1000;mso-width-relative:margin;mso-height-relative:margin;v-text-anchor:middle" o:gfxdata="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" fillcolor="#2b2b2b" stroked="f" strokeweight="2pt">
-          <w10:wrap type="square" anchorx="margin" anchory="margin"/>
-        </v:rect>
-      </w:pict>
+      <mc:AlternateContent>
+        <mc:Choice Requires="wps">
+          <w:drawing>
+            <wp:anchor distT="91440" distB="91440" distL="114300" distR="114300" simplePos="0" relativeHeight="251674624" behindDoc="1" locked="0" layoutInCell="1" allowOverlap="1">
+              <wp:simplePos x="0" y="0"/>
+              <wp:positionH relativeFrom="margin">
+                <wp:align>center</wp:align>
+              </wp:positionH>
+              <wp:positionV relativeFrom="bottomMargin">
+                <wp:align>top</wp:align>
+              </wp:positionV>
+              <wp:extent cx="5943600" cy="36195"/>
+              <wp:effectExtent l="0" t="0" r="0" b="1905"/>
+              <wp:wrapSquare wrapText="bothSides"/>
+              <wp:docPr id="29" name="Rectangle 58"/>
+              <wp:cNvGraphicFramePr>
+                <a:graphicFrameLocks xmlns:a="http://schemas.openxmlformats.org/drawingml/2006/main"/>
+              </wp:cNvGraphicFramePr>
+              <a:graphic xmlns:a="http://schemas.openxmlformats.org/drawingml/2006/main">
+                <a:graphicData uri="http://schemas.microsoft.com/office/word/2010/wordprocessingShape">
+                  <wps:wsp>
+                    <wps:cNvSpPr>
+                      <a:spLocks noChangeArrowheads="1"/>
+                    </wps:cNvSpPr>
+                    <wps:spPr bwMode="auto">
+                      <a:xfrm>
+                        <a:off x="0" y="0"/>
+                        <a:ext cx="5943600" cy="36195"/>
+                      </a:xfrm>
+                      <a:prstGeom prst="rect">
+                        <a:avLst/>
+                      </a:prstGeom>
+                      <a:solidFill>
+                        <a:srgbClr val="2B2B2B"/>
+                      </a:solidFill>
+                      <a:ln>
+                        <a:noFill/>
+                      </a:ln>
+                      <a:extLst>
+                        <a:ext uri="{91240B29-F687-4F45-9708-019B960494DF}">
+                          <a14:hiddenLine xmlns:a14="http://schemas.microsoft.com/office/drawing/2010/main" w="25400">
+                            <a:solidFill>
+                              <a:srgbClr val="000000"/>
+                            </a:solidFill>
+                            <a:miter lim="800000"/>
+                            <a:headEnd/>
+                            <a:tailEnd/>
+                          </a14:hiddenLine>
+                        </a:ext>
+                      </a:extLst>
+                    </wps:spPr>
+                    <wps:bodyPr rot="0" vert="horz" wrap="square" lIns="91440" tIns="45720" rIns="91440" bIns="45720" anchor="ctr" anchorCtr="0" upright="1">
+                      <a:noAutofit/>
+                    </wps:bodyPr>
+                  </wps:wsp>
+                </a:graphicData>
+              </a:graphic>
+              <wp14:sizeRelH relativeFrom="margin">
+                <wp14:pctWidth>100000</wp14:pctWidth>
+              </wp14:sizeRelH>
+              <wp14:sizeRelV relativeFrom="margin">
+                <wp14:pctHeight>0</wp14:pctHeight>
+              </wp14:sizeRelV>
+            </wp:anchor>
+          </w:drawing>
+        </mc:Choice>
+        <mc:Fallback>
+          <w:pict>
+            <v:rect id="Rectangle 58" o:spid="_x0000_s1026" style="position:absolute;margin-left:0;margin-top:0;width:468pt;height:2.85pt;z-index:-251641856;visibility:visible;mso-wrap-style:square;mso-width-percent:1000;mso-height-percent:0;mso-wrap-distance-left:9pt;mso-wrap-distance-top:7.2pt;mso-wrap-distance-right:9pt;mso-wrap-distance-bottom:7.2pt;mso-position-horizontal:center;mso-position-horizontal-relative:margin;mso-position-vertical:top;mso-position-vertical-relative:bottom-margin-area;mso-width-percent:1000;mso-height-percent:0;mso-width-relative:margin;mso-height-relative:margin;v-text-anchor:middle" o:gfxdata="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" fillcolor="#2b2b2b" stroked="f" strokeweight="2pt">
+              <w10:wrap type="square" anchorx="margin" anchory="margin"/>
+            </v:rect>
+          </w:pict>
+        </mc:Fallback>
+      </mc:AlternateContent>
     </w:r>
   </w:p>
   <w:p>
@@ -5676,7 +6534,17 @@
 </w:ftr>
 </file>
 
-<file path=word/footer2.xml><?xml version="1.0" encoding="utf-8"?>
+<file path=word/footer3.xml><?xml version="1.0" encoding="utf-8"?>
+<w:ftr xmlns:wpc="http://schemas.microsoft.com/office/word/2010/wordprocessingCanvas" xmlns:mc="http://schemas.openxmlformats.org/markup-compatibility/2006" xmlns:o="urn:schemas-microsoft-com:office:office" xmlns:r="http://schemas.openxmlformats.org/officeDocument/2006/relationships" xmlns:m="http://schemas.openxmlformats.org/officeDocument/2006/math" xmlns:v="urn:schemas-microsoft-com:vml" xmlns:wp14="http://schemas.microsoft.com/office/word/2010/wordprocessingDrawing" xmlns:wp="http://schemas.openxmlformats.org/drawingml/2006/wordprocessingDrawing" xmlns:w10="urn:schemas-microsoft-com:office:word" xmlns:w="http://schemas.openxmlformats.org/wordprocessingml/2006/main" xmlns:w14="http://schemas.microsoft.com/office/word/2010/wordml" xmlns:wpg="http://schemas.microsoft.com/office/word/2010/wordprocessingGroup" xmlns:wpi="http://schemas.microsoft.com/office/word/2010/wordprocessingInk" xmlns:wne="http://schemas.microsoft.com/office/word/2006/wordml" xmlns:wps="http://schemas.microsoft.com/office/word/2010/wordprocessingShape" mc:Ignorable="w14 wp14">
+  <w:p>
+    <w:pPr>
+      <w:pStyle w:val="Footer"/>
+    </w:pPr>
+  </w:p>
+</w:ftr>
+</file>
+
+<file path=word/footer4.xml><?xml version="1.0" encoding="utf-8"?>
 <w:ftr xmlns:wpc="http://schemas.microsoft.com/office/word/2010/wordprocessingCanvas" xmlns:mc="http://schemas.openxmlformats.org/markup-compatibility/2006" xmlns:o="urn:schemas-microsoft-com:office:office" xmlns:r="http://schemas.openxmlformats.org/officeDocument/2006/relationships" xmlns:m="http://schemas.openxmlformats.org/officeDocument/2006/math" xmlns:v="urn:schemas-microsoft-com:vml" xmlns:wp14="http://schemas.microsoft.com/office/word/2010/wordprocessingDrawing" xmlns:wp="http://schemas.openxmlformats.org/drawingml/2006/wordprocessingDrawing" xmlns:w10="urn:schemas-microsoft-com:office:word" xmlns:w="http://schemas.openxmlformats.org/wordprocessingml/2006/main" xmlns:w14="http://schemas.microsoft.com/office/word/2010/wordml" xmlns:wpg="http://schemas.microsoft.com/office/word/2010/wordprocessingGroup" xmlns:wpi="http://schemas.microsoft.com/office/word/2010/wordprocessingInk" xmlns:wne="http://schemas.microsoft.com/office/word/2006/wordml" xmlns:wps="http://schemas.microsoft.com/office/word/2010/wordprocessingShape" mc:Ignorable="w14 wp14">
   <w:p>
     <w:pPr>
@@ -5689,7 +6557,7 @@
         <w:lang w:eastAsia="en-US"/>
       </w:rPr>
       <w:drawing>
-        <wp:anchor distT="0" distB="0" distL="114300" distR="114300" simplePos="0" relativeHeight="251683840" behindDoc="0" locked="0" layoutInCell="1" allowOverlap="1" wp14:anchorId="375D1FF8" wp14:editId="0AA03AF3">
+        <wp:anchor distT="0" distB="0" distL="114300" distR="114300" simplePos="0" relativeHeight="251661312" behindDoc="0" locked="0" layoutInCell="1" allowOverlap="1" wp14:anchorId="1BBA2943" wp14:editId="4FCDB64C">
           <wp:simplePos x="0" y="0"/>
           <wp:positionH relativeFrom="column">
             <wp:posOffset>5029200</wp:posOffset>
@@ -5757,7 +6625,7 @@
         <w:lang w:eastAsia="en-US"/>
       </w:rPr>
       <w:drawing>
-        <wp:anchor distT="0" distB="0" distL="114300" distR="114300" simplePos="0" relativeHeight="251684864" behindDoc="0" locked="0" layoutInCell="1" allowOverlap="1" wp14:anchorId="40022530" wp14:editId="2D598306">
+        <wp:anchor distT="0" distB="0" distL="114300" distR="114300" simplePos="0" relativeHeight="251663360" behindDoc="0" locked="0" layoutInCell="1" allowOverlap="1" wp14:anchorId="21D75BFA" wp14:editId="5DF03B8B">
           <wp:simplePos x="0" y="0"/>
           <wp:positionH relativeFrom="column">
             <wp:posOffset>5486400</wp:posOffset>
@@ -5837,57 +6705,214 @@
     <w:r>
       <w:rPr>
         <w:noProof/>
-        <w:shd w:val="clear" w:color="auto" w:fill="FFFFFF"/>
+        <w:lang w:eastAsia="en-US"/>
       </w:rPr>
-      <w:pict>
-        <v:shapetype id="_x0000_t202" coordsize="21600,21600" o:spt="202" path="m,l,21600r21600,l21600,xe">
-          <v:stroke joinstyle="miter"/>
-          <v:path gradientshapeok="t" o:connecttype="rect"/>
-        </v:shapetype>
-        <v:shape id="_x0000_s2067" type="#_x0000_t202" style="position:absolute;margin-left:1295.6pt;margin-top:0;width:118.8pt;height:31.15pt;z-index:251681792;visibility:visible;mso-position-horizontal:right;mso-position-horizontal-relative:margin;mso-position-vertical:top;mso-position-vertical-relative:bottom-margin-area;mso-width-relative:margin;mso-height-relative:margin" o:gfxdata="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" filled="f" stroked="f" strokeweight=".5pt">
-          <v:textbox style="mso-next-textbox:#_x0000_s2067;mso-fit-shape-to-text:t">
-            <w:txbxContent>
-              <w:p>
-                <w:pPr>
-                  <w:pStyle w:val="Footer"/>
-                  <w:spacing w:before="240"/>
-                </w:pPr>
-                <w:r>
-                  <w:fldChar w:fldCharType="begin"/>
-                </w:r>
-                <w:r>
-                  <w:instrText xml:space="preserve"> PAGE  \* Arabic  \* MERGEFORMAT </w:instrText>
-                </w:r>
-                <w:r>
-                  <w:fldChar w:fldCharType="separate"/>
-                </w:r>
-                <w:r>
-                  <w:rPr>
-                    <w:noProof/>
-                  </w:rPr>
-                  <w:t>6</w:t>
-                </w:r>
-                <w:r>
-                  <w:fldChar w:fldCharType="end"/>
-                </w:r>
-              </w:p>
-            </w:txbxContent>
-          </v:textbox>
-          <w10:wrap anchorx="margin" anchory="margin"/>
-        </v:shape>
-      </w:pict>
+      <mc:AlternateContent>
+        <mc:Choice Requires="wps">
+          <w:drawing>
+            <wp:anchor distT="0" distB="0" distL="114300" distR="114300" simplePos="0" relativeHeight="251681792" behindDoc="0" locked="0" layoutInCell="1" allowOverlap="1">
+              <wp:simplePos x="0" y="0"/>
+              <wp:positionH relativeFrom="margin">
+                <wp:align>right</wp:align>
+              </wp:positionH>
+              <wp:positionV relativeFrom="bottomMargin">
+                <wp:align>top</wp:align>
+              </wp:positionV>
+              <wp:extent cx="1508760" cy="408305"/>
+              <wp:effectExtent l="0" t="0" r="0" b="4445"/>
+              <wp:wrapNone/>
+              <wp:docPr id="56" name="Text Box 56"/>
+              <wp:cNvGraphicFramePr>
+                <a:graphicFrameLocks xmlns:a="http://schemas.openxmlformats.org/drawingml/2006/main"/>
+              </wp:cNvGraphicFramePr>
+              <a:graphic xmlns:a="http://schemas.openxmlformats.org/drawingml/2006/main">
+                <a:graphicData uri="http://schemas.microsoft.com/office/word/2010/wordprocessingShape">
+                  <wps:wsp>
+                    <wps:cNvSpPr txBox="1">
+                      <a:spLocks/>
+                    </wps:cNvSpPr>
+                    <wps:spPr>
+                      <a:xfrm>
+                        <a:off x="0" y="0"/>
+                        <a:ext cx="1508760" cy="408305"/>
+                      </a:xfrm>
+                      <a:prstGeom prst="rect">
+                        <a:avLst/>
+                      </a:prstGeom>
+                      <a:noFill/>
+                      <a:ln w="6350">
+                        <a:noFill/>
+                      </a:ln>
+                      <a:effectLst/>
+                    </wps:spPr>
+                    <wps:txbx>
+                      <w:txbxContent>
+                        <w:p>
+                          <w:pPr>
+                            <w:pStyle w:val="Footer"/>
+                            <w:spacing w:before="240"/>
+                          </w:pPr>
+                          <w:r>
+                            <w:fldChar w:fldCharType="begin"/>
+                          </w:r>
+                          <w:r>
+                            <w:instrText xml:space="preserve"> PAGE  \* Arabic  \* MERGEFORMAT </w:instrText>
+                          </w:r>
+                          <w:r>
+                            <w:fldChar w:fldCharType="separate"/>
+                          </w:r>
+                          <w:r>
+                            <w:rPr>
+                              <w:noProof/>
+                            </w:rPr>
+                            <w:t>16</w:t>
+                          </w:r>
+                          <w:r>
+                            <w:fldChar w:fldCharType="end"/>
+                          </w:r>
+                        </w:p>
+                      </w:txbxContent>
+                    </wps:txbx>
+                    <wps:bodyPr rot="0" spcFirstLastPara="0" vertOverflow="overflow" horzOverflow="overflow" vert="horz" wrap="square" lIns="91440" tIns="45720" rIns="91440" bIns="45720" numCol="1" spcCol="0" rtlCol="0" fromWordArt="0" anchor="t" anchorCtr="0" forceAA="0" compatLnSpc="1">
+                      <a:prstTxWarp prst="textNoShape">
+                        <a:avLst/>
+                      </a:prstTxWarp>
+                      <a:spAutoFit/>
+                    </wps:bodyPr>
+                  </wps:wsp>
+                </a:graphicData>
+              </a:graphic>
+              <wp14:sizeRelH relativeFrom="margin">
+                <wp14:pctWidth>0</wp14:pctWidth>
+              </wp14:sizeRelH>
+              <wp14:sizeRelV relativeFrom="margin">
+                <wp14:pctHeight>0</wp14:pctHeight>
+              </wp14:sizeRelV>
+            </wp:anchor>
+          </w:drawing>
+        </mc:Choice>
+        <mc:Fallback>
+          <w:pict>
+            <v:shapetype id="_x0000_t202" coordsize="21600,21600" o:spt="202" path="m,l,21600r21600,l21600,xe">
+              <v:stroke joinstyle="miter"/>
+              <v:path gradientshapeok="t" o:connecttype="rect"/>
+            </v:shapetype>
+            <v:shape id="_x0000_s1027" type="#_x0000_t202" style="position:absolute;margin-left:67.6pt;margin-top:0;width:118.8pt;height:32.15pt;z-index:251681792;visibility:visible;mso-wrap-style:square;mso-width-percent:0;mso-height-percent:0;mso-wrap-distance-left:9pt;mso-wrap-distance-top:0;mso-wrap-distance-right:9pt;mso-wrap-distance-bottom:0;mso-position-horizontal:right;mso-position-horizontal-relative:margin;mso-position-vertical:top;mso-position-vertical-relative:bottom-margin-area;mso-width-percent:0;mso-height-percent:0;mso-width-relative:margin;mso-height-relative:margin;v-text-anchor:top" o:gfxdata="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" filled="f" stroked="f" strokeweight=".5pt">
+              <v:path arrowok="t"/>
+              <v:textbox style="mso-fit-shape-to-text:t">
+                <w:txbxContent>
+                  <w:p>
+                    <w:pPr>
+                      <w:pStyle w:val="Footer"/>
+                      <w:spacing w:before="240"/>
+                    </w:pPr>
+                    <w:r>
+                      <w:fldChar w:fldCharType="begin"/>
+                    </w:r>
+                    <w:r>
+                      <w:instrText xml:space="preserve"> PAGE  \* Arabic  \* MERGEFORMAT </w:instrText>
+                    </w:r>
+                    <w:r>
+                      <w:fldChar w:fldCharType="separate"/>
+                    </w:r>
+                    <w:r>
+                      <w:rPr>
+                        <w:noProof/>
+                      </w:rPr>
+                      <w:t>16</w:t>
+                    </w:r>
+                    <w:r>
+                      <w:fldChar w:fldCharType="end"/>
+                    </w:r>
+                  </w:p>
+                </w:txbxContent>
+              </v:textbox>
+              <w10:wrap anchorx="margin" anchory="margin"/>
+            </v:shape>
+          </w:pict>
+        </mc:Fallback>
+      </mc:AlternateContent>
     </w:r>
     <w:r>
       <w:rPr>
         <w:noProof/>
         <w:color w:val="163300" w:themeColor="accent1"/>
-        <w:shd w:val="clear" w:color="auto" w:fill="FFFFFF"/>
+        <w:lang w:eastAsia="en-US"/>
       </w:rPr>
-      <w:pict>
-        <v:rect id="_x0000_s2068" style="position:absolute;margin-left:0;margin-top:0;width:468pt;height:2.85pt;z-index:-251633664;visibility:visible;mso-width-percent:1000;mso-wrap-distance-top:7.2pt;mso-wrap-distance-bottom:7.2pt;mso-position-horizontal:center;mso-position-horizontal-relative:margin;mso-position-vertical:top;mso-position-vertical-relative:bottom-margin-area;mso-width-percent:1000;mso-width-relative:margin;mso-height-relative:margin;v-text-anchor:middle" o:gfxdata="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" fillcolor="#2b2b2b" stroked="f" strokeweight="2pt">
-          <w10:wrap type="square" anchorx="margin" anchory="margin"/>
-        </v:rect>
-      </w:pict>
+      <mc:AlternateContent>
+        <mc:Choice Requires="wps">
+          <w:drawing>
+            <wp:anchor distT="91440" distB="91440" distL="114300" distR="114300" simplePos="0" relativeHeight="251682816" behindDoc="1" locked="0" layoutInCell="1" allowOverlap="1">
+              <wp:simplePos x="0" y="0"/>
+              <wp:positionH relativeFrom="margin">
+                <wp:align>center</wp:align>
+              </wp:positionH>
+              <wp:positionV relativeFrom="bottomMargin">
+                <wp:align>top</wp:align>
+              </wp:positionV>
+              <wp:extent cx="5943600" cy="36195"/>
+              <wp:effectExtent l="0" t="0" r="0" b="1905"/>
+              <wp:wrapSquare wrapText="bothSides"/>
+              <wp:docPr id="28" name="Rectangle 20"/>
+              <wp:cNvGraphicFramePr>
+                <a:graphicFrameLocks xmlns:a="http://schemas.openxmlformats.org/drawingml/2006/main"/>
+              </wp:cNvGraphicFramePr>
+              <a:graphic xmlns:a="http://schemas.openxmlformats.org/drawingml/2006/main">
+                <a:graphicData uri="http://schemas.microsoft.com/office/word/2010/wordprocessingShape">
+                  <wps:wsp>
+                    <wps:cNvSpPr>
+                      <a:spLocks noChangeArrowheads="1"/>
+                    </wps:cNvSpPr>
+                    <wps:spPr bwMode="auto">
+                      <a:xfrm>
+                        <a:off x="0" y="0"/>
+                        <a:ext cx="5943600" cy="36195"/>
+                      </a:xfrm>
+                      <a:prstGeom prst="rect">
+                        <a:avLst/>
+                      </a:prstGeom>
+                      <a:solidFill>
+                        <a:srgbClr val="2B2B2B"/>
+                      </a:solidFill>
+                      <a:ln>
+                        <a:noFill/>
+                      </a:ln>
+                      <a:extLst>
+                        <a:ext uri="{91240B29-F687-4F45-9708-019B960494DF}">
+                          <a14:hiddenLine xmlns:a14="http://schemas.microsoft.com/office/drawing/2010/main" w="25400">
+                            <a:solidFill>
+                              <a:srgbClr val="000000"/>
+                            </a:solidFill>
+                            <a:miter lim="800000"/>
+                            <a:headEnd/>
+                            <a:tailEnd/>
+                          </a14:hiddenLine>
+                        </a:ext>
+                      </a:extLst>
+                    </wps:spPr>
+                    <wps:bodyPr rot="0" vert="horz" wrap="square" lIns="91440" tIns="45720" rIns="91440" bIns="45720" anchor="ctr" anchorCtr="0" upright="1">
+                      <a:noAutofit/>
+                    </wps:bodyPr>
+                  </wps:wsp>
+                </a:graphicData>
+              </a:graphic>
+              <wp14:sizeRelH relativeFrom="margin">
+                <wp14:pctWidth>100000</wp14:pctWidth>
+              </wp14:sizeRelH>
+              <wp14:sizeRelV relativeFrom="margin">
+                <wp14:pctHeight>0</wp14:pctHeight>
+              </wp14:sizeRelV>
+            </wp:anchor>
+          </w:drawing>
+        </mc:Choice>
+        <mc:Fallback>
+          <w:pict>
+            <v:rect id="Rectangle 20" o:spid="_x0000_s1026" style="position:absolute;margin-left:0;margin-top:0;width:468pt;height:2.85pt;z-index:-251633664;visibility:visible;mso-wrap-style:square;mso-width-percent:1000;mso-height-percent:0;mso-wrap-distance-left:9pt;mso-wrap-distance-top:7.2pt;mso-wrap-distance-right:9pt;mso-wrap-distance-bottom:7.2pt;mso-position-horizontal:center;mso-position-horizontal-relative:margin;mso-position-vertical:top;mso-position-vertical-relative:bottom-margin-area;mso-width-percent:1000;mso-height-percent:0;mso-width-relative:margin;mso-height-relative:margin;v-text-anchor:middle" o:gfxdata="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" fillcolor="#2b2b2b" stroked="f" strokeweight="2pt">
+              <w10:wrap type="square" anchorx="margin" anchory="margin"/>
+            </v:rect>
+          </w:pict>
+        </mc:Fallback>
+      </mc:AlternateContent>
     </w:r>
   </w:p>
 </w:ftr>
@@ -5918,13 +6943,23 @@
     <w:pPr>
       <w:pStyle w:val="Header"/>
     </w:pPr>
+  </w:p>
+</w:hdr>
+</file>
+
+<file path=word/header2.xml><?xml version="1.0" encoding="utf-8"?>
+<w:hdr xmlns:wpc="http://schemas.microsoft.com/office/word/2010/wordprocessingCanvas" xmlns:mc="http://schemas.openxmlformats.org/markup-compatibility/2006" xmlns:o="urn:schemas-microsoft-com:office:office" xmlns:r="http://schemas.openxmlformats.org/officeDocument/2006/relationships" xmlns:m="http://schemas.openxmlformats.org/officeDocument/2006/math" xmlns:v="urn:schemas-microsoft-com:vml" xmlns:wp14="http://schemas.microsoft.com/office/word/2010/wordprocessingDrawing" xmlns:wp="http://schemas.openxmlformats.org/drawingml/2006/wordprocessingDrawing" xmlns:w10="urn:schemas-microsoft-com:office:word" xmlns:w="http://schemas.openxmlformats.org/wordprocessingml/2006/main" xmlns:w14="http://schemas.microsoft.com/office/word/2010/wordml" xmlns:wpg="http://schemas.microsoft.com/office/word/2010/wordprocessingGroup" xmlns:wpi="http://schemas.microsoft.com/office/word/2010/wordprocessingInk" xmlns:wne="http://schemas.microsoft.com/office/word/2006/wordml" xmlns:wps="http://schemas.microsoft.com/office/word/2010/wordprocessingShape" mc:Ignorable="w14 wp14">
+  <w:p>
+    <w:pPr>
+      <w:pStyle w:val="Header"/>
+    </w:pPr>
     <w:r>
       <w:rPr>
         <w:noProof/>
         <w:lang w:eastAsia="en-US"/>
       </w:rPr>
       <w:drawing>
-        <wp:anchor distT="0" distB="0" distL="114300" distR="114300" simplePos="0" relativeHeight="251669504" behindDoc="0" locked="0" layoutInCell="1" allowOverlap="1" wp14:anchorId="3455C355" wp14:editId="59337536">
+        <wp:anchor distT="0" distB="0" distL="114300" distR="114300" simplePos="0" relativeHeight="251652096" behindDoc="0" locked="0" layoutInCell="1" allowOverlap="1" wp14:anchorId="1D35CB1B" wp14:editId="33BD7A8A">
           <wp:simplePos x="0" y="0"/>
           <wp:positionH relativeFrom="column">
             <wp:posOffset>2987411</wp:posOffset>
@@ -5989,13 +7024,85 @@
     <w:r>
       <w:rPr>
         <w:noProof/>
-        <w:shd w:val="clear" w:color="auto" w:fill="FFFFFF"/>
+        <w:lang w:eastAsia="en-US"/>
       </w:rPr>
-      <w:pict>
-        <v:rect id="Rectangle 4" o:spid="_x0000_s2051" style="position:absolute;margin-left:-7.5pt;margin-top:8.5pt;width:484.4pt;height:51.8pt;z-index:251659264;visibility:visible;mso-position-horizontal-relative:margin;mso-position-vertical-relative:page;mso-width-relative:margin;mso-height-relative:top-margin-area;v-text-anchor:middle" o:gfxdata="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" fillcolor="#2b2b2b" stroked="f" strokecolor="#1e00d0 [3209]" strokeweight="2pt">
-          <w10:wrap anchorx="margin" anchory="page"/>
-        </v:rect>
-      </w:pict>
+      <mc:AlternateContent>
+        <mc:Choice Requires="wps">
+          <w:drawing>
+            <wp:anchor distT="0" distB="0" distL="114300" distR="114300" simplePos="0" relativeHeight="251659264" behindDoc="0" locked="0" layoutInCell="1" allowOverlap="1">
+              <wp:simplePos x="0" y="0"/>
+              <wp:positionH relativeFrom="margin">
+                <wp:posOffset>-95250</wp:posOffset>
+              </wp:positionH>
+              <wp:positionV relativeFrom="page">
+                <wp:posOffset>107950</wp:posOffset>
+              </wp:positionV>
+              <wp:extent cx="6151880" cy="657860"/>
+              <wp:effectExtent l="0" t="3175" r="1270" b="0"/>
+              <wp:wrapNone/>
+              <wp:docPr id="31" name="Rectangle 4"/>
+              <wp:cNvGraphicFramePr>
+                <a:graphicFrameLocks xmlns:a="http://schemas.openxmlformats.org/drawingml/2006/main"/>
+              </wp:cNvGraphicFramePr>
+              <a:graphic xmlns:a="http://schemas.openxmlformats.org/drawingml/2006/main">
+                <a:graphicData uri="http://schemas.microsoft.com/office/word/2010/wordprocessingShape">
+                  <wps:wsp>
+                    <wps:cNvSpPr>
+                      <a:spLocks noChangeArrowheads="1"/>
+                    </wps:cNvSpPr>
+                    <wps:spPr bwMode="auto">
+                      <a:xfrm>
+                        <a:off x="0" y="0"/>
+                        <a:ext cx="6151880" cy="657860"/>
+                      </a:xfrm>
+                      <a:prstGeom prst="rect">
+                        <a:avLst/>
+                      </a:prstGeom>
+                      <a:solidFill>
+                        <a:srgbClr val="2B2B2B"/>
+                      </a:solidFill>
+                      <a:ln>
+                        <a:noFill/>
+                      </a:ln>
+                      <a:extLst>
+                        <a:ext uri="{91240B29-F687-4F45-9708-019B960494DF}">
+                          <a14:hiddenLine xmlns:a14="http://schemas.microsoft.com/office/drawing/2010/main" w="25400">
+                            <a:solidFill>
+                              <a:schemeClr val="accent6">
+                                <a:lumMod val="100000"/>
+                                <a:lumOff val="0"/>
+                              </a:schemeClr>
+                            </a:solidFill>
+                            <a:miter lim="800000"/>
+                            <a:headEnd/>
+                            <a:tailEnd/>
+                          </a14:hiddenLine>
+                        </a:ext>
+                      </a:extLst>
+                    </wps:spPr>
+                    <wps:bodyPr rot="0" vert="horz" wrap="square" lIns="91440" tIns="45720" rIns="91440" bIns="45720" anchor="ctr" anchorCtr="0" upright="1">
+                      <a:noAutofit/>
+                    </wps:bodyPr>
+                  </wps:wsp>
+                </a:graphicData>
+              </a:graphic>
+              <wp14:sizeRelH relativeFrom="margin">
+                <wp14:pctWidth>0</wp14:pctWidth>
+              </wp14:sizeRelH>
+              <wp14:sizeRelV relativeFrom="topMargin">
+                <wp14:pctHeight>0</wp14:pctHeight>
+              </wp14:sizeRelV>
+            </wp:anchor>
+          </w:drawing>
+        </mc:Choice>
+        <mc:Fallback>
+          <w:pict>
+            <v:rect id="Rectangle 4" o:spid="_x0000_s1026" style="position:absolute;margin-left:-7.5pt;margin-top:8.5pt;width:484.4pt;height:51.8pt;z-index:251659264;visibility:visible;mso-wrap-style:square;mso-width-percent:0;mso-height-percent:0;mso-wrap-distance-left:9pt;mso-wrap-distance-top:0;mso-wrap-distance-right:9pt;mso-wrap-distance-bottom:0;mso-position-horizontal:absolute;mso-position-horizontal-relative:margin;mso-position-vertical:absolute;mso-position-vertical-relative:page;mso-width-percent:0;mso-height-percent:0;mso-width-relative:margin;mso-height-relative:top-margin-area;v-text-anchor:middle" o:gfxdata="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" fillcolor="#2b2b2b" stroked="f" strokecolor="#1e00d0 [3209]" strokeweight="2pt">
+              <w10:wrap anchorx="margin" anchory="page"/>
+            </v:rect>
+          </w:pict>
+        </mc:Fallback>
+      </mc:AlternateContent>
     </w:r>
     <w:r>
       <w:rPr>
@@ -6003,7 +7110,7 @@
         <w:lang w:eastAsia="en-US"/>
       </w:rPr>
       <w:drawing>
-        <wp:anchor distT="0" distB="0" distL="114300" distR="114300" simplePos="0" relativeHeight="251671552" behindDoc="0" locked="0" layoutInCell="1" allowOverlap="1" wp14:anchorId="26247096" wp14:editId="5EFFE768">
+        <wp:anchor distT="0" distB="0" distL="114300" distR="114300" simplePos="0" relativeHeight="251653120" behindDoc="0" locked="0" layoutInCell="1" allowOverlap="1" wp14:anchorId="0712CEA9" wp14:editId="778EEAA7">
           <wp:simplePos x="0" y="0"/>
           <wp:positionH relativeFrom="column">
             <wp:posOffset>-115570</wp:posOffset>
@@ -6074,7 +7181,17 @@
 </w:hdr>
 </file>
 
-<file path=word/header2.xml><?xml version="1.0" encoding="utf-8"?>
+<file path=word/header3.xml><?xml version="1.0" encoding="utf-8"?>
+<w:hdr xmlns:wpc="http://schemas.microsoft.com/office/word/2010/wordprocessingCanvas" xmlns:mc="http://schemas.openxmlformats.org/markup-compatibility/2006" xmlns:o="urn:schemas-microsoft-com:office:office" xmlns:r="http://schemas.openxmlformats.org/officeDocument/2006/relationships" xmlns:m="http://schemas.openxmlformats.org/officeDocument/2006/math" xmlns:v="urn:schemas-microsoft-com:vml" xmlns:wp14="http://schemas.microsoft.com/office/word/2010/wordprocessingDrawing" xmlns:wp="http://schemas.openxmlformats.org/drawingml/2006/wordprocessingDrawing" xmlns:w10="urn:schemas-microsoft-com:office:word" xmlns:w="http://schemas.openxmlformats.org/wordprocessingml/2006/main" xmlns:w14="http://schemas.microsoft.com/office/word/2010/wordml" xmlns:wpg="http://schemas.microsoft.com/office/word/2010/wordprocessingGroup" xmlns:wpi="http://schemas.microsoft.com/office/word/2010/wordprocessingInk" xmlns:wne="http://schemas.microsoft.com/office/word/2006/wordml" xmlns:wps="http://schemas.microsoft.com/office/word/2010/wordprocessingShape" mc:Ignorable="w14 wp14">
+  <w:p>
+    <w:pPr>
+      <w:pStyle w:val="Header"/>
+    </w:pPr>
+  </w:p>
+</w:hdr>
+</file>
+
+<file path=word/header4.xml><?xml version="1.0" encoding="utf-8"?>
 <w:hdr xmlns:wpc="http://schemas.microsoft.com/office/word/2010/wordprocessingCanvas" xmlns:mc="http://schemas.openxmlformats.org/markup-compatibility/2006" xmlns:o="urn:schemas-microsoft-com:office:office" xmlns:r="http://schemas.openxmlformats.org/officeDocument/2006/relationships" xmlns:m="http://schemas.openxmlformats.org/officeDocument/2006/math" xmlns:v="urn:schemas-microsoft-com:vml" xmlns:wp14="http://schemas.microsoft.com/office/word/2010/wordprocessingDrawing" xmlns:wp="http://schemas.openxmlformats.org/drawingml/2006/wordprocessingDrawing" xmlns:w10="urn:schemas-microsoft-com:office:word" xmlns:w="http://schemas.openxmlformats.org/wordprocessingml/2006/main" xmlns:w14="http://schemas.microsoft.com/office/word/2010/wordml" xmlns:wpg="http://schemas.microsoft.com/office/word/2010/wordprocessingGroup" xmlns:wpi="http://schemas.microsoft.com/office/word/2010/wordprocessingInk" xmlns:wne="http://schemas.microsoft.com/office/word/2006/wordml" xmlns:wps="http://schemas.microsoft.com/office/word/2010/wordprocessingShape" mc:Ignorable="w14 wp14">
   <w:p>
     <w:pPr>
@@ -6089,7 +7206,7 @@
         <w:lang w:eastAsia="en-US"/>
       </w:rPr>
       <w:drawing>
-        <wp:anchor distT="0" distB="0" distL="114300" distR="114300" simplePos="0" relativeHeight="251679744" behindDoc="0" locked="0" layoutInCell="1" allowOverlap="1" wp14:anchorId="04428CAD" wp14:editId="081B700A">
+        <wp:anchor distT="0" distB="0" distL="114300" distR="114300" simplePos="0" relativeHeight="251657216" behindDoc="0" locked="0" layoutInCell="1" allowOverlap="1" wp14:anchorId="12B47671" wp14:editId="30307BBB">
           <wp:simplePos x="0" y="0"/>
           <wp:positionH relativeFrom="column">
             <wp:posOffset>2987411</wp:posOffset>
@@ -6154,12 +7271,85 @@
     <w:r>
       <w:rPr>
         <w:noProof/>
+        <w:lang w:eastAsia="en-US"/>
       </w:rPr>
-      <w:pict>
-        <v:rect id="_x0000_s2066" style="position:absolute;margin-left:-7.5pt;margin-top:8.5pt;width:484.4pt;height:51.8pt;z-index:251678720;visibility:visible;mso-wrap-style:square;mso-width-percent:0;mso-height-percent:0;mso-wrap-distance-left:9pt;mso-wrap-distance-top:0;mso-wrap-distance-right:9pt;mso-wrap-distance-bottom:0;mso-position-horizontal:absolute;mso-position-horizontal-relative:margin;mso-position-vertical:absolute;mso-position-vertical-relative:page;mso-width-percent:0;mso-height-percent:0;mso-width-relative:margin;mso-height-relative:top-margin-area;v-text-anchor:middle" o:gfxdata="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" fillcolor="#2b2b2b" stroked="f" strokecolor="#1e00d0 [3209]" strokeweight="2pt">
-          <w10:wrap anchorx="margin" anchory="page"/>
-        </v:rect>
-      </w:pict>
+      <mc:AlternateContent>
+        <mc:Choice Requires="wps">
+          <w:drawing>
+            <wp:anchor distT="0" distB="0" distL="114300" distR="114300" simplePos="0" relativeHeight="251678720" behindDoc="0" locked="0" layoutInCell="1" allowOverlap="1">
+              <wp:simplePos x="0" y="0"/>
+              <wp:positionH relativeFrom="margin">
+                <wp:posOffset>-95250</wp:posOffset>
+              </wp:positionH>
+              <wp:positionV relativeFrom="page">
+                <wp:posOffset>107950</wp:posOffset>
+              </wp:positionV>
+              <wp:extent cx="6151880" cy="657860"/>
+              <wp:effectExtent l="0" t="0" r="1270" b="8890"/>
+              <wp:wrapNone/>
+              <wp:docPr id="41" name="Rectangle 4"/>
+              <wp:cNvGraphicFramePr>
+                <a:graphicFrameLocks xmlns:a="http://schemas.openxmlformats.org/drawingml/2006/main"/>
+              </wp:cNvGraphicFramePr>
+              <a:graphic xmlns:a="http://schemas.openxmlformats.org/drawingml/2006/main">
+                <a:graphicData uri="http://schemas.microsoft.com/office/word/2010/wordprocessingShape">
+                  <wps:wsp>
+                    <wps:cNvSpPr>
+                      <a:spLocks noChangeArrowheads="1"/>
+                    </wps:cNvSpPr>
+                    <wps:spPr bwMode="auto">
+                      <a:xfrm>
+                        <a:off x="0" y="0"/>
+                        <a:ext cx="6151880" cy="657860"/>
+                      </a:xfrm>
+                      <a:prstGeom prst="rect">
+                        <a:avLst/>
+                      </a:prstGeom>
+                      <a:solidFill>
+                        <a:srgbClr val="2B2B2B"/>
+                      </a:solidFill>
+                      <a:ln>
+                        <a:noFill/>
+                      </a:ln>
+                      <a:extLst>
+                        <a:ext uri="{91240B29-F687-4F45-9708-019B960494DF}">
+                          <a14:hiddenLine xmlns:a14="http://schemas.microsoft.com/office/drawing/2010/main" w="25400">
+                            <a:solidFill>
+                              <a:schemeClr val="accent6">
+                                <a:lumMod val="100000"/>
+                                <a:lumOff val="0"/>
+                              </a:schemeClr>
+                            </a:solidFill>
+                            <a:miter lim="800000"/>
+                            <a:headEnd/>
+                            <a:tailEnd/>
+                          </a14:hiddenLine>
+                        </a:ext>
+                      </a:extLst>
+                    </wps:spPr>
+                    <wps:bodyPr rot="0" vert="horz" wrap="square" lIns="91440" tIns="45720" rIns="91440" bIns="45720" anchor="ctr" anchorCtr="0" upright="1">
+                      <a:noAutofit/>
+                    </wps:bodyPr>
+                  </wps:wsp>
+                </a:graphicData>
+              </a:graphic>
+              <wp14:sizeRelH relativeFrom="margin">
+                <wp14:pctWidth>0</wp14:pctWidth>
+              </wp14:sizeRelH>
+              <wp14:sizeRelV relativeFrom="topMargin">
+                <wp14:pctHeight>0</wp14:pctHeight>
+              </wp14:sizeRelV>
+            </wp:anchor>
+          </w:drawing>
+        </mc:Choice>
+        <mc:Fallback>
+          <w:pict>
+            <v:rect id="Rectangle 4" o:spid="_x0000_s1026" style="position:absolute;margin-left:-7.5pt;margin-top:8.5pt;width:484.4pt;height:51.8pt;z-index:251678720;visibility:visible;mso-wrap-style:square;mso-width-percent:0;mso-height-percent:0;mso-wrap-distance-left:9pt;mso-wrap-distance-top:0;mso-wrap-distance-right:9pt;mso-wrap-distance-bottom:0;mso-position-horizontal:absolute;mso-position-horizontal-relative:margin;mso-position-vertical:absolute;mso-position-vertical-relative:page;mso-width-percent:0;mso-height-percent:0;mso-width-relative:margin;mso-height-relative:top-margin-area;v-text-anchor:middle" o:gfxdata="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" fillcolor="#2b2b2b" stroked="f" strokecolor="#1e00d0 [3209]" strokeweight="2pt">
+              <w10:wrap anchorx="margin" anchory="page"/>
+            </v:rect>
+          </w:pict>
+        </mc:Fallback>
+      </mc:AlternateContent>
     </w:r>
     <w:r>
       <w:rPr>
@@ -6167,7 +7357,7 @@
         <w:lang w:eastAsia="en-US"/>
       </w:rPr>
       <w:drawing>
-        <wp:anchor distT="0" distB="0" distL="114300" distR="114300" simplePos="0" relativeHeight="251680768" behindDoc="0" locked="0" layoutInCell="1" allowOverlap="1" wp14:anchorId="1FA5E309" wp14:editId="3A039AF9">
+        <wp:anchor distT="0" distB="0" distL="114300" distR="114300" simplePos="0" relativeHeight="251659264" behindDoc="0" locked="0" layoutInCell="1" allowOverlap="1" wp14:anchorId="4F0794FE" wp14:editId="70EBA8DD">
           <wp:simplePos x="0" y="0"/>
           <wp:positionH relativeFrom="column">
             <wp:posOffset>-115570</wp:posOffset>
@@ -8928,7 +10118,7 @@
     </w:rPrDefault>
     <w:pPrDefault>
       <w:pPr>
-        <w:spacing w:after="200" w:line="276" w:lineRule="auto"/>
+        <w:spacing w:before="200" w:after="200" w:line="276" w:lineRule="auto"/>
       </w:pPr>
     </w:pPrDefault>
   </w:docDefaults>
@@ -8958,9 +10148,9 @@
     <w:lsdException w:name="Subtitle" w:semiHidden="0" w:uiPriority="11" w:unhideWhenUsed="0" w:qFormat="1"/>
     <w:lsdException w:name="Strong" w:semiHidden="0" w:uiPriority="22" w:unhideWhenUsed="0" w:qFormat="1"/>
     <w:lsdException w:name="Emphasis" w:semiHidden="0" w:uiPriority="20" w:unhideWhenUsed="0" w:qFormat="1"/>
-    <w:lsdException w:name="Table Grid" w:semiHidden="0" w:uiPriority="59" w:unhideWhenUsed="0"/>
+    <w:lsdException w:name="Table Grid" w:semiHidden="0" w:uiPriority="0" w:unhideWhenUsed="0"/>
     <w:lsdException w:name="Placeholder Text" w:unhideWhenUsed="0"/>
-    <w:lsdException w:name="No Spacing" w:semiHidden="0" w:uiPriority="1" w:unhideWhenUsed="0" w:qFormat="1"/>
+    <w:lsdException w:name="No Spacing" w:semiHidden="0" w:uiPriority="0" w:unhideWhenUsed="0" w:qFormat="1"/>
     <w:lsdException w:name="Light Shading" w:semiHidden="0" w:uiPriority="60" w:unhideWhenUsed="0"/>
     <w:lsdException w:name="Light List" w:semiHidden="0" w:uiPriority="61" w:unhideWhenUsed="0"/>
     <w:lsdException w:name="Light Grid" w:semiHidden="0" w:uiPriority="62" w:unhideWhenUsed="0"/>
@@ -9074,6 +10264,229 @@
   <w:style w:type="paragraph" w:default="1" w:styleId="Normal">
     <w:name w:val="Normal"/>
     <w:qFormat/>
+    <w:rsid w:val="00E63B59"/>
+    <w:pPr>
+      <w:spacing w:line="360" w:lineRule="auto"/>
+    </w:pPr>
+    <w:rPr>
+      <w:rFonts w:eastAsiaTheme="minorHAnsi"/>
+      <w:bCs/>
+      <w:color w:val="000000"/>
+      <w:lang w:eastAsia="ja-JP"/>
+    </w:rPr>
+  </w:style>
+  <w:style w:type="paragraph" w:styleId="Heading1">
+    <w:name w:val="heading 1"/>
+    <w:basedOn w:val="Normal"/>
+    <w:next w:val="Normal"/>
+    <w:link w:val="Heading1Char"/>
+    <w:uiPriority w:val="9"/>
+    <w:qFormat/>
+    <w:rsid w:val="00E63B59"/>
+    <w:pPr>
+      <w:pBdr>
+        <w:top w:val="single" w:sz="24" w:space="1" w:color="2B2B2B"/>
+        <w:left w:val="single" w:sz="24" w:space="4" w:color="2B2B2B"/>
+        <w:bottom w:val="single" w:sz="24" w:space="1" w:color="2B2B2B"/>
+        <w:right w:val="single" w:sz="24" w:space="4" w:color="2B2B2B"/>
+      </w:pBdr>
+      <w:shd w:val="clear" w:color="auto" w:fill="2B2B2B"/>
+      <w:tabs>
+        <w:tab w:val="left" w:pos="1830"/>
+      </w:tabs>
+      <w:spacing w:before="0" w:after="240"/>
+      <w:outlineLvl w:val="0"/>
+    </w:pPr>
+    <w:rPr>
+      <w:rFonts w:ascii="Lucida Sans" w:eastAsiaTheme="majorEastAsia" w:hAnsi="Lucida Sans" w:cstheme="majorBidi"/>
+      <w:b/>
+      <w:color w:val="FFFFFF" w:themeColor="background1"/>
+      <w:sz w:val="28"/>
+      <w:szCs w:val="28"/>
+    </w:rPr>
+  </w:style>
+  <w:style w:type="paragraph" w:styleId="Heading2">
+    <w:name w:val="heading 2"/>
+    <w:basedOn w:val="Normal"/>
+    <w:next w:val="Normal"/>
+    <w:link w:val="Heading2Char"/>
+    <w:uiPriority w:val="9"/>
+    <w:unhideWhenUsed/>
+    <w:qFormat/>
+    <w:rsid w:val="00E63B59"/>
+    <w:pPr>
+      <w:keepNext/>
+      <w:keepLines/>
+      <w:pBdr>
+        <w:bottom w:val="single" w:sz="24" w:space="0" w:color="163300" w:themeColor="accent1"/>
+      </w:pBdr>
+      <w:spacing w:after="240"/>
+      <w:outlineLvl w:val="1"/>
+    </w:pPr>
+    <w:rPr>
+      <w:rFonts w:asciiTheme="majorHAnsi" w:eastAsiaTheme="majorEastAsia" w:hAnsiTheme="majorHAnsi" w:cstheme="majorBidi"/>
+      <w:b/>
+      <w:color w:val="163300" w:themeColor="accent1"/>
+      <w:sz w:val="26"/>
+      <w:szCs w:val="26"/>
+    </w:rPr>
+  </w:style>
+  <w:style w:type="paragraph" w:styleId="Heading3">
+    <w:name w:val="heading 3"/>
+    <w:basedOn w:val="Heading2"/>
+    <w:next w:val="Normal"/>
+    <w:link w:val="Heading3Char"/>
+    <w:autoRedefine/>
+    <w:uiPriority w:val="9"/>
+    <w:unhideWhenUsed/>
+    <w:qFormat/>
+    <w:rsid w:val="0098137A"/>
+    <w:pPr>
+      <w:pBdr>
+        <w:bottom w:val="single" w:sz="18" w:space="1" w:color="2C6600" w:themeColor="accent2"/>
+      </w:pBdr>
+      <w:spacing w:line="276" w:lineRule="auto"/>
+      <w:outlineLvl w:val="2"/>
+    </w:pPr>
+    <w:rPr>
+      <w:bCs w:val="0"/>
+      <w:color w:val="2C6600" w:themeColor="accent2"/>
+      <w:sz w:val="22"/>
+      <w:szCs w:val="22"/>
+    </w:rPr>
+  </w:style>
+  <w:style w:type="paragraph" w:styleId="Heading4">
+    <w:name w:val="heading 4"/>
+    <w:basedOn w:val="Normal"/>
+    <w:next w:val="Normal"/>
+    <w:link w:val="Heading4Char"/>
+    <w:uiPriority w:val="9"/>
+    <w:unhideWhenUsed/>
+    <w:qFormat/>
+    <w:rsid w:val="009D7DED"/>
+    <w:pPr>
+      <w:keepNext/>
+      <w:keepLines/>
+      <w:pBdr>
+        <w:bottom w:val="single" w:sz="8" w:space="1" w:color="49A800" w:themeColor="accent3"/>
+      </w:pBdr>
+      <w:spacing w:after="240" w:line="240" w:lineRule="auto"/>
+      <w:outlineLvl w:val="3"/>
+    </w:pPr>
+    <w:rPr>
+      <w:rFonts w:asciiTheme="majorHAnsi" w:eastAsiaTheme="majorEastAsia" w:hAnsiTheme="majorHAnsi" w:cstheme="majorBidi"/>
+      <w:b/>
+      <w:bCs w:val="0"/>
+      <w:i/>
+      <w:iCs/>
+      <w:color w:val="49A800" w:themeColor="accent3"/>
+    </w:rPr>
+  </w:style>
+  <w:style w:type="paragraph" w:styleId="Heading5">
+    <w:name w:val="heading 5"/>
+    <w:basedOn w:val="Normal"/>
+    <w:next w:val="Normal"/>
+    <w:link w:val="Heading5Char"/>
+    <w:uiPriority w:val="9"/>
+    <w:unhideWhenUsed/>
+    <w:qFormat/>
+    <w:rsid w:val="002C529B"/>
+    <w:pPr>
+      <w:pBdr>
+        <w:bottom w:val="single" w:sz="6" w:space="1" w:color="163300" w:themeColor="accent1"/>
+      </w:pBdr>
+      <w:spacing w:before="300" w:after="0"/>
+      <w:outlineLvl w:val="4"/>
+    </w:pPr>
+    <w:rPr>
+      <w:caps/>
+      <w:color w:val="102600" w:themeColor="accent1" w:themeShade="BF"/>
+      <w:spacing w:val="10"/>
+    </w:rPr>
+  </w:style>
+  <w:style w:type="paragraph" w:styleId="Heading6">
+    <w:name w:val="heading 6"/>
+    <w:basedOn w:val="Normal"/>
+    <w:next w:val="Normal"/>
+    <w:link w:val="Heading6Char"/>
+    <w:uiPriority w:val="9"/>
+    <w:unhideWhenUsed/>
+    <w:qFormat/>
+    <w:rsid w:val="002C529B"/>
+    <w:pPr>
+      <w:pBdr>
+        <w:bottom w:val="dotted" w:sz="6" w:space="1" w:color="163300" w:themeColor="accent1"/>
+      </w:pBdr>
+      <w:spacing w:before="300" w:after="0"/>
+      <w:outlineLvl w:val="5"/>
+    </w:pPr>
+    <w:rPr>
+      <w:caps/>
+      <w:color w:val="102600" w:themeColor="accent1" w:themeShade="BF"/>
+      <w:spacing w:val="10"/>
+    </w:rPr>
+  </w:style>
+  <w:style w:type="paragraph" w:styleId="Heading7">
+    <w:name w:val="heading 7"/>
+    <w:basedOn w:val="Normal"/>
+    <w:next w:val="Normal"/>
+    <w:link w:val="Heading7Char"/>
+    <w:uiPriority w:val="9"/>
+    <w:unhideWhenUsed/>
+    <w:qFormat/>
+    <w:rsid w:val="002C529B"/>
+    <w:pPr>
+      <w:spacing w:before="300" w:after="0"/>
+      <w:outlineLvl w:val="6"/>
+    </w:pPr>
+    <w:rPr>
+      <w:caps/>
+      <w:color w:val="102600" w:themeColor="accent1" w:themeShade="BF"/>
+      <w:spacing w:val="10"/>
+    </w:rPr>
+  </w:style>
+  <w:style w:type="paragraph" w:styleId="Heading8">
+    <w:name w:val="heading 8"/>
+    <w:basedOn w:val="Normal"/>
+    <w:next w:val="Normal"/>
+    <w:link w:val="Heading8Char"/>
+    <w:uiPriority w:val="9"/>
+    <w:semiHidden/>
+    <w:unhideWhenUsed/>
+    <w:qFormat/>
+    <w:rsid w:val="002C529B"/>
+    <w:pPr>
+      <w:spacing w:before="300" w:after="0"/>
+      <w:outlineLvl w:val="7"/>
+    </w:pPr>
+    <w:rPr>
+      <w:caps/>
+      <w:spacing w:val="10"/>
+      <w:sz w:val="18"/>
+      <w:szCs w:val="18"/>
+    </w:rPr>
+  </w:style>
+  <w:style w:type="paragraph" w:styleId="Heading9">
+    <w:name w:val="heading 9"/>
+    <w:basedOn w:val="Normal"/>
+    <w:next w:val="Normal"/>
+    <w:link w:val="Heading9Char"/>
+    <w:uiPriority w:val="9"/>
+    <w:semiHidden/>
+    <w:unhideWhenUsed/>
+    <w:qFormat/>
+    <w:rsid w:val="002C529B"/>
+    <w:pPr>
+      <w:spacing w:before="300" w:after="0"/>
+      <w:outlineLvl w:val="8"/>
+    </w:pPr>
+    <w:rPr>
+      <w:i/>
+      <w:caps/>
+      <w:spacing w:val="10"/>
+      <w:sz w:val="18"/>
+      <w:szCs w:val="18"/>
+    </w:rPr>
   </w:style>
   <w:style w:type="character" w:default="1" w:styleId="DefaultParagraphFont">
     <w:name w:val="Default Paragraph Font"/>
@@ -9101,6 +10514,783 @@
     <w:uiPriority w:val="99"/>
     <w:semiHidden/>
     <w:unhideWhenUsed/>
+  </w:style>
+  <w:style w:type="character" w:customStyle="1" w:styleId="Heading1Char">
+    <w:name w:val="Heading 1 Char"/>
+    <w:basedOn w:val="DefaultParagraphFont"/>
+    <w:link w:val="Heading1"/>
+    <w:uiPriority w:val="9"/>
+    <w:rsid w:val="00E63B59"/>
+    <w:rPr>
+      <w:rFonts w:ascii="Lucida Sans" w:eastAsiaTheme="majorEastAsia" w:hAnsi="Lucida Sans" w:cstheme="majorBidi"/>
+      <w:b/>
+      <w:color w:val="FFFFFF" w:themeColor="background1"/>
+      <w:sz w:val="28"/>
+      <w:szCs w:val="28"/>
+      <w:shd w:val="clear" w:color="auto" w:fill="2B2B2B"/>
+      <w:lang w:eastAsia="ja-JP"/>
+    </w:rPr>
+  </w:style>
+  <w:style w:type="character" w:customStyle="1" w:styleId="Heading2Char">
+    <w:name w:val="Heading 2 Char"/>
+    <w:basedOn w:val="DefaultParagraphFont"/>
+    <w:link w:val="Heading2"/>
+    <w:uiPriority w:val="9"/>
+    <w:rsid w:val="00E63B59"/>
+    <w:rPr>
+      <w:rFonts w:asciiTheme="majorHAnsi" w:eastAsiaTheme="majorEastAsia" w:hAnsiTheme="majorHAnsi" w:cstheme="majorBidi"/>
+      <w:b/>
+      <w:color w:val="163300" w:themeColor="accent1"/>
+      <w:sz w:val="26"/>
+      <w:szCs w:val="26"/>
+      <w:lang w:eastAsia="ja-JP"/>
+    </w:rPr>
+  </w:style>
+  <w:style w:type="character" w:customStyle="1" w:styleId="Heading3Char">
+    <w:name w:val="Heading 3 Char"/>
+    <w:basedOn w:val="DefaultParagraphFont"/>
+    <w:link w:val="Heading3"/>
+    <w:uiPriority w:val="9"/>
+    <w:rsid w:val="0098137A"/>
+    <w:rPr>
+      <w:rFonts w:asciiTheme="majorHAnsi" w:eastAsiaTheme="majorEastAsia" w:hAnsiTheme="majorHAnsi" w:cstheme="majorBidi"/>
+      <w:b/>
+      <w:color w:val="2C6600" w:themeColor="accent2"/>
+      <w:lang w:eastAsia="ja-JP"/>
+    </w:rPr>
+  </w:style>
+  <w:style w:type="paragraph" w:styleId="BalloonText">
+    <w:name w:val="Balloon Text"/>
+    <w:basedOn w:val="Normal"/>
+    <w:link w:val="BalloonTextChar"/>
+    <w:uiPriority w:val="99"/>
+    <w:semiHidden/>
+    <w:unhideWhenUsed/>
+    <w:rsid w:val="00335E10"/>
+    <w:pPr>
+      <w:spacing w:after="0" w:line="240" w:lineRule="auto"/>
+    </w:pPr>
+    <w:rPr>
+      <w:rFonts w:ascii="Tahoma" w:hAnsi="Tahoma" w:cs="Tahoma"/>
+      <w:sz w:val="16"/>
+      <w:szCs w:val="16"/>
+    </w:rPr>
+  </w:style>
+  <w:style w:type="character" w:customStyle="1" w:styleId="BalloonTextChar">
+    <w:name w:val="Balloon Text Char"/>
+    <w:basedOn w:val="DefaultParagraphFont"/>
+    <w:link w:val="BalloonText"/>
+    <w:uiPriority w:val="99"/>
+    <w:semiHidden/>
+    <w:rsid w:val="00335E10"/>
+    <w:rPr>
+      <w:rFonts w:ascii="Tahoma" w:hAnsi="Tahoma" w:cs="Tahoma"/>
+      <w:sz w:val="16"/>
+      <w:szCs w:val="16"/>
+    </w:rPr>
+  </w:style>
+  <w:style w:type="paragraph" w:styleId="Header">
+    <w:name w:val="header"/>
+    <w:basedOn w:val="Normal"/>
+    <w:link w:val="HeaderChar"/>
+    <w:uiPriority w:val="99"/>
+    <w:unhideWhenUsed/>
+    <w:rsid w:val="00335E10"/>
+    <w:pPr>
+      <w:tabs>
+        <w:tab w:val="center" w:pos="4680"/>
+        <w:tab w:val="right" w:pos="9360"/>
+      </w:tabs>
+      <w:spacing w:after="0" w:line="240" w:lineRule="auto"/>
+    </w:pPr>
+  </w:style>
+  <w:style w:type="character" w:customStyle="1" w:styleId="HeaderChar">
+    <w:name w:val="Header Char"/>
+    <w:basedOn w:val="DefaultParagraphFont"/>
+    <w:link w:val="Header"/>
+    <w:uiPriority w:val="99"/>
+    <w:rsid w:val="00335E10"/>
+  </w:style>
+  <w:style w:type="paragraph" w:styleId="Footer">
+    <w:name w:val="footer"/>
+    <w:basedOn w:val="Normal"/>
+    <w:link w:val="FooterChar"/>
+    <w:uiPriority w:val="99"/>
+    <w:unhideWhenUsed/>
+    <w:rsid w:val="00335E10"/>
+    <w:pPr>
+      <w:tabs>
+        <w:tab w:val="center" w:pos="4680"/>
+        <w:tab w:val="right" w:pos="9360"/>
+      </w:tabs>
+      <w:spacing w:after="0" w:line="240" w:lineRule="auto"/>
+    </w:pPr>
+  </w:style>
+  <w:style w:type="character" w:customStyle="1" w:styleId="FooterChar">
+    <w:name w:val="Footer Char"/>
+    <w:basedOn w:val="DefaultParagraphFont"/>
+    <w:link w:val="Footer"/>
+    <w:uiPriority w:val="99"/>
+    <w:rsid w:val="00335E10"/>
+  </w:style>
+  <w:style w:type="paragraph" w:styleId="NoSpacing">
+    <w:name w:val="No Spacing"/>
+    <w:basedOn w:val="Normal"/>
+    <w:link w:val="NoSpacingChar"/>
+    <w:qFormat/>
+    <w:rsid w:val="002C529B"/>
+    <w:pPr>
+      <w:spacing w:before="0" w:after="0" w:line="240" w:lineRule="auto"/>
+    </w:pPr>
+  </w:style>
+  <w:style w:type="character" w:customStyle="1" w:styleId="NoSpacingChar">
+    <w:name w:val="No Spacing Char"/>
+    <w:basedOn w:val="DefaultParagraphFont"/>
+    <w:link w:val="NoSpacing"/>
+    <w:uiPriority w:val="1"/>
+    <w:rsid w:val="002C529B"/>
+    <w:rPr>
+      <w:sz w:val="20"/>
+      <w:szCs w:val="20"/>
+    </w:rPr>
+  </w:style>
+  <w:style w:type="paragraph" w:styleId="TOCHeading">
+    <w:name w:val="TOC Heading"/>
+    <w:basedOn w:val="Heading1"/>
+    <w:next w:val="Normal"/>
+    <w:uiPriority w:val="39"/>
+    <w:unhideWhenUsed/>
+    <w:qFormat/>
+    <w:rsid w:val="002C529B"/>
+    <w:pPr>
+      <w:outlineLvl w:val="9"/>
+    </w:pPr>
+    <w:rPr>
+      <w:lang w:bidi="en-US"/>
+    </w:rPr>
+  </w:style>
+  <w:style w:type="paragraph" w:styleId="TOC1">
+    <w:name w:val="toc 1"/>
+    <w:basedOn w:val="Normal"/>
+    <w:next w:val="Normal"/>
+    <w:autoRedefine/>
+    <w:uiPriority w:val="39"/>
+    <w:unhideWhenUsed/>
+    <w:rsid w:val="00667525"/>
+    <w:pPr>
+      <w:tabs>
+        <w:tab w:val="right" w:leader="dot" w:pos="9350"/>
+      </w:tabs>
+      <w:spacing w:after="100" w:line="720" w:lineRule="auto"/>
+    </w:pPr>
+  </w:style>
+  <w:style w:type="paragraph" w:styleId="TOC2">
+    <w:name w:val="toc 2"/>
+    <w:basedOn w:val="Normal"/>
+    <w:next w:val="Normal"/>
+    <w:autoRedefine/>
+    <w:uiPriority w:val="39"/>
+    <w:unhideWhenUsed/>
+    <w:rsid w:val="00667525"/>
+    <w:pPr>
+      <w:tabs>
+        <w:tab w:val="right" w:leader="dot" w:pos="9350"/>
+      </w:tabs>
+      <w:spacing w:after="0" w:line="240" w:lineRule="auto"/>
+      <w:ind w:left="220"/>
+    </w:pPr>
+  </w:style>
+  <w:style w:type="paragraph" w:styleId="TOC3">
+    <w:name w:val="toc 3"/>
+    <w:basedOn w:val="Normal"/>
+    <w:next w:val="Normal"/>
+    <w:autoRedefine/>
+    <w:uiPriority w:val="39"/>
+    <w:unhideWhenUsed/>
+    <w:rsid w:val="00667525"/>
+    <w:pPr>
+      <w:tabs>
+        <w:tab w:val="right" w:leader="dot" w:pos="9350"/>
+      </w:tabs>
+      <w:spacing w:after="100" w:line="240" w:lineRule="auto"/>
+      <w:ind w:left="440"/>
+    </w:pPr>
+  </w:style>
+  <w:style w:type="character" w:styleId="Hyperlink">
+    <w:name w:val="Hyperlink"/>
+    <w:basedOn w:val="DefaultParagraphFont"/>
+    <w:uiPriority w:val="99"/>
+    <w:unhideWhenUsed/>
+    <w:rsid w:val="00F05C15"/>
+    <w:rPr>
+      <w:color w:val="551188" w:themeColor="hyperlink"/>
+      <w:u w:val="single"/>
+    </w:rPr>
+  </w:style>
+  <w:style w:type="paragraph" w:styleId="ListParagraph">
+    <w:name w:val="List Paragraph"/>
+    <w:basedOn w:val="Normal"/>
+    <w:uiPriority w:val="34"/>
+    <w:qFormat/>
+    <w:rsid w:val="002C529B"/>
+    <w:pPr>
+      <w:ind w:left="720"/>
+      <w:contextualSpacing/>
+    </w:pPr>
+  </w:style>
+  <w:style w:type="paragraph" w:customStyle="1" w:styleId="HeaderOdd">
+    <w:name w:val="Header Odd"/>
+    <w:basedOn w:val="NoSpacing"/>
+    <w:rsid w:val="004D39AC"/>
+    <w:pPr>
+      <w:pBdr>
+        <w:bottom w:val="single" w:sz="4" w:space="1" w:color="163300" w:themeColor="accent1"/>
+      </w:pBdr>
+      <w:jc w:val="right"/>
+    </w:pPr>
+    <w:rPr>
+      <w:rFonts w:cs="Times New Roman"/>
+      <w:b/>
+      <w:color w:val="551188" w:themeColor="text2"/>
+    </w:rPr>
+  </w:style>
+  <w:style w:type="paragraph" w:customStyle="1" w:styleId="HeaderLeft">
+    <w:name w:val="Header Left"/>
+    <w:basedOn w:val="Header"/>
+    <w:uiPriority w:val="35"/>
+    <w:rsid w:val="004D39AC"/>
+    <w:pPr>
+      <w:pBdr>
+        <w:bottom w:val="dashed" w:sz="4" w:space="18" w:color="7F7F7F" w:themeColor="text1" w:themeTint="80"/>
+      </w:pBdr>
+      <w:tabs>
+        <w:tab w:val="clear" w:pos="4680"/>
+        <w:tab w:val="clear" w:pos="9360"/>
+        <w:tab w:val="center" w:pos="4320"/>
+        <w:tab w:val="right" w:pos="8640"/>
+      </w:tabs>
+      <w:spacing w:after="200" w:line="396" w:lineRule="auto"/>
+    </w:pPr>
+    <w:rPr>
+      <w:rFonts w:cs="Times New Roman"/>
+      <w:color w:val="7F7F7F" w:themeColor="text1" w:themeTint="80"/>
+    </w:rPr>
+  </w:style>
+  <w:style w:type="table" w:styleId="TableGrid">
+    <w:name w:val="Table Grid"/>
+    <w:basedOn w:val="TableNormal"/>
+    <w:rsid w:val="004D39AC"/>
+    <w:pPr>
+      <w:spacing w:after="0" w:line="240" w:lineRule="auto"/>
+    </w:pPr>
+    <w:rPr>
+      <w:rFonts w:cstheme="minorHAnsi"/>
+      <w:sz w:val="24"/>
+      <w:szCs w:val="24"/>
+    </w:rPr>
+    <w:tblPr>
+      <w:tblInd w:w="0" w:type="dxa"/>
+      <w:tblBorders>
+        <w:top w:val="single" w:sz="4" w:space="0" w:color="auto"/>
+        <w:left w:val="single" w:sz="4" w:space="0" w:color="auto"/>
+        <w:bottom w:val="single" w:sz="4" w:space="0" w:color="auto"/>
+        <w:right w:val="single" w:sz="4" w:space="0" w:color="auto"/>
+        <w:insideH w:val="single" w:sz="4" w:space="0" w:color="auto"/>
+        <w:insideV w:val="single" w:sz="4" w:space="0" w:color="auto"/>
+      </w:tblBorders>
+      <w:tblCellMar>
+        <w:top w:w="0" w:type="dxa"/>
+        <w:left w:w="108" w:type="dxa"/>
+        <w:bottom w:w="0" w:type="dxa"/>
+        <w:right w:w="108" w:type="dxa"/>
+      </w:tblCellMar>
+    </w:tblPr>
+  </w:style>
+  <w:style w:type="paragraph" w:styleId="NormalWeb">
+    <w:name w:val="Normal (Web)"/>
+    <w:basedOn w:val="Normal"/>
+    <w:uiPriority w:val="99"/>
+    <w:semiHidden/>
+    <w:unhideWhenUsed/>
+    <w:rsid w:val="00BB5FA2"/>
+    <w:pPr>
+      <w:spacing w:before="100" w:beforeAutospacing="1" w:after="100" w:afterAutospacing="1" w:line="240" w:lineRule="auto"/>
+    </w:pPr>
+    <w:rPr>
+      <w:rFonts w:ascii="Times New Roman" w:eastAsia="Times New Roman" w:hAnsi="Times New Roman" w:cs="Times New Roman"/>
+      <w:sz w:val="24"/>
+      <w:szCs w:val="24"/>
+    </w:rPr>
+  </w:style>
+  <w:style w:type="table" w:customStyle="1" w:styleId="MediumShading2-Accent11">
+    <w:name w:val="Medium Shading 2 - Accent 11"/>
+    <w:basedOn w:val="TableNormal"/>
+    <w:uiPriority w:val="64"/>
+    <w:rsid w:val="00AC0DED"/>
+    <w:pPr>
+      <w:spacing w:after="0" w:line="240" w:lineRule="auto"/>
+    </w:pPr>
+    <w:tblPr>
+      <w:tblStyleRowBandSize w:val="1"/>
+      <w:tblStyleColBandSize w:val="1"/>
+      <w:tblInd w:w="0" w:type="dxa"/>
+      <w:tblBorders>
+        <w:top w:val="single" w:sz="18" w:space="0" w:color="auto"/>
+        <w:bottom w:val="single" w:sz="18" w:space="0" w:color="auto"/>
+      </w:tblBorders>
+      <w:tblCellMar>
+        <w:top w:w="0" w:type="dxa"/>
+        <w:left w:w="108" w:type="dxa"/>
+        <w:bottom w:w="0" w:type="dxa"/>
+        <w:right w:w="108" w:type="dxa"/>
+      </w:tblCellMar>
+    </w:tblPr>
+    <w:tblStylePr w:type="firstRow">
+      <w:pPr>
+        <w:spacing w:before="0" w:after="0" w:line="240" w:lineRule="auto"/>
+      </w:pPr>
+      <w:rPr>
+        <w:b/>
+        <w:bCs/>
+        <w:color w:val="FFFFFF" w:themeColor="background1"/>
+      </w:rPr>
+      <w:tblPr/>
+      <w:tcPr>
+        <w:tcBorders>
+          <w:top w:val="single" w:sz="18" w:space="0" w:color="auto"/>
+          <w:left w:val="nil"/>
+          <w:bottom w:val="single" w:sz="18" w:space="0" w:color="auto"/>
+          <w:right w:val="nil"/>
+          <w:insideH w:val="nil"/>
+          <w:insideV w:val="nil"/>
+        </w:tcBorders>
+        <w:shd w:val="clear" w:color="auto" w:fill="163300" w:themeFill="accent1"/>
+      </w:tcPr>
+    </w:tblStylePr>
+    <w:tblStylePr w:type="lastRow">
+      <w:pPr>
+        <w:spacing w:before="0" w:after="0" w:line="240" w:lineRule="auto"/>
+      </w:pPr>
+      <w:rPr>
+        <w:color w:val="auto"/>
+      </w:rPr>
+      <w:tblPr/>
+      <w:tcPr>
+        <w:tcBorders>
+          <w:top w:val="double" w:sz="6" w:space="0" w:color="auto"/>
+          <w:left w:val="nil"/>
+          <w:bottom w:val="single" w:sz="18" w:space="0" w:color="auto"/>
+          <w:right w:val="nil"/>
+          <w:insideH w:val="nil"/>
+          <w:insideV w:val="nil"/>
+        </w:tcBorders>
+        <w:shd w:val="clear" w:color="auto" w:fill="FFFFFF" w:themeFill="background1"/>
+      </w:tcPr>
+    </w:tblStylePr>
+    <w:tblStylePr w:type="firstCol">
+      <w:rPr>
+        <w:b/>
+        <w:bCs/>
+        <w:color w:val="FFFFFF" w:themeColor="background1"/>
+      </w:rPr>
+      <w:tblPr/>
+      <w:tcPr>
+        <w:tcBorders>
+          <w:top w:val="nil"/>
+          <w:left w:val="nil"/>
+          <w:bottom w:val="single" w:sz="18" w:space="0" w:color="auto"/>
+          <w:right w:val="nil"/>
+          <w:insideH w:val="nil"/>
+          <w:insideV w:val="nil"/>
+        </w:tcBorders>
+        <w:shd w:val="clear" w:color="auto" w:fill="163300" w:themeFill="accent1"/>
+      </w:tcPr>
+    </w:tblStylePr>
+    <w:tblStylePr w:type="lastCol">
+      <w:rPr>
+        <w:b/>
+        <w:bCs/>
+        <w:color w:val="FFFFFF" w:themeColor="background1"/>
+      </w:rPr>
+      <w:tblPr/>
+      <w:tcPr>
+        <w:tcBorders>
+          <w:left w:val="nil"/>
+          <w:right w:val="nil"/>
+          <w:insideH w:val="nil"/>
+          <w:insideV w:val="nil"/>
+        </w:tcBorders>
+        <w:shd w:val="clear" w:color="auto" w:fill="163300" w:themeFill="accent1"/>
+      </w:tcPr>
+    </w:tblStylePr>
+    <w:tblStylePr w:type="band1Vert">
+      <w:tblPr/>
+      <w:tcPr>
+        <w:tcBorders>
+          <w:left w:val="nil"/>
+          <w:right w:val="nil"/>
+          <w:insideH w:val="nil"/>
+          <w:insideV w:val="nil"/>
+        </w:tcBorders>
+        <w:shd w:val="clear" w:color="auto" w:fill="D8D8D8" w:themeFill="background1" w:themeFillShade="D8"/>
+      </w:tcPr>
+    </w:tblStylePr>
+    <w:tblStylePr w:type="band1Horz">
+      <w:tblPr/>
+      <w:tcPr>
+        <w:shd w:val="clear" w:color="auto" w:fill="DADDD7"/>
+      </w:tcPr>
+    </w:tblStylePr>
+    <w:tblStylePr w:type="neCell">
+      <w:tblPr/>
+      <w:tcPr>
+        <w:tcBorders>
+          <w:top w:val="single" w:sz="18" w:space="0" w:color="auto"/>
+          <w:left w:val="nil"/>
+          <w:bottom w:val="single" w:sz="18" w:space="0" w:color="auto"/>
+          <w:right w:val="nil"/>
+          <w:insideH w:val="nil"/>
+          <w:insideV w:val="nil"/>
+        </w:tcBorders>
+      </w:tcPr>
+    </w:tblStylePr>
+    <w:tblStylePr w:type="nwCell">
+      <w:rPr>
+        <w:color w:val="FFFFFF" w:themeColor="background1"/>
+      </w:rPr>
+      <w:tblPr/>
+      <w:tcPr>
+        <w:tcBorders>
+          <w:top w:val="single" w:sz="18" w:space="0" w:color="auto"/>
+          <w:left w:val="nil"/>
+          <w:bottom w:val="single" w:sz="18" w:space="0" w:color="auto"/>
+          <w:right w:val="nil"/>
+          <w:insideH w:val="nil"/>
+          <w:insideV w:val="nil"/>
+        </w:tcBorders>
+      </w:tcPr>
+    </w:tblStylePr>
+  </w:style>
+  <w:style w:type="character" w:customStyle="1" w:styleId="Heading4Char">
+    <w:name w:val="Heading 4 Char"/>
+    <w:basedOn w:val="DefaultParagraphFont"/>
+    <w:link w:val="Heading4"/>
+    <w:uiPriority w:val="9"/>
+    <w:rsid w:val="009D7DED"/>
+    <w:rPr>
+      <w:rFonts w:asciiTheme="majorHAnsi" w:eastAsiaTheme="majorEastAsia" w:hAnsiTheme="majorHAnsi" w:cstheme="majorBidi"/>
+      <w:b/>
+      <w:i/>
+      <w:iCs/>
+      <w:color w:val="49A800" w:themeColor="accent3"/>
+      <w:lang w:eastAsia="ja-JP"/>
+    </w:rPr>
+  </w:style>
+  <w:style w:type="character" w:customStyle="1" w:styleId="Heading5Char">
+    <w:name w:val="Heading 5 Char"/>
+    <w:basedOn w:val="DefaultParagraphFont"/>
+    <w:link w:val="Heading5"/>
+    <w:uiPriority w:val="9"/>
+    <w:rsid w:val="002C529B"/>
+    <w:rPr>
+      <w:caps/>
+      <w:color w:val="102600" w:themeColor="accent1" w:themeShade="BF"/>
+      <w:spacing w:val="10"/>
+    </w:rPr>
+  </w:style>
+  <w:style w:type="character" w:customStyle="1" w:styleId="Heading6Char">
+    <w:name w:val="Heading 6 Char"/>
+    <w:basedOn w:val="DefaultParagraphFont"/>
+    <w:link w:val="Heading6"/>
+    <w:uiPriority w:val="9"/>
+    <w:rsid w:val="002C529B"/>
+    <w:rPr>
+      <w:caps/>
+      <w:color w:val="102600" w:themeColor="accent1" w:themeShade="BF"/>
+      <w:spacing w:val="10"/>
+    </w:rPr>
+  </w:style>
+  <w:style w:type="character" w:customStyle="1" w:styleId="Heading7Char">
+    <w:name w:val="Heading 7 Char"/>
+    <w:basedOn w:val="DefaultParagraphFont"/>
+    <w:link w:val="Heading7"/>
+    <w:uiPriority w:val="9"/>
+    <w:rsid w:val="002C529B"/>
+    <w:rPr>
+      <w:caps/>
+      <w:color w:val="102600" w:themeColor="accent1" w:themeShade="BF"/>
+      <w:spacing w:val="10"/>
+    </w:rPr>
+  </w:style>
+  <w:style w:type="character" w:styleId="PlaceholderText">
+    <w:name w:val="Placeholder Text"/>
+    <w:basedOn w:val="DefaultParagraphFont"/>
+    <w:uiPriority w:val="99"/>
+    <w:semiHidden/>
+    <w:rsid w:val="00EB078B"/>
+    <w:rPr>
+      <w:color w:val="808080"/>
+    </w:rPr>
+  </w:style>
+  <w:style w:type="character" w:customStyle="1" w:styleId="Heading8Char">
+    <w:name w:val="Heading 8 Char"/>
+    <w:basedOn w:val="DefaultParagraphFont"/>
+    <w:link w:val="Heading8"/>
+    <w:uiPriority w:val="9"/>
+    <w:semiHidden/>
+    <w:rsid w:val="002C529B"/>
+    <w:rPr>
+      <w:caps/>
+      <w:spacing w:val="10"/>
+      <w:sz w:val="18"/>
+      <w:szCs w:val="18"/>
+    </w:rPr>
+  </w:style>
+  <w:style w:type="character" w:customStyle="1" w:styleId="Heading9Char">
+    <w:name w:val="Heading 9 Char"/>
+    <w:basedOn w:val="DefaultParagraphFont"/>
+    <w:link w:val="Heading9"/>
+    <w:uiPriority w:val="9"/>
+    <w:semiHidden/>
+    <w:rsid w:val="002C529B"/>
+    <w:rPr>
+      <w:i/>
+      <w:caps/>
+      <w:spacing w:val="10"/>
+      <w:sz w:val="18"/>
+      <w:szCs w:val="18"/>
+    </w:rPr>
+  </w:style>
+  <w:style w:type="paragraph" w:styleId="Caption">
+    <w:name w:val="caption"/>
+    <w:basedOn w:val="Normal"/>
+    <w:next w:val="Normal"/>
+    <w:uiPriority w:val="35"/>
+    <w:semiHidden/>
+    <w:unhideWhenUsed/>
+    <w:qFormat/>
+    <w:rsid w:val="002C529B"/>
+    <w:rPr>
+      <w:b/>
+      <w:bCs w:val="0"/>
+      <w:color w:val="102600" w:themeColor="accent1" w:themeShade="BF"/>
+      <w:sz w:val="16"/>
+      <w:szCs w:val="16"/>
+    </w:rPr>
+  </w:style>
+  <w:style w:type="paragraph" w:styleId="Title">
+    <w:name w:val="Title"/>
+    <w:basedOn w:val="Normal"/>
+    <w:next w:val="Normal"/>
+    <w:link w:val="TitleChar"/>
+    <w:uiPriority w:val="10"/>
+    <w:qFormat/>
+    <w:rsid w:val="002C529B"/>
+    <w:pPr>
+      <w:spacing w:before="720"/>
+    </w:pPr>
+    <w:rPr>
+      <w:caps/>
+      <w:color w:val="163300" w:themeColor="accent1"/>
+      <w:spacing w:val="10"/>
+      <w:kern w:val="28"/>
+      <w:sz w:val="52"/>
+      <w:szCs w:val="52"/>
+    </w:rPr>
+  </w:style>
+  <w:style w:type="character" w:customStyle="1" w:styleId="TitleChar">
+    <w:name w:val="Title Char"/>
+    <w:basedOn w:val="DefaultParagraphFont"/>
+    <w:link w:val="Title"/>
+    <w:uiPriority w:val="10"/>
+    <w:rsid w:val="002C529B"/>
+    <w:rPr>
+      <w:caps/>
+      <w:color w:val="163300" w:themeColor="accent1"/>
+      <w:spacing w:val="10"/>
+      <w:kern w:val="28"/>
+      <w:sz w:val="52"/>
+      <w:szCs w:val="52"/>
+    </w:rPr>
+  </w:style>
+  <w:style w:type="paragraph" w:styleId="Subtitle">
+    <w:name w:val="Subtitle"/>
+    <w:basedOn w:val="Normal"/>
+    <w:next w:val="Normal"/>
+    <w:link w:val="SubtitleChar"/>
+    <w:uiPriority w:val="11"/>
+    <w:qFormat/>
+    <w:rsid w:val="002C529B"/>
+    <w:pPr>
+      <w:spacing w:after="1000" w:line="240" w:lineRule="auto"/>
+    </w:pPr>
+    <w:rPr>
+      <w:caps/>
+      <w:color w:val="595959" w:themeColor="text1" w:themeTint="A6"/>
+      <w:spacing w:val="10"/>
+      <w:sz w:val="24"/>
+      <w:szCs w:val="24"/>
+    </w:rPr>
+  </w:style>
+  <w:style w:type="character" w:customStyle="1" w:styleId="SubtitleChar">
+    <w:name w:val="Subtitle Char"/>
+    <w:basedOn w:val="DefaultParagraphFont"/>
+    <w:link w:val="Subtitle"/>
+    <w:uiPriority w:val="11"/>
+    <w:rsid w:val="002C529B"/>
+    <w:rPr>
+      <w:caps/>
+      <w:color w:val="595959" w:themeColor="text1" w:themeTint="A6"/>
+      <w:spacing w:val="10"/>
+      <w:sz w:val="24"/>
+      <w:szCs w:val="24"/>
+    </w:rPr>
+  </w:style>
+  <w:style w:type="character" w:styleId="Strong">
+    <w:name w:val="Strong"/>
+    <w:uiPriority w:val="22"/>
+    <w:qFormat/>
+    <w:rsid w:val="002C529B"/>
+    <w:rPr>
+      <w:b/>
+      <w:bCs/>
+    </w:rPr>
+  </w:style>
+  <w:style w:type="character" w:styleId="Emphasis">
+    <w:name w:val="Emphasis"/>
+    <w:uiPriority w:val="20"/>
+    <w:qFormat/>
+    <w:rsid w:val="002C529B"/>
+    <w:rPr>
+      <w:caps/>
+      <w:color w:val="0A1900" w:themeColor="accent1" w:themeShade="7F"/>
+      <w:spacing w:val="5"/>
+    </w:rPr>
+  </w:style>
+  <w:style w:type="paragraph" w:styleId="Quote">
+    <w:name w:val="Quote"/>
+    <w:basedOn w:val="Normal"/>
+    <w:next w:val="Normal"/>
+    <w:link w:val="QuoteChar"/>
+    <w:uiPriority w:val="29"/>
+    <w:qFormat/>
+    <w:rsid w:val="002C529B"/>
+    <w:rPr>
+      <w:i/>
+      <w:iCs/>
+    </w:rPr>
+  </w:style>
+  <w:style w:type="character" w:customStyle="1" w:styleId="QuoteChar">
+    <w:name w:val="Quote Char"/>
+    <w:basedOn w:val="DefaultParagraphFont"/>
+    <w:link w:val="Quote"/>
+    <w:uiPriority w:val="29"/>
+    <w:rsid w:val="002C529B"/>
+    <w:rPr>
+      <w:i/>
+      <w:iCs/>
+      <w:sz w:val="20"/>
+      <w:szCs w:val="20"/>
+    </w:rPr>
+  </w:style>
+  <w:style w:type="paragraph" w:styleId="IntenseQuote">
+    <w:name w:val="Intense Quote"/>
+    <w:basedOn w:val="Normal"/>
+    <w:next w:val="Normal"/>
+    <w:link w:val="IntenseQuoteChar"/>
+    <w:uiPriority w:val="30"/>
+    <w:qFormat/>
+    <w:rsid w:val="002C529B"/>
+    <w:pPr>
+      <w:pBdr>
+        <w:top w:val="single" w:sz="4" w:space="10" w:color="163300" w:themeColor="accent1"/>
+        <w:left w:val="single" w:sz="4" w:space="10" w:color="163300" w:themeColor="accent1"/>
+      </w:pBdr>
+      <w:spacing w:after="0"/>
+      <w:ind w:left="1296" w:right="1152"/>
+      <w:jc w:val="both"/>
+    </w:pPr>
+    <w:rPr>
+      <w:i/>
+      <w:iCs/>
+      <w:color w:val="163300" w:themeColor="accent1"/>
+    </w:rPr>
+  </w:style>
+  <w:style w:type="character" w:customStyle="1" w:styleId="IntenseQuoteChar">
+    <w:name w:val="Intense Quote Char"/>
+    <w:basedOn w:val="DefaultParagraphFont"/>
+    <w:link w:val="IntenseQuote"/>
+    <w:uiPriority w:val="30"/>
+    <w:rsid w:val="002C529B"/>
+    <w:rPr>
+      <w:i/>
+      <w:iCs/>
+      <w:color w:val="163300" w:themeColor="accent1"/>
+      <w:sz w:val="20"/>
+      <w:szCs w:val="20"/>
+    </w:rPr>
+  </w:style>
+  <w:style w:type="character" w:styleId="SubtleEmphasis">
+    <w:name w:val="Subtle Emphasis"/>
+    <w:uiPriority w:val="19"/>
+    <w:qFormat/>
+    <w:rsid w:val="002C529B"/>
+    <w:rPr>
+      <w:i/>
+      <w:iCs/>
+      <w:color w:val="0A1900" w:themeColor="accent1" w:themeShade="7F"/>
+    </w:rPr>
+  </w:style>
+  <w:style w:type="character" w:styleId="IntenseEmphasis">
+    <w:name w:val="Intense Emphasis"/>
+    <w:uiPriority w:val="21"/>
+    <w:qFormat/>
+    <w:rsid w:val="002C529B"/>
+    <w:rPr>
+      <w:b/>
+      <w:bCs/>
+      <w:caps/>
+      <w:color w:val="0A1900" w:themeColor="accent1" w:themeShade="7F"/>
+      <w:spacing w:val="10"/>
+    </w:rPr>
+  </w:style>
+  <w:style w:type="character" w:styleId="SubtleReference">
+    <w:name w:val="Subtle Reference"/>
+    <w:uiPriority w:val="31"/>
+    <w:qFormat/>
+    <w:rsid w:val="002C529B"/>
+    <w:rPr>
+      <w:b/>
+      <w:bCs/>
+      <w:color w:val="163300" w:themeColor="accent1"/>
+    </w:rPr>
+  </w:style>
+  <w:style w:type="character" w:styleId="IntenseReference">
+    <w:name w:val="Intense Reference"/>
+    <w:uiPriority w:val="32"/>
+    <w:qFormat/>
+    <w:rsid w:val="002C529B"/>
+    <w:rPr>
+      <w:b/>
+      <w:bCs/>
+      <w:i/>
+      <w:iCs/>
+      <w:caps/>
+      <w:color w:val="163300" w:themeColor="accent1"/>
+    </w:rPr>
+  </w:style>
+  <w:style w:type="character" w:styleId="BookTitle">
+    <w:name w:val="Book Title"/>
+    <w:uiPriority w:val="33"/>
+    <w:qFormat/>
+    <w:rsid w:val="002C529B"/>
+    <w:rPr>
+      <w:b/>
+      <w:bCs/>
+      <w:i/>
+      <w:iCs/>
+      <w:spacing w:val="9"/>
+    </w:rPr>
   </w:style>
 </w:styles>
 </file>
@@ -9354,7 +11544,7 @@
 </file>
 
 <file path=customXml/itemProps2.xml><?xml version="1.0" encoding="utf-8"?>
-<ds:datastoreItem xmlns:ds="http://schemas.openxmlformats.org/officeDocument/2006/customXml" ds:itemID="{E694270E-85DA-4DA7-A05D-712F4991539A}">
+<ds:datastoreItem xmlns:ds="http://schemas.openxmlformats.org/officeDocument/2006/customXml" ds:itemID="{11AA780E-C1F7-4DCF-8CEE-3DAF9836DEE4}">
   <ds:schemaRefs>
     <ds:schemaRef ds:uri="http://schemas.openxmlformats.org/officeDocument/2006/bibliography"/>
   </ds:schemaRefs>

</xml_diff>